<commit_message>
T32 Dokumentacija - finalna
Ispravljene godine na prve dvije stranice 2012 -> 2014
</commit_message>
<xml_diff>
--- a/Dokumentacija/T32 Dokumentacija - finalna.docx
+++ b/Dokumentacija/T32 Dokumentacija - finalna.docx
@@ -1,6 +1,6 @@
 
 <file path=word/document.xml><?xml version="1.0" encoding="utf-8"?>
-<w:document xmlns:wpc="http://schemas.microsoft.com/office/word/2010/wordprocessingCanvas" xmlns:mc="http://schemas.openxmlformats.org/markup-compatibility/2006" xmlns:o="urn:schemas-microsoft-com:office:office" xmlns:r="http://schemas.openxmlformats.org/officeDocument/2006/relationships" xmlns:m="http://schemas.openxmlformats.org/officeDocument/2006/math" xmlns:v="urn:schemas-microsoft-com:vml" xmlns:wp14="http://schemas.microsoft.com/office/word/2010/wordprocessingDrawing" xmlns:wp="http://schemas.openxmlformats.org/drawingml/2006/wordprocessingDrawing" xmlns:w10="urn:schemas-microsoft-com:office:word" xmlns:w="http://schemas.openxmlformats.org/wordprocessingml/2006/main" xmlns:w14="http://schemas.microsoft.com/office/word/2010/wordml" xmlns:wpg="http://schemas.microsoft.com/office/word/2010/wordprocessingGroup" xmlns:wpi="http://schemas.microsoft.com/office/word/2010/wordprocessingInk" xmlns:wne="http://schemas.microsoft.com/office/word/2006/wordml" xmlns:wps="http://schemas.microsoft.com/office/word/2010/wordprocessingShape" mc:Ignorable="w14 wp14">
+<w:document xmlns:wpc="http://schemas.microsoft.com/office/word/2010/wordprocessingCanvas" xmlns:mc="http://schemas.openxmlformats.org/markup-compatibility/2006" xmlns:o="urn:schemas-microsoft-com:office:office" xmlns:r="http://schemas.openxmlformats.org/officeDocument/2006/relationships" xmlns:m="http://schemas.openxmlformats.org/officeDocument/2006/math" xmlns:v="urn:schemas-microsoft-com:vml" xmlns:wp14="http://schemas.microsoft.com/office/word/2010/wordprocessingDrawing" xmlns:wp="http://schemas.openxmlformats.org/drawingml/2006/wordprocessingDrawing" xmlns:w10="urn:schemas-microsoft-com:office:word" xmlns:w="http://schemas.openxmlformats.org/wordprocessingml/2006/main" xmlns:w14="http://schemas.microsoft.com/office/word/2010/wordml" xmlns:w15="http://schemas.microsoft.com/office/word/2012/wordml" xmlns:wpg="http://schemas.microsoft.com/office/word/2010/wordprocessingGroup" xmlns:wpi="http://schemas.microsoft.com/office/word/2010/wordprocessingInk" xmlns:wne="http://schemas.microsoft.com/office/word/2006/wordml" xmlns:wps="http://schemas.microsoft.com/office/word/2010/wordprocessingShape" mc:Ignorable="w14 w15 wp14">
   <w:body>
     <w:p>
       <w:pPr>
@@ -123,35 +123,17 @@
           <w:b/>
           <w:sz w:val="32"/>
         </w:rPr>
-        <w:t xml:space="preserve">Barbara </w:t>
-      </w:r>
-      <w:proofErr w:type="spellStart"/>
+        <w:t>Barbara Šlibar</w:t>
+      </w:r>
+    </w:p>
+    <w:p>
       <w:r>
         <w:rPr>
           <w:b/>
           <w:sz w:val="32"/>
         </w:rPr>
-        <w:t>Šlibar</w:t>
-      </w:r>
-      <w:proofErr w:type="spellEnd"/>
-    </w:p>
-    <w:p>
-      <w:r>
-        <w:rPr>
-          <w:b/>
-          <w:sz w:val="32"/>
-        </w:rPr>
-        <w:t xml:space="preserve">Nikola </w:t>
-      </w:r>
-      <w:proofErr w:type="spellStart"/>
-      <w:r>
-        <w:rPr>
-          <w:b/>
-          <w:sz w:val="32"/>
-        </w:rPr>
-        <w:t>Varšić</w:t>
-      </w:r>
-      <w:proofErr w:type="spellEnd"/>
+        <w:t>Nikola Varšić</w:t>
+      </w:r>
     </w:p>
     <w:p/>
     <w:p/>
@@ -292,7 +274,13 @@
         <w:rPr>
           <w:sz w:val="28"/>
         </w:rPr>
-        <w:t>Varaždin, 2012.</w:t>
+        <w:t>Varaždin, 2014</w:t>
+      </w:r>
+      <w:r>
+        <w:rPr>
+          <w:sz w:val="28"/>
+        </w:rPr>
+        <w:t>.</w:t>
       </w:r>
     </w:p>
     <w:p>
@@ -380,15 +368,7 @@
         <w:ind w:left="851" w:hanging="851"/>
       </w:pPr>
       <w:r>
-        <w:t xml:space="preserve">Barbara </w:t>
-      </w:r>
-      <w:proofErr w:type="spellStart"/>
-      <w:r>
-        <w:t>Šlibar</w:t>
-      </w:r>
-      <w:proofErr w:type="spellEnd"/>
-      <w:r>
-        <w:t xml:space="preserve"> 39350/10-R</w:t>
+        <w:t>Barbara Šlibar 39350/10-R</w:t>
       </w:r>
     </w:p>
     <w:p>
@@ -397,15 +377,7 @@
         <w:ind w:left="851" w:hanging="851"/>
       </w:pPr>
       <w:r>
-        <w:t xml:space="preserve">Nikola </w:t>
-      </w:r>
-      <w:proofErr w:type="spellStart"/>
-      <w:r>
-        <w:t>Varšić</w:t>
-      </w:r>
-      <w:proofErr w:type="spellEnd"/>
-      <w:r>
-        <w:t xml:space="preserve"> 39234/10-R</w:t>
+        <w:t>Nikola Varšić 39234/10-R</w:t>
       </w:r>
     </w:p>
     <w:p>
@@ -514,13 +486,8 @@
         <w:t xml:space="preserve">                                                                                                   </w:t>
       </w:r>
       <w:r>
-        <w:t xml:space="preserve">Dr. sc. Zlatko </w:t>
-      </w:r>
-      <w:proofErr w:type="spellStart"/>
-      <w:r>
-        <w:t>Stapić</w:t>
-      </w:r>
-      <w:proofErr w:type="spellEnd"/>
+        <w:t>Dr. sc. Zlatko Stapić</w:t>
+      </w:r>
     </w:p>
     <w:p>
       <w:pPr>
@@ -573,7 +540,7 @@
           <w:sz w:val="28"/>
         </w:rPr>
         <w:sectPr>
-          <w:footerReference w:type="default" r:id="rId9"/>
+          <w:footerReference w:type="default" r:id="rId8"/>
           <w:pgSz w:w="11906" w:h="16838"/>
           <w:pgMar w:top="1417" w:right="1417" w:bottom="1417" w:left="1417" w:header="708" w:footer="708" w:gutter="0"/>
           <w:cols w:space="708"/>
@@ -590,7 +557,15 @@
         <w:rPr>
           <w:sz w:val="28"/>
         </w:rPr>
-        <w:t xml:space="preserve"> 2012.</w:t>
+        <w:t xml:space="preserve"> 2014</w:t>
+      </w:r>
+      <w:bookmarkStart w:id="0" w:name="_GoBack"/>
+      <w:bookmarkEnd w:id="0"/>
+      <w:r>
+        <w:rPr>
+          <w:sz w:val="28"/>
+        </w:rPr>
+        <w:t>.</w:t>
       </w:r>
     </w:p>
     <w:p>
@@ -601,7 +576,7 @@
     </w:p>
     <w:p>
       <w:pPr>
-        <w:pStyle w:val="Sadraj1"/>
+        <w:pStyle w:val="TOC1"/>
         <w:rPr>
           <w:b/>
           <w:sz w:val="36"/>
@@ -620,7 +595,7 @@
     <w:p/>
     <w:p>
       <w:pPr>
-        <w:pStyle w:val="Sadraj1"/>
+        <w:pStyle w:val="TOC1"/>
         <w:rPr>
           <w:rFonts w:asciiTheme="minorHAnsi" w:eastAsiaTheme="minorEastAsia" w:hAnsiTheme="minorHAnsi" w:cstheme="minorBidi"/>
           <w:noProof/>
@@ -640,7 +615,7 @@
       <w:hyperlink w:anchor="_Toc386385048" w:history="1">
         <w:r>
           <w:rPr>
-            <w:rStyle w:val="Hiperveza"/>
+            <w:rStyle w:val="Hyperlink"/>
             <w:noProof/>
           </w:rPr>
           <w:t>1.</w:t>
@@ -656,7 +631,7 @@
         </w:r>
         <w:r>
           <w:rPr>
-            <w:rStyle w:val="Hiperveza"/>
+            <w:rStyle w:val="Hyperlink"/>
             <w:noProof/>
           </w:rPr>
           <w:t>Uvod</w:t>
@@ -713,7 +688,7 @@
     </w:p>
     <w:p>
       <w:pPr>
-        <w:pStyle w:val="Sadraj1"/>
+        <w:pStyle w:val="TOC1"/>
         <w:rPr>
           <w:rFonts w:asciiTheme="minorHAnsi" w:eastAsiaTheme="minorEastAsia" w:hAnsiTheme="minorHAnsi" w:cstheme="minorBidi"/>
           <w:noProof/>
@@ -724,7 +699,7 @@
       <w:hyperlink w:anchor="_Toc386385049" w:history="1">
         <w:r>
           <w:rPr>
-            <w:rStyle w:val="Hiperveza"/>
+            <w:rStyle w:val="Hyperlink"/>
             <w:noProof/>
           </w:rPr>
           <w:t>2.</w:t>
@@ -740,7 +715,7 @@
         </w:r>
         <w:r>
           <w:rPr>
-            <w:rStyle w:val="Hiperveza"/>
+            <w:rStyle w:val="Hyperlink"/>
             <w:noProof/>
           </w:rPr>
           <w:t>Specifikacija zahtjeva</w:t>
@@ -797,7 +772,7 @@
     </w:p>
     <w:p>
       <w:pPr>
-        <w:pStyle w:val="Sadraj2"/>
+        <w:pStyle w:val="TOC2"/>
         <w:rPr>
           <w:rFonts w:asciiTheme="minorHAnsi" w:eastAsiaTheme="minorEastAsia" w:hAnsiTheme="minorHAnsi" w:cstheme="minorBidi"/>
           <w:noProof/>
@@ -808,7 +783,7 @@
       <w:hyperlink w:anchor="_Toc386385050" w:history="1">
         <w:r>
           <w:rPr>
-            <w:rStyle w:val="Hiperveza"/>
+            <w:rStyle w:val="Hyperlink"/>
             <w:noProof/>
           </w:rPr>
           <w:t>2.1.</w:t>
@@ -824,7 +799,7 @@
         </w:r>
         <w:r>
           <w:rPr>
-            <w:rStyle w:val="Hiperveza"/>
+            <w:rStyle w:val="Hyperlink"/>
             <w:noProof/>
           </w:rPr>
           <w:t>Svrha i domena</w:t>
@@ -881,7 +856,7 @@
     </w:p>
     <w:p>
       <w:pPr>
-        <w:pStyle w:val="Sadraj3"/>
+        <w:pStyle w:val="TOC3"/>
         <w:rPr>
           <w:rFonts w:asciiTheme="minorHAnsi" w:eastAsiaTheme="minorEastAsia" w:hAnsiTheme="minorHAnsi" w:cstheme="minorBidi"/>
           <w:noProof/>
@@ -892,7 +867,7 @@
       <w:hyperlink w:anchor="_Toc386385051" w:history="1">
         <w:r>
           <w:rPr>
-            <w:rStyle w:val="Hiperveza"/>
+            <w:rStyle w:val="Hyperlink"/>
             <w:noProof/>
           </w:rPr>
           <w:t>2.1.1.</w:t>
@@ -908,7 +883,7 @@
         </w:r>
         <w:r>
           <w:rPr>
-            <w:rStyle w:val="Hiperveza"/>
+            <w:rStyle w:val="Hyperlink"/>
             <w:noProof/>
           </w:rPr>
           <w:t>Svrha</w:t>
@@ -965,7 +940,7 @@
     </w:p>
     <w:p>
       <w:pPr>
-        <w:pStyle w:val="Sadraj3"/>
+        <w:pStyle w:val="TOC3"/>
         <w:rPr>
           <w:rFonts w:asciiTheme="minorHAnsi" w:eastAsiaTheme="minorEastAsia" w:hAnsiTheme="minorHAnsi" w:cstheme="minorBidi"/>
           <w:noProof/>
@@ -976,7 +951,7 @@
       <w:hyperlink w:anchor="_Toc386385052" w:history="1">
         <w:r>
           <w:rPr>
-            <w:rStyle w:val="Hiperveza"/>
+            <w:rStyle w:val="Hyperlink"/>
             <w:noProof/>
           </w:rPr>
           <w:t>2.1.2.</w:t>
@@ -992,7 +967,7 @@
         </w:r>
         <w:r>
           <w:rPr>
-            <w:rStyle w:val="Hiperveza"/>
+            <w:rStyle w:val="Hyperlink"/>
             <w:noProof/>
           </w:rPr>
           <w:t>Domena</w:t>
@@ -1049,7 +1024,7 @@
     </w:p>
     <w:p>
       <w:pPr>
-        <w:pStyle w:val="Sadraj2"/>
+        <w:pStyle w:val="TOC2"/>
         <w:rPr>
           <w:rFonts w:asciiTheme="minorHAnsi" w:eastAsiaTheme="minorEastAsia" w:hAnsiTheme="minorHAnsi" w:cstheme="minorBidi"/>
           <w:noProof/>
@@ -1060,7 +1035,7 @@
       <w:hyperlink w:anchor="_Toc386385053" w:history="1">
         <w:r>
           <w:rPr>
-            <w:rStyle w:val="Hiperveza"/>
+            <w:rStyle w:val="Hyperlink"/>
             <w:noProof/>
           </w:rPr>
           <w:t>2.2.</w:t>
@@ -1076,7 +1051,7 @@
         </w:r>
         <w:r>
           <w:rPr>
-            <w:rStyle w:val="Hiperveza"/>
+            <w:rStyle w:val="Hyperlink"/>
             <w:noProof/>
           </w:rPr>
           <w:t>Cjelokupni opis</w:t>
@@ -1133,7 +1108,7 @@
     </w:p>
     <w:p>
       <w:pPr>
-        <w:pStyle w:val="Sadraj3"/>
+        <w:pStyle w:val="TOC3"/>
         <w:rPr>
           <w:rFonts w:asciiTheme="minorHAnsi" w:eastAsiaTheme="minorEastAsia" w:hAnsiTheme="minorHAnsi" w:cstheme="minorBidi"/>
           <w:noProof/>
@@ -1144,7 +1119,7 @@
       <w:hyperlink w:anchor="_Toc386385054" w:history="1">
         <w:r>
           <w:rPr>
-            <w:rStyle w:val="Hiperveza"/>
+            <w:rStyle w:val="Hyperlink"/>
             <w:noProof/>
           </w:rPr>
           <w:t>2.2.1.</w:t>
@@ -1160,7 +1135,7 @@
         </w:r>
         <w:r>
           <w:rPr>
-            <w:rStyle w:val="Hiperveza"/>
+            <w:rStyle w:val="Hyperlink"/>
             <w:noProof/>
           </w:rPr>
           <w:t>Perspektiva proizvoda</w:t>
@@ -1217,7 +1192,7 @@
     </w:p>
     <w:p>
       <w:pPr>
-        <w:pStyle w:val="Sadraj3"/>
+        <w:pStyle w:val="TOC3"/>
         <w:rPr>
           <w:rFonts w:asciiTheme="minorHAnsi" w:eastAsiaTheme="minorEastAsia" w:hAnsiTheme="minorHAnsi" w:cstheme="minorBidi"/>
           <w:noProof/>
@@ -1228,7 +1203,7 @@
       <w:hyperlink w:anchor="_Toc386385055" w:history="1">
         <w:r>
           <w:rPr>
-            <w:rStyle w:val="Hiperveza"/>
+            <w:rStyle w:val="Hyperlink"/>
             <w:noProof/>
           </w:rPr>
           <w:t>2.2.2.</w:t>
@@ -1244,7 +1219,7 @@
         </w:r>
         <w:r>
           <w:rPr>
-            <w:rStyle w:val="Hiperveza"/>
+            <w:rStyle w:val="Hyperlink"/>
             <w:noProof/>
           </w:rPr>
           <w:t>Funkcije proizvoda</w:t>
@@ -1301,7 +1276,7 @@
     </w:p>
     <w:p>
       <w:pPr>
-        <w:pStyle w:val="Sadraj3"/>
+        <w:pStyle w:val="TOC3"/>
         <w:rPr>
           <w:rFonts w:asciiTheme="minorHAnsi" w:eastAsiaTheme="minorEastAsia" w:hAnsiTheme="minorHAnsi" w:cstheme="minorBidi"/>
           <w:noProof/>
@@ -1312,7 +1287,7 @@
       <w:hyperlink w:anchor="_Toc386385056" w:history="1">
         <w:r>
           <w:rPr>
-            <w:rStyle w:val="Hiperveza"/>
+            <w:rStyle w:val="Hyperlink"/>
             <w:noProof/>
           </w:rPr>
           <w:t>2.2.3.</w:t>
@@ -1328,7 +1303,7 @@
         </w:r>
         <w:r>
           <w:rPr>
-            <w:rStyle w:val="Hiperveza"/>
+            <w:rStyle w:val="Hyperlink"/>
             <w:noProof/>
           </w:rPr>
           <w:t>Karakteristike korisnika</w:t>
@@ -1385,7 +1360,7 @@
     </w:p>
     <w:p>
       <w:pPr>
-        <w:pStyle w:val="Sadraj3"/>
+        <w:pStyle w:val="TOC3"/>
         <w:rPr>
           <w:rFonts w:asciiTheme="minorHAnsi" w:eastAsiaTheme="minorEastAsia" w:hAnsiTheme="minorHAnsi" w:cstheme="minorBidi"/>
           <w:noProof/>
@@ -1396,7 +1371,7 @@
       <w:hyperlink w:anchor="_Toc386385057" w:history="1">
         <w:r>
           <w:rPr>
-            <w:rStyle w:val="Hiperveza"/>
+            <w:rStyle w:val="Hyperlink"/>
             <w:noProof/>
           </w:rPr>
           <w:t>2.2.4.</w:t>
@@ -1412,7 +1387,7 @@
         </w:r>
         <w:r>
           <w:rPr>
-            <w:rStyle w:val="Hiperveza"/>
+            <w:rStyle w:val="Hyperlink"/>
             <w:noProof/>
           </w:rPr>
           <w:t>Ograničenja</w:t>
@@ -1469,7 +1444,7 @@
     </w:p>
     <w:p>
       <w:pPr>
-        <w:pStyle w:val="Sadraj1"/>
+        <w:pStyle w:val="TOC1"/>
         <w:rPr>
           <w:rFonts w:asciiTheme="minorHAnsi" w:eastAsiaTheme="minorEastAsia" w:hAnsiTheme="minorHAnsi" w:cstheme="minorBidi"/>
           <w:noProof/>
@@ -1480,7 +1455,7 @@
       <w:hyperlink w:anchor="_Toc386385058" w:history="1">
         <w:r>
           <w:rPr>
-            <w:rStyle w:val="Hiperveza"/>
+            <w:rStyle w:val="Hyperlink"/>
             <w:noProof/>
           </w:rPr>
           <w:t>3.</w:t>
@@ -1496,7 +1471,7 @@
         </w:r>
         <w:r>
           <w:rPr>
-            <w:rStyle w:val="Hiperveza"/>
+            <w:rStyle w:val="Hyperlink"/>
             <w:noProof/>
           </w:rPr>
           <w:t>Projektni plan</w:t>
@@ -1553,7 +1528,7 @@
     </w:p>
     <w:p>
       <w:pPr>
-        <w:pStyle w:val="Sadraj2"/>
+        <w:pStyle w:val="TOC2"/>
         <w:rPr>
           <w:rFonts w:asciiTheme="minorHAnsi" w:eastAsiaTheme="minorEastAsia" w:hAnsiTheme="minorHAnsi" w:cstheme="minorBidi"/>
           <w:noProof/>
@@ -1564,7 +1539,7 @@
       <w:hyperlink w:anchor="_Toc386385059" w:history="1">
         <w:r>
           <w:rPr>
-            <w:rStyle w:val="Hiperveza"/>
+            <w:rStyle w:val="Hyperlink"/>
             <w:noProof/>
           </w:rPr>
           <w:t>3.1.</w:t>
@@ -1580,7 +1555,7 @@
         </w:r>
         <w:r>
           <w:rPr>
-            <w:rStyle w:val="Hiperveza"/>
+            <w:rStyle w:val="Hyperlink"/>
             <w:noProof/>
           </w:rPr>
           <w:t>Projektni tim</w:t>
@@ -1637,7 +1612,7 @@
     </w:p>
     <w:p>
       <w:pPr>
-        <w:pStyle w:val="Sadraj3"/>
+        <w:pStyle w:val="TOC3"/>
         <w:rPr>
           <w:rFonts w:asciiTheme="minorHAnsi" w:eastAsiaTheme="minorEastAsia" w:hAnsiTheme="minorHAnsi" w:cstheme="minorBidi"/>
           <w:noProof/>
@@ -1648,7 +1623,7 @@
       <w:hyperlink w:anchor="_Toc386385060" w:history="1">
         <w:r>
           <w:rPr>
-            <w:rStyle w:val="Hiperveza"/>
+            <w:rStyle w:val="Hyperlink"/>
             <w:noProof/>
           </w:rPr>
           <w:t>3.1.1.</w:t>
@@ -1664,7 +1639,7 @@
         </w:r>
         <w:r>
           <w:rPr>
-            <w:rStyle w:val="Hiperveza"/>
+            <w:rStyle w:val="Hyperlink"/>
             <w:noProof/>
           </w:rPr>
           <w:t>Specifikacija zadataka po članovima tima</w:t>
@@ -1721,7 +1696,7 @@
     </w:p>
     <w:p>
       <w:pPr>
-        <w:pStyle w:val="Sadraj3"/>
+        <w:pStyle w:val="TOC3"/>
         <w:rPr>
           <w:rFonts w:asciiTheme="minorHAnsi" w:eastAsiaTheme="minorEastAsia" w:hAnsiTheme="minorHAnsi" w:cstheme="minorBidi"/>
           <w:noProof/>
@@ -1732,7 +1707,7 @@
       <w:hyperlink w:anchor="_Toc386385061" w:history="1">
         <w:r>
           <w:rPr>
-            <w:rStyle w:val="Hiperveza"/>
+            <w:rStyle w:val="Hyperlink"/>
             <w:noProof/>
           </w:rPr>
           <w:t>3.1.2.</w:t>
@@ -1748,7 +1723,7 @@
         </w:r>
         <w:r>
           <w:rPr>
-            <w:rStyle w:val="Hiperveza"/>
+            <w:rStyle w:val="Hyperlink"/>
             <w:noProof/>
           </w:rPr>
           <w:t>Specifikacija vremena po aktivnostima i članovima tima</w:t>
@@ -1805,7 +1780,7 @@
     </w:p>
     <w:p>
       <w:pPr>
-        <w:pStyle w:val="Sadraj3"/>
+        <w:pStyle w:val="TOC3"/>
         <w:rPr>
           <w:rFonts w:asciiTheme="minorHAnsi" w:eastAsiaTheme="minorEastAsia" w:hAnsiTheme="minorHAnsi" w:cstheme="minorBidi"/>
           <w:noProof/>
@@ -1816,7 +1791,7 @@
       <w:hyperlink w:anchor="_Toc386385062" w:history="1">
         <w:r>
           <w:rPr>
-            <w:rStyle w:val="Hiperveza"/>
+            <w:rStyle w:val="Hyperlink"/>
             <w:noProof/>
           </w:rPr>
           <w:t>3.1.3.</w:t>
@@ -1832,7 +1807,7 @@
         </w:r>
         <w:r>
           <w:rPr>
-            <w:rStyle w:val="Hiperveza"/>
+            <w:rStyle w:val="Hyperlink"/>
             <w:noProof/>
           </w:rPr>
           <w:t>Radno vrijem članova tima</w:t>
@@ -1889,7 +1864,7 @@
     </w:p>
     <w:p>
       <w:pPr>
-        <w:pStyle w:val="Sadraj2"/>
+        <w:pStyle w:val="TOC2"/>
         <w:rPr>
           <w:rFonts w:asciiTheme="minorHAnsi" w:eastAsiaTheme="minorEastAsia" w:hAnsiTheme="minorHAnsi" w:cstheme="minorBidi"/>
           <w:noProof/>
@@ -1900,7 +1875,7 @@
       <w:hyperlink w:anchor="_Toc386385063" w:history="1">
         <w:r>
           <w:rPr>
-            <w:rStyle w:val="Hiperveza"/>
+            <w:rStyle w:val="Hyperlink"/>
             <w:noProof/>
           </w:rPr>
           <w:t>3.2.</w:t>
@@ -1916,7 +1891,7 @@
         </w:r>
         <w:r>
           <w:rPr>
-            <w:rStyle w:val="Hiperveza"/>
+            <w:rStyle w:val="Hyperlink"/>
             <w:noProof/>
           </w:rPr>
           <w:t>Terminski plan projekta</w:t>
@@ -1973,7 +1948,7 @@
     </w:p>
     <w:p>
       <w:pPr>
-        <w:pStyle w:val="Sadraj2"/>
+        <w:pStyle w:val="TOC2"/>
         <w:rPr>
           <w:rFonts w:asciiTheme="minorHAnsi" w:eastAsiaTheme="minorEastAsia" w:hAnsiTheme="minorHAnsi" w:cstheme="minorBidi"/>
           <w:noProof/>
@@ -1984,7 +1959,7 @@
       <w:hyperlink w:anchor="_Toc386385064" w:history="1">
         <w:r>
           <w:rPr>
-            <w:rStyle w:val="Hiperveza"/>
+            <w:rStyle w:val="Hyperlink"/>
             <w:noProof/>
           </w:rPr>
           <w:t>3.3.</w:t>
@@ -2000,7 +1975,7 @@
         </w:r>
         <w:r>
           <w:rPr>
-            <w:rStyle w:val="Hiperveza"/>
+            <w:rStyle w:val="Hyperlink"/>
             <w:noProof/>
           </w:rPr>
           <w:t>Ponuda naručitelju</w:t>
@@ -2057,7 +2032,7 @@
     </w:p>
     <w:p>
       <w:pPr>
-        <w:pStyle w:val="Sadraj1"/>
+        <w:pStyle w:val="TOC1"/>
         <w:rPr>
           <w:rFonts w:asciiTheme="minorHAnsi" w:eastAsiaTheme="minorEastAsia" w:hAnsiTheme="minorHAnsi" w:cstheme="minorBidi"/>
           <w:noProof/>
@@ -2068,7 +2043,7 @@
       <w:hyperlink w:anchor="_Toc386385065" w:history="1">
         <w:r>
           <w:rPr>
-            <w:rStyle w:val="Hiperveza"/>
+            <w:rStyle w:val="Hyperlink"/>
             <w:noProof/>
           </w:rPr>
           <w:t>4.</w:t>
@@ -2084,7 +2059,7 @@
         </w:r>
         <w:r>
           <w:rPr>
-            <w:rStyle w:val="Hiperveza"/>
+            <w:rStyle w:val="Hyperlink"/>
             <w:noProof/>
           </w:rPr>
           <w:t>Dijagrami</w:t>
@@ -2141,7 +2116,7 @@
     </w:p>
     <w:p>
       <w:pPr>
-        <w:pStyle w:val="Sadraj2"/>
+        <w:pStyle w:val="TOC2"/>
         <w:rPr>
           <w:rFonts w:asciiTheme="minorHAnsi" w:eastAsiaTheme="minorEastAsia" w:hAnsiTheme="minorHAnsi" w:cstheme="minorBidi"/>
           <w:noProof/>
@@ -2152,7 +2127,7 @@
       <w:hyperlink w:anchor="_Toc386385066" w:history="1">
         <w:r>
           <w:rPr>
-            <w:rStyle w:val="Hiperveza"/>
+            <w:rStyle w:val="Hyperlink"/>
             <w:noProof/>
           </w:rPr>
           <w:t>4.1.</w:t>
@@ -2168,7 +2143,7 @@
         </w:r>
         <w:r>
           <w:rPr>
-            <w:rStyle w:val="Hiperveza"/>
+            <w:rStyle w:val="Hyperlink"/>
             <w:noProof/>
           </w:rPr>
           <w:t>Dijagram slučaja korištenja</w:t>
@@ -2225,7 +2200,7 @@
     </w:p>
     <w:p>
       <w:pPr>
-        <w:pStyle w:val="Sadraj2"/>
+        <w:pStyle w:val="TOC2"/>
         <w:rPr>
           <w:rFonts w:asciiTheme="minorHAnsi" w:eastAsiaTheme="minorEastAsia" w:hAnsiTheme="minorHAnsi" w:cstheme="minorBidi"/>
           <w:noProof/>
@@ -2236,7 +2211,7 @@
       <w:hyperlink w:anchor="_Toc386385067" w:history="1">
         <w:r>
           <w:rPr>
-            <w:rStyle w:val="Hiperveza"/>
+            <w:rStyle w:val="Hyperlink"/>
             <w:noProof/>
           </w:rPr>
           <w:t>4.2.</w:t>
@@ -2252,7 +2227,7 @@
         </w:r>
         <w:r>
           <w:rPr>
-            <w:rStyle w:val="Hiperveza"/>
+            <w:rStyle w:val="Hyperlink"/>
             <w:noProof/>
           </w:rPr>
           <w:t>Dijagrami aktivnosti</w:t>
@@ -2309,7 +2284,7 @@
     </w:p>
     <w:p>
       <w:pPr>
-        <w:pStyle w:val="Sadraj3"/>
+        <w:pStyle w:val="TOC3"/>
         <w:rPr>
           <w:rFonts w:asciiTheme="minorHAnsi" w:eastAsiaTheme="minorEastAsia" w:hAnsiTheme="minorHAnsi" w:cstheme="minorBidi"/>
           <w:noProof/>
@@ -2320,7 +2295,7 @@
       <w:hyperlink w:anchor="_Toc386385068" w:history="1">
         <w:r>
           <w:rPr>
-            <w:rStyle w:val="Hiperveza"/>
+            <w:rStyle w:val="Hyperlink"/>
             <w:noProof/>
           </w:rPr>
           <w:t>4.2.1.</w:t>
@@ -2336,7 +2311,7 @@
         </w:r>
         <w:r>
           <w:rPr>
-            <w:rStyle w:val="Hiperveza"/>
+            <w:rStyle w:val="Hyperlink"/>
             <w:noProof/>
           </w:rPr>
           <w:t>Pregledaj popis lijekova</w:t>
@@ -2393,7 +2368,7 @@
     </w:p>
     <w:p>
       <w:pPr>
-        <w:pStyle w:val="Sadraj3"/>
+        <w:pStyle w:val="TOC3"/>
         <w:rPr>
           <w:rFonts w:asciiTheme="minorHAnsi" w:eastAsiaTheme="minorEastAsia" w:hAnsiTheme="minorHAnsi" w:cstheme="minorBidi"/>
           <w:noProof/>
@@ -2404,7 +2379,7 @@
       <w:hyperlink w:anchor="_Toc386385069" w:history="1">
         <w:r>
           <w:rPr>
-            <w:rStyle w:val="Hiperveza"/>
+            <w:rStyle w:val="Hyperlink"/>
             <w:noProof/>
           </w:rPr>
           <w:t>4.2.2.</w:t>
@@ -2420,7 +2395,7 @@
         </w:r>
         <w:r>
           <w:rPr>
-            <w:rStyle w:val="Hiperveza"/>
+            <w:rStyle w:val="Hyperlink"/>
             <w:noProof/>
           </w:rPr>
           <w:t>Manipuliraj podacima o klijentu</w:t>
@@ -2477,7 +2452,7 @@
     </w:p>
     <w:p>
       <w:pPr>
-        <w:pStyle w:val="Sadraj3"/>
+        <w:pStyle w:val="TOC3"/>
         <w:rPr>
           <w:rFonts w:asciiTheme="minorHAnsi" w:eastAsiaTheme="minorEastAsia" w:hAnsiTheme="minorHAnsi" w:cstheme="minorBidi"/>
           <w:noProof/>
@@ -2488,7 +2463,7 @@
       <w:hyperlink w:anchor="_Toc386385070" w:history="1">
         <w:r>
           <w:rPr>
-            <w:rStyle w:val="Hiperveza"/>
+            <w:rStyle w:val="Hyperlink"/>
             <w:noProof/>
           </w:rPr>
           <w:t>4.2.3.</w:t>
@@ -2504,7 +2479,7 @@
         </w:r>
         <w:r>
           <w:rPr>
-            <w:rStyle w:val="Hiperveza"/>
+            <w:rStyle w:val="Hyperlink"/>
             <w:noProof/>
           </w:rPr>
           <w:t>Manipuliraj podacima o narudžbenici</w:t>
@@ -2561,7 +2536,7 @@
     </w:p>
     <w:p>
       <w:pPr>
-        <w:pStyle w:val="Sadraj3"/>
+        <w:pStyle w:val="TOC3"/>
         <w:rPr>
           <w:rFonts w:asciiTheme="minorHAnsi" w:eastAsiaTheme="minorEastAsia" w:hAnsiTheme="minorHAnsi" w:cstheme="minorBidi"/>
           <w:noProof/>
@@ -2572,7 +2547,7 @@
       <w:hyperlink w:anchor="_Toc386385071" w:history="1">
         <w:r>
           <w:rPr>
-            <w:rStyle w:val="Hiperveza"/>
+            <w:rStyle w:val="Hyperlink"/>
             <w:noProof/>
           </w:rPr>
           <w:t>4.2.4.</w:t>
@@ -2588,7 +2563,7 @@
         </w:r>
         <w:r>
           <w:rPr>
-            <w:rStyle w:val="Hiperveza"/>
+            <w:rStyle w:val="Hyperlink"/>
             <w:noProof/>
           </w:rPr>
           <w:t>Pregledaj statistiku</w:t>
@@ -2645,7 +2620,7 @@
     </w:p>
     <w:p>
       <w:pPr>
-        <w:pStyle w:val="Sadraj2"/>
+        <w:pStyle w:val="TOC2"/>
         <w:rPr>
           <w:rFonts w:asciiTheme="minorHAnsi" w:eastAsiaTheme="minorEastAsia" w:hAnsiTheme="minorHAnsi" w:cstheme="minorBidi"/>
           <w:noProof/>
@@ -2656,7 +2631,7 @@
       <w:hyperlink w:anchor="_Toc386385072" w:history="1">
         <w:r>
           <w:rPr>
-            <w:rStyle w:val="Hiperveza"/>
+            <w:rStyle w:val="Hyperlink"/>
             <w:noProof/>
           </w:rPr>
           <w:t>4.3.</w:t>
@@ -2672,7 +2647,7 @@
         </w:r>
         <w:r>
           <w:rPr>
-            <w:rStyle w:val="Hiperveza"/>
+            <w:rStyle w:val="Hyperlink"/>
             <w:noProof/>
           </w:rPr>
           <w:t>Dijagrami slijeda</w:t>
@@ -2729,7 +2704,7 @@
     </w:p>
     <w:p>
       <w:pPr>
-        <w:pStyle w:val="Sadraj3"/>
+        <w:pStyle w:val="TOC3"/>
         <w:rPr>
           <w:rFonts w:asciiTheme="minorHAnsi" w:eastAsiaTheme="minorEastAsia" w:hAnsiTheme="minorHAnsi" w:cstheme="minorBidi"/>
           <w:noProof/>
@@ -2740,7 +2715,7 @@
       <w:hyperlink w:anchor="_Toc386385073" w:history="1">
         <w:r>
           <w:rPr>
-            <w:rStyle w:val="Hiperveza"/>
+            <w:rStyle w:val="Hyperlink"/>
             <w:noProof/>
           </w:rPr>
           <w:t>4.3.1.</w:t>
@@ -2756,7 +2731,7 @@
         </w:r>
         <w:r>
           <w:rPr>
-            <w:rStyle w:val="Hiperveza"/>
+            <w:rStyle w:val="Hyperlink"/>
             <w:noProof/>
           </w:rPr>
           <w:t>Pregledavanje podataka o lijeku</w:t>
@@ -2813,7 +2788,7 @@
     </w:p>
     <w:p>
       <w:pPr>
-        <w:pStyle w:val="Sadraj3"/>
+        <w:pStyle w:val="TOC3"/>
         <w:rPr>
           <w:rFonts w:asciiTheme="minorHAnsi" w:eastAsiaTheme="minorEastAsia" w:hAnsiTheme="minorHAnsi" w:cstheme="minorBidi"/>
           <w:noProof/>
@@ -2824,7 +2799,7 @@
       <w:hyperlink w:anchor="_Toc386385074" w:history="1">
         <w:r>
           <w:rPr>
-            <w:rStyle w:val="Hiperveza"/>
+            <w:rStyle w:val="Hyperlink"/>
             <w:noProof/>
           </w:rPr>
           <w:t>4.3.2.</w:t>
@@ -2840,7 +2815,7 @@
         </w:r>
         <w:r>
           <w:rPr>
-            <w:rStyle w:val="Hiperveza"/>
+            <w:rStyle w:val="Hyperlink"/>
             <w:noProof/>
           </w:rPr>
           <w:t>Manipuliranje podacima o klijentu</w:t>
@@ -2897,7 +2872,7 @@
     </w:p>
     <w:p>
       <w:pPr>
-        <w:pStyle w:val="Sadraj3"/>
+        <w:pStyle w:val="TOC3"/>
         <w:rPr>
           <w:rFonts w:asciiTheme="minorHAnsi" w:eastAsiaTheme="minorEastAsia" w:hAnsiTheme="minorHAnsi" w:cstheme="minorBidi"/>
           <w:noProof/>
@@ -2908,7 +2883,7 @@
       <w:hyperlink w:anchor="_Toc386385075" w:history="1">
         <w:r>
           <w:rPr>
-            <w:rStyle w:val="Hiperveza"/>
+            <w:rStyle w:val="Hyperlink"/>
             <w:noProof/>
           </w:rPr>
           <w:t>4.3.3.</w:t>
@@ -2924,7 +2899,7 @@
         </w:r>
         <w:r>
           <w:rPr>
-            <w:rStyle w:val="Hiperveza"/>
+            <w:rStyle w:val="Hyperlink"/>
             <w:noProof/>
           </w:rPr>
           <w:t>Manipuliranje podacima o narudžbenici</w:t>
@@ -2981,7 +2956,7 @@
     </w:p>
     <w:p>
       <w:pPr>
-        <w:pStyle w:val="Sadraj3"/>
+        <w:pStyle w:val="TOC3"/>
         <w:rPr>
           <w:rFonts w:asciiTheme="minorHAnsi" w:eastAsiaTheme="minorEastAsia" w:hAnsiTheme="minorHAnsi" w:cstheme="minorBidi"/>
           <w:noProof/>
@@ -2992,7 +2967,7 @@
       <w:hyperlink w:anchor="_Toc386385076" w:history="1">
         <w:r>
           <w:rPr>
-            <w:rStyle w:val="Hiperveza"/>
+            <w:rStyle w:val="Hyperlink"/>
             <w:noProof/>
           </w:rPr>
           <w:t>4.3.4.</w:t>
@@ -3008,7 +2983,7 @@
         </w:r>
         <w:r>
           <w:rPr>
-            <w:rStyle w:val="Hiperveza"/>
+            <w:rStyle w:val="Hyperlink"/>
             <w:noProof/>
           </w:rPr>
           <w:t>Pregledavanje statistike</w:t>
@@ -3065,7 +3040,7 @@
     </w:p>
     <w:p>
       <w:pPr>
-        <w:pStyle w:val="Sadraj2"/>
+        <w:pStyle w:val="TOC2"/>
         <w:rPr>
           <w:rFonts w:asciiTheme="minorHAnsi" w:eastAsiaTheme="minorEastAsia" w:hAnsiTheme="minorHAnsi" w:cstheme="minorBidi"/>
           <w:noProof/>
@@ -3076,7 +3051,7 @@
       <w:hyperlink w:anchor="_Toc386385077" w:history="1">
         <w:r>
           <w:rPr>
-            <w:rStyle w:val="Hiperveza"/>
+            <w:rStyle w:val="Hyperlink"/>
             <w:noProof/>
           </w:rPr>
           <w:t>4.4.</w:t>
@@ -3092,7 +3067,7 @@
         </w:r>
         <w:r>
           <w:rPr>
-            <w:rStyle w:val="Hiperveza"/>
+            <w:rStyle w:val="Hyperlink"/>
             <w:noProof/>
           </w:rPr>
           <w:t>Dijagram klasa</w:t>
@@ -3149,7 +3124,7 @@
     </w:p>
     <w:p>
       <w:pPr>
-        <w:pStyle w:val="Sadraj2"/>
+        <w:pStyle w:val="TOC2"/>
         <w:rPr>
           <w:rFonts w:asciiTheme="minorHAnsi" w:eastAsiaTheme="minorEastAsia" w:hAnsiTheme="minorHAnsi" w:cstheme="minorBidi"/>
           <w:noProof/>
@@ -3160,7 +3135,7 @@
       <w:hyperlink w:anchor="_Toc386385078" w:history="1">
         <w:r>
           <w:rPr>
-            <w:rStyle w:val="Hiperveza"/>
+            <w:rStyle w:val="Hyperlink"/>
             <w:noProof/>
           </w:rPr>
           <w:t>4.5.</w:t>
@@ -3176,7 +3151,7 @@
         </w:r>
         <w:r>
           <w:rPr>
-            <w:rStyle w:val="Hiperveza"/>
+            <w:rStyle w:val="Hyperlink"/>
             <w:noProof/>
           </w:rPr>
           <w:t>ERA model</w:t>
@@ -3233,7 +3208,7 @@
     </w:p>
     <w:p>
       <w:pPr>
-        <w:pStyle w:val="Sadraj1"/>
+        <w:pStyle w:val="TOC1"/>
       </w:pPr>
       <w:r>
         <w:fldChar w:fldCharType="end"/>
@@ -3243,7 +3218,7 @@
       <w:pPr>
         <w:spacing w:after="200" w:line="276" w:lineRule="auto"/>
         <w:sectPr>
-          <w:footerReference w:type="default" r:id="rId10"/>
+          <w:footerReference w:type="default" r:id="rId9"/>
           <w:pgSz w:w="11906" w:h="16838"/>
           <w:pgMar w:top="1417" w:right="1417" w:bottom="1417" w:left="1417" w:header="708" w:footer="708" w:gutter="0"/>
           <w:pgNumType w:fmt="upperRoman" w:start="1"/>
@@ -3259,51 +3234,19 @@
       <w:pPr>
         <w:pStyle w:val="FOINaslov1"/>
       </w:pPr>
-      <w:bookmarkStart w:id="0" w:name="_Toc386385048"/>
+      <w:bookmarkStart w:id="1" w:name="_Toc386385048"/>
       <w:r>
         <w:lastRenderedPageBreak/>
         <w:t>Uvod</w:t>
       </w:r>
-      <w:bookmarkEnd w:id="0"/>
+      <w:bookmarkEnd w:id="1"/>
     </w:p>
     <w:p>
       <w:pPr>
         <w:pStyle w:val="Tekst"/>
       </w:pPr>
       <w:r>
-        <w:t xml:space="preserve">Na ovom kolegiju potrebno je odraditi projektni zadatak te smo iz tog razloga odlučili izraditi  aplikaciju za odjel prodaje poduzeća </w:t>
-      </w:r>
-      <w:proofErr w:type="spellStart"/>
-      <w:r>
-        <w:t>Gray</w:t>
-      </w:r>
-      <w:proofErr w:type="spellEnd"/>
-      <w:r>
-        <w:t xml:space="preserve"> </w:t>
-      </w:r>
-      <w:proofErr w:type="spellStart"/>
-      <w:r>
-        <w:t>Matter</w:t>
-      </w:r>
-      <w:proofErr w:type="spellEnd"/>
-      <w:r>
-        <w:t xml:space="preserve"> d.o.o. Poduzeće </w:t>
-      </w:r>
-      <w:proofErr w:type="spellStart"/>
-      <w:r>
-        <w:t>Gray</w:t>
-      </w:r>
-      <w:proofErr w:type="spellEnd"/>
-      <w:r>
-        <w:t xml:space="preserve"> </w:t>
-      </w:r>
-      <w:proofErr w:type="spellStart"/>
-      <w:r>
-        <w:t>Matter</w:t>
-      </w:r>
-      <w:proofErr w:type="spellEnd"/>
-      <w:r>
-        <w:t xml:space="preserve"> d.o.o.  je farmaceutska tvrtka koja posluje u Hrvatskoj i inozemstvu te zbog velike količine gotovih proizvoda (koje proizvodi  i prodaje) potrebno je da koristi adekvatne aplikacije koje će olakšati odvijanje poslova u svim odjelima poduzeća. Stolna aplikacija koju smo odlučili izraditi olakšala bi i ubrzala funkcioniranje odjela prodaje jer trenutna aplikacija koju poduzeće koristi je zastarjela te njezino korisničko sučelje nije previše ugodno za korištenje.</w:t>
+        <w:t>Na ovom kolegiju potrebno je odraditi projektni zadatak te smo iz tog razloga odlučili izraditi  aplikaciju za odjel prodaje poduzeća Gray Matter d.o.o. Poduzeće Gray Matter d.o.o.  je farmaceutska tvrtka koja posluje u Hrvatskoj i inozemstvu te zbog velike količine gotovih proizvoda (koje proizvodi  i prodaje) potrebno je da koristi adekvatne aplikacije koje će olakšati odvijanje poslova u svim odjelima poduzeća. Stolna aplikacija koju smo odlučili izraditi olakšala bi i ubrzala funkcioniranje odjela prodaje jer trenutna aplikacija koju poduzeće koristi je zastarjela te njezino korisničko sučelje nije previše ugodno za korištenje.</w:t>
       </w:r>
     </w:p>
     <w:p>
@@ -3319,15 +3262,7 @@
         <w:pStyle w:val="Tekst"/>
       </w:pPr>
       <w:r>
-        <w:t xml:space="preserve">Kako bi odradili projektni zadatak na ovom kolegiju na što bolji i efikasniji način izraditi ćemo plan projekta tj. definirati projektni tim i budžet projekta, koristiti tehnologiju (koju smo naveli u prijavi projekta) te koristiti MS Project za izradu </w:t>
-      </w:r>
-      <w:proofErr w:type="spellStart"/>
-      <w:r>
-        <w:t>gantograma</w:t>
-      </w:r>
-      <w:proofErr w:type="spellEnd"/>
-      <w:r>
-        <w:t xml:space="preserve"> aktivnosti. Uz to modelirati ćemo problemske domene UML dijagrama i izraditi bazu podataka. Osim izrade aplikacije realizacija projekta zahtjeva testiranje aplikacije te naposljetku pre</w:t>
+        <w:t>Kako bi odradili projektni zadatak na ovom kolegiju na što bolji i efikasniji način izraditi ćemo plan projekta tj. definirati projektni tim i budžet projekta, koristiti tehnologiju (koju smo naveli u prijavi projekta) te koristiti MS Project za izradu gantograma aktivnosti. Uz to modelirati ćemo problemske domene UML dijagrama i izraditi bazu podataka. Osim izrade aplikacije realizacija projekta zahtjeva testiranje aplikacije te naposljetku pre</w:t>
       </w:r>
       <w:r>
         <w:t>daju projekta i njegovu obranu.</w:t>
@@ -3337,7 +3272,7 @@
       <w:pPr>
         <w:pStyle w:val="Tekst"/>
         <w:sectPr>
-          <w:footerReference w:type="default" r:id="rId11"/>
+          <w:footerReference w:type="default" r:id="rId10"/>
           <w:pgSz w:w="11906" w:h="16838"/>
           <w:pgMar w:top="1417" w:right="1417" w:bottom="1417" w:left="1417" w:header="708" w:footer="708" w:gutter="0"/>
           <w:pgNumType w:start="1"/>
@@ -3350,112 +3285,48 @@
       <w:pPr>
         <w:pStyle w:val="FOINaslov1"/>
       </w:pPr>
-      <w:bookmarkStart w:id="1" w:name="_Toc386385049"/>
+      <w:bookmarkStart w:id="2" w:name="_Toc386385049"/>
       <w:r>
         <w:lastRenderedPageBreak/>
         <w:t>Specifikacija zahtjeva</w:t>
       </w:r>
-      <w:bookmarkEnd w:id="1"/>
+      <w:bookmarkEnd w:id="2"/>
     </w:p>
     <w:p>
       <w:pPr>
         <w:pStyle w:val="Tekst"/>
       </w:pPr>
       <w:r>
-        <w:t xml:space="preserve">U ovom poglavlju detaljnije će biti razrađene specifikacije zahtjeva stolne aplikacija za odjel prodaje poduzeća </w:t>
-      </w:r>
-      <w:proofErr w:type="spellStart"/>
-      <w:r>
-        <w:t>Grey</w:t>
-      </w:r>
-      <w:proofErr w:type="spellEnd"/>
-      <w:r>
-        <w:t xml:space="preserve"> </w:t>
-      </w:r>
-      <w:proofErr w:type="spellStart"/>
-      <w:r>
-        <w:t>Matter</w:t>
-      </w:r>
-      <w:proofErr w:type="spellEnd"/>
-      <w:r>
-        <w:t xml:space="preserve"> d.o.o. Specifikaciju zahtjeva za našu aplikaciju izradili smo prema IEEE </w:t>
-      </w:r>
-      <w:proofErr w:type="spellStart"/>
-      <w:r>
-        <w:t>Std</w:t>
-      </w:r>
-      <w:proofErr w:type="spellEnd"/>
-      <w:r>
-        <w:t xml:space="preserve"> 830-1998, </w:t>
-      </w:r>
-      <w:proofErr w:type="spellStart"/>
-      <w:r>
-        <w:t>Software</w:t>
-      </w:r>
-      <w:proofErr w:type="spellEnd"/>
-      <w:r>
-        <w:t xml:space="preserve"> </w:t>
-      </w:r>
-      <w:proofErr w:type="spellStart"/>
-      <w:r>
-        <w:t>Requirements</w:t>
-      </w:r>
-      <w:proofErr w:type="spellEnd"/>
-      <w:r>
-        <w:t xml:space="preserve"> </w:t>
-      </w:r>
-      <w:proofErr w:type="spellStart"/>
-      <w:r>
-        <w:t>Specifications</w:t>
-      </w:r>
-      <w:proofErr w:type="spellEnd"/>
-      <w:r>
-        <w:t>.</w:t>
+        <w:t>U ovom poglavlju detaljnije će biti razrađene specifikacije zahtjeva stolne aplikacija za odjel prodaje poduzeća Grey Matter d.o.o. Specifikaciju zahtjeva za našu aplikaciju izradili smo prema IEEE Std 830-1998, Software Requirements Specifications.</w:t>
       </w:r>
     </w:p>
     <w:p>
       <w:pPr>
         <w:pStyle w:val="FOINaslov2"/>
       </w:pPr>
-      <w:bookmarkStart w:id="2" w:name="_Toc386385050"/>
+      <w:bookmarkStart w:id="3" w:name="_Toc386385050"/>
       <w:r>
         <w:t>Svrha i domena</w:t>
       </w:r>
-      <w:bookmarkEnd w:id="2"/>
+      <w:bookmarkEnd w:id="3"/>
     </w:p>
     <w:p>
       <w:pPr>
         <w:pStyle w:val="Tekst"/>
       </w:pPr>
       <w:r>
-        <w:t xml:space="preserve">Specifikacija zahtjeva aplikacije izrađuje se u svrhu razumijevanja funkcioniranja tj. potreba odjela poduzeća za koji se aplikacija razvija. U ovom slučaju to je odjel prodaje poduzeća </w:t>
-      </w:r>
-      <w:proofErr w:type="spellStart"/>
-      <w:r>
-        <w:t>Grey</w:t>
-      </w:r>
-      <w:proofErr w:type="spellEnd"/>
-      <w:r>
-        <w:t xml:space="preserve"> </w:t>
-      </w:r>
-      <w:proofErr w:type="spellStart"/>
-      <w:r>
-        <w:t>Matter</w:t>
-      </w:r>
-      <w:proofErr w:type="spellEnd"/>
-      <w:r>
-        <w:t xml:space="preserve"> d.o.o.</w:t>
+        <w:t>Specifikacija zahtjeva aplikacije izrađuje se u svrhu razumijevanja funkcioniranja tj. potreba odjela poduzeća za koji se aplikacija razvija. U ovom slučaju to je odjel prodaje poduzeća Grey Matter d.o.o.</w:t>
       </w:r>
     </w:p>
     <w:p>
       <w:pPr>
         <w:pStyle w:val="FOINaslov3"/>
       </w:pPr>
-      <w:bookmarkStart w:id="3" w:name="_Toc386385051"/>
+      <w:bookmarkStart w:id="4" w:name="_Toc386385051"/>
       <w:r>
         <w:t>Svrha</w:t>
       </w:r>
-      <w:bookmarkEnd w:id="3"/>
+      <w:bookmarkEnd w:id="4"/>
     </w:p>
     <w:p>
       <w:pPr>
@@ -3477,34 +3348,18 @@
       <w:pPr>
         <w:pStyle w:val="FOINaslov3"/>
       </w:pPr>
-      <w:bookmarkStart w:id="4" w:name="_Toc386385052"/>
+      <w:bookmarkStart w:id="5" w:name="_Toc386385052"/>
       <w:r>
         <w:t>Domena</w:t>
       </w:r>
-      <w:bookmarkEnd w:id="4"/>
+      <w:bookmarkEnd w:id="5"/>
     </w:p>
     <w:p>
       <w:pPr>
         <w:pStyle w:val="Tekst"/>
       </w:pPr>
       <w:r>
-        <w:t xml:space="preserve">Aplikacija se izrađuje za potrebe odjela prodaje poduzeća </w:t>
-      </w:r>
-      <w:proofErr w:type="spellStart"/>
-      <w:r>
-        <w:t>Grey</w:t>
-      </w:r>
-      <w:proofErr w:type="spellEnd"/>
-      <w:r>
-        <w:t xml:space="preserve"> </w:t>
-      </w:r>
-      <w:proofErr w:type="spellStart"/>
-      <w:r>
-        <w:t>Matter</w:t>
-      </w:r>
-      <w:proofErr w:type="spellEnd"/>
-      <w:r>
-        <w:t xml:space="preserve"> d.o.o. Poduzeće se bavi proizvodnjom i prodajom lijekova u Hrvatskoj i inozemstvu. Iz razloga što proizvode velike količine gotovih proizvoda poduzeće se bavi veleprodajom, a za sve poslove vezane uz veleprodaju zaduženi je odjel prodaje. Prodaja lijekova dogovara se u uredu koji ima stolno računalo pa aplikacija koja zadovoljava potrebe odjela prodaje je stolna aplikacija.</w:t>
+        <w:t>Aplikacija se izrađuje za potrebe odjela prodaje poduzeća Grey Matter d.o.o. Poduzeće se bavi proizvodnjom i prodajom lijekova u Hrvatskoj i inozemstvu. Iz razloga što proizvode velike količine gotovih proizvoda poduzeće se bavi veleprodajom, a za sve poslove vezane uz veleprodaju zaduženi je odjel prodaje. Prodaja lijekova dogovara se u uredu koji ima stolno računalo pa aplikacija koja zadovoljava potrebe odjela prodaje je stolna aplikacija.</w:t>
       </w:r>
     </w:p>
     <w:p>
@@ -3527,26 +3382,18 @@
         <w:pStyle w:val="Tekst"/>
       </w:pPr>
       <w:r>
-        <w:t xml:space="preserve">Prednosti korištenja aplikacije za odjel prodaje su efikasnije kreiranje i pouzdanije pohranjivanje narudžbenica, podataka o klijentima te raznih statistika. Bitna prednost je i transparentnost. Referent prodaje ima bolji uvid u to koje lijekove je poduzeće proizvelo te koja je njihova količina na skladištu, a </w:t>
-      </w:r>
-      <w:proofErr w:type="spellStart"/>
-      <w:r>
-        <w:t>transparentniji</w:t>
-      </w:r>
-      <w:proofErr w:type="spellEnd"/>
-      <w:r>
-        <w:t xml:space="preserve"> je i pregled kreiranih narudžbenica, podataka o klijentima te raznih statistika. Sve to referentu prodaje omogućuje da znatno efikasnije obavlja svoj posao, brže obrađuje zahtjeve klijenata, a time se ostvaruje i veća zarada poduzeća.</w:t>
+        <w:t>Prednosti korištenja aplikacije za odjel prodaje su efikasnije kreiranje i pouzdanije pohranjivanje narudžbenica, podataka o klijentima te raznih statistika. Bitna prednost je i transparentnost. Referent prodaje ima bolji uvid u to koje lijekove je poduzeće proizvelo te koja je njihova količina na skladištu, a transparentniji je i pregled kreiranih narudžbenica, podataka o klijentima te raznih statistika. Sve to referentu prodaje omogućuje da znatno efikasnije obavlja svoj posao, brže obrađuje zahtjeve klijenata, a time se ostvaruje i veća zarada poduzeća.</w:t>
       </w:r>
     </w:p>
     <w:p>
       <w:pPr>
         <w:pStyle w:val="FOINaslov2"/>
       </w:pPr>
-      <w:bookmarkStart w:id="5" w:name="_Toc386385053"/>
+      <w:bookmarkStart w:id="6" w:name="_Toc386385053"/>
       <w:r>
         <w:t>Cjelokupni opis</w:t>
       </w:r>
-      <w:bookmarkEnd w:id="5"/>
+      <w:bookmarkEnd w:id="6"/>
     </w:p>
     <w:p>
       <w:pPr>
@@ -3560,11 +3407,11 @@
       <w:pPr>
         <w:pStyle w:val="FOINaslov3"/>
       </w:pPr>
-      <w:bookmarkStart w:id="6" w:name="_Toc386385054"/>
+      <w:bookmarkStart w:id="7" w:name="_Toc386385054"/>
       <w:r>
         <w:t>Perspektiva proizvoda</w:t>
       </w:r>
-      <w:bookmarkEnd w:id="6"/>
+      <w:bookmarkEnd w:id="7"/>
     </w:p>
     <w:p>
       <w:pPr>
@@ -3581,11 +3428,11 @@
       <w:pPr>
         <w:pStyle w:val="FOINaslov3"/>
       </w:pPr>
-      <w:bookmarkStart w:id="7" w:name="_Toc386385055"/>
+      <w:bookmarkStart w:id="8" w:name="_Toc386385055"/>
       <w:r>
         <w:t>Funkcije proizvoda</w:t>
       </w:r>
-      <w:bookmarkEnd w:id="7"/>
+      <w:bookmarkEnd w:id="8"/>
     </w:p>
     <w:p>
       <w:pPr>
@@ -3599,38 +3446,30 @@
       <w:pPr>
         <w:pStyle w:val="FOINaslov3"/>
       </w:pPr>
-      <w:bookmarkStart w:id="8" w:name="_Toc386385056"/>
+      <w:bookmarkStart w:id="9" w:name="_Toc386385056"/>
       <w:r>
         <w:t>Karakteristike korisnika</w:t>
       </w:r>
-      <w:bookmarkEnd w:id="8"/>
+      <w:bookmarkEnd w:id="9"/>
     </w:p>
     <w:p>
       <w:pPr>
         <w:pStyle w:val="Tekst"/>
       </w:pPr>
       <w:r>
-        <w:t xml:space="preserve">Korisnik aplikacije je referent prodaje. Korisnik dakle mora imati minimalno SSS iz područja ekonomskih znanosti, ali danas u praksi referent prodaje mora obično imati VŠS. Današnji referent prodaje upoznat je sa radom na računalu, barem onim osnovnim operacijama koje uključuju i poznavanje radne okoline nekih alata Microsoft Office-a poput Word-a i Excel-a. Referent prodaje dakle ima razvijenu intuiciju za korištenje Windows </w:t>
-      </w:r>
-      <w:proofErr w:type="spellStart"/>
-      <w:r>
-        <w:t>Forms</w:t>
-      </w:r>
-      <w:proofErr w:type="spellEnd"/>
-      <w:r>
-        <w:t xml:space="preserve"> aplikacija pa će brzo naučiti koristiti aplikaciju za odjel prodaje, pogotovo zato što je ona relativno jednostavna, ne pruža pregršt mogućnosti koje bi mogle zbunjivati korisnika.</w:t>
+        <w:t>Korisnik aplikacije je referent prodaje. Korisnik dakle mora imati minimalno SSS iz područja ekonomskih znanosti, ali danas u praksi referent prodaje mora obično imati VŠS. Današnji referent prodaje upoznat je sa radom na računalu, barem onim osnovnim operacijama koje uključuju i poznavanje radne okoline nekih alata Microsoft Office-a poput Word-a i Excel-a. Referent prodaje dakle ima razvijenu intuiciju za korištenje Windows Forms aplikacija pa će brzo naučiti koristiti aplikaciju za odjel prodaje, pogotovo zato što je ona relativno jednostavna, ne pruža pregršt mogućnosti koje bi mogle zbunjivati korisnika.</w:t>
       </w:r>
     </w:p>
     <w:p>
       <w:pPr>
         <w:pStyle w:val="FOINaslov3"/>
       </w:pPr>
-      <w:bookmarkStart w:id="9" w:name="_Toc386385057"/>
+      <w:bookmarkStart w:id="10" w:name="_Toc386385057"/>
       <w:r>
         <w:lastRenderedPageBreak/>
         <w:t>Ograničenja</w:t>
       </w:r>
-      <w:bookmarkEnd w:id="9"/>
+      <w:bookmarkEnd w:id="10"/>
     </w:p>
     <w:p>
       <w:pPr>
@@ -3675,12 +3514,12 @@
       <w:pPr>
         <w:pStyle w:val="FOINaslov1"/>
       </w:pPr>
-      <w:bookmarkStart w:id="10" w:name="_Toc386385058"/>
+      <w:bookmarkStart w:id="11" w:name="_Toc386385058"/>
       <w:r>
         <w:lastRenderedPageBreak/>
         <w:t>Projektni plan</w:t>
       </w:r>
-      <w:bookmarkEnd w:id="10"/>
+      <w:bookmarkEnd w:id="11"/>
     </w:p>
     <w:p>
       <w:pPr>
@@ -3706,52 +3545,28 @@
         </w:rPr>
       </w:pPr>
       <w:r>
-        <w:t xml:space="preserve">Razvojni ciklus našeg projekta sastoji se od faza te se svaka faza u jednom poduhvatu odvija jednom. Odabrali smo </w:t>
-      </w:r>
-      <w:proofErr w:type="spellStart"/>
-      <w:r>
-        <w:t>vodopadni</w:t>
-      </w:r>
-      <w:proofErr w:type="spellEnd"/>
-      <w:r>
-        <w:t xml:space="preserve"> model jer smatramo da najviše odgovara za izradu našeg projekta. U svakoj fazi u potpunosti se dovršavaju i provjeravaju svi izlazni rezultati.  Realizacija  projekta trajati će oko dva mjeseca, a sastojati će se od tri glavne faze. U zadnjoj fazi moći ćemo vidjeti koliko je realno plan bio izrađen, koliko smo se pridržavali vremenskih rokova te koliko smo zadovoljni izrađenim projektom s obzirom na očekivanja koja smo imali tijekom izrade plana.</w:t>
+        <w:t>Razvojni ciklus našeg projekta sastoji se od faza te se svaka faza u jednom poduhvatu odvija jednom. Odabrali smo vodopadni model jer smatramo da najviše odgovara za izradu našeg projekta. U svakoj fazi u potpunosti se dovršavaju i provjeravaju svi izlazni rezultati.  Realizacija  projekta trajati će oko dva mjeseca, a sastojati će se od tri glavne faze. U zadnjoj fazi moći ćemo vidjeti koliko je realno plan bio izrađen, koliko smo se pridržavali vremenskih rokova te koliko smo zadovoljni izrađenim projektom s obzirom na očekivanja koja smo imali tijekom izrade plana.</w:t>
       </w:r>
     </w:p>
     <w:p>
       <w:pPr>
         <w:pStyle w:val="FOINaslov2"/>
       </w:pPr>
-      <w:bookmarkStart w:id="11" w:name="_Toc386385059"/>
+      <w:bookmarkStart w:id="12" w:name="_Toc386385059"/>
       <w:r>
         <w:t>P</w:t>
       </w:r>
       <w:r>
         <w:t>rojektni tim</w:t>
       </w:r>
-      <w:bookmarkEnd w:id="11"/>
+      <w:bookmarkEnd w:id="12"/>
     </w:p>
     <w:p>
       <w:pPr>
         <w:pStyle w:val="Tekst"/>
       </w:pPr>
       <w:r>
-        <w:t xml:space="preserve">Naš projektni tim  „f1“ čini pet članova, a čine ga: Nenad Makar, Josip Mlakar, Jurica Potočnjak, Nikola </w:t>
-      </w:r>
-      <w:proofErr w:type="spellStart"/>
-      <w:r>
-        <w:t>Varšić</w:t>
-      </w:r>
-      <w:proofErr w:type="spellEnd"/>
-      <w:r>
-        <w:t xml:space="preserve"> i Barbara </w:t>
-      </w:r>
-      <w:proofErr w:type="spellStart"/>
-      <w:r>
-        <w:t>Šlibar</w:t>
-      </w:r>
-      <w:proofErr w:type="spellEnd"/>
-      <w:r>
-        <w:t>. Odlučili smo da nećemo dodijeliti ulogu svakom članu tima nego ćemo sve zadatke obavljati zajedno. Smatramo da se zadaci ne bi obavljati kvalitetno i efikasno ukoliko bi svaki član tima bio zadužen za obavljanje određenih zadataka koji bi mu bili dodijeljeni pojedinom ulogom. Iz razloga što smo podijeljeni u timove od nas se očekuje spremnost na timski rad te da nadopunjujemo i pomažemo jedno drugome. Ovaj projektni zadatak očekuje od svakog član tima da usvoji aktivnosti i nauči način na koji one funkcioniraju kako bi mogao (svaki član) analizirati i objasniti sva</w:t>
+        <w:t>Naš projektni tim  „f1“ čini pet članova, a čine ga: Nenad Makar, Josip Mlakar, Jurica Potočnjak, Nikola Varšić i Barbara Šlibar. Odlučili smo da nećemo dodijeliti ulogu svakom članu tima nego ćemo sve zadatke obavljati zajedno. Smatramo da se zadaci ne bi obavljati kvalitetno i efikasno ukoliko bi svaki član tima bio zadužen za obavljanje određenih zadataka koji bi mu bili dodijeljeni pojedinom ulogom. Iz razloga što smo podijeljeni u timove od nas se očekuje spremnost na timski rad te da nadopunjujemo i pomažemo jedno drugome. Ovaj projektni zadatak očekuje od svakog član tima da usvoji aktivnosti i nauči način na koji one funkcioniraju kako bi mogao (svaki član) analizirati i objasniti sva</w:t>
       </w:r>
       <w:r>
         <w:t xml:space="preserve">ki dio projekta kada će on biti </w:t>
@@ -3776,14 +3591,14 @@
       <w:pPr>
         <w:pStyle w:val="FOINaslov3"/>
       </w:pPr>
-      <w:bookmarkStart w:id="12" w:name="_Toc386385060"/>
+      <w:bookmarkStart w:id="13" w:name="_Toc386385060"/>
       <w:r>
         <w:t xml:space="preserve">Specifikacija </w:t>
       </w:r>
       <w:r>
         <w:t>zadataka po članovima tima</w:t>
       </w:r>
-      <w:bookmarkEnd w:id="12"/>
+      <w:bookmarkEnd w:id="13"/>
     </w:p>
     <w:p>
       <w:pPr>
@@ -3835,7 +3650,7 @@
                     <pic:cNvPicPr/>
                   </pic:nvPicPr>
                   <pic:blipFill>
-                    <a:blip r:embed="rId12" cstate="print">
+                    <a:blip r:embed="rId11" cstate="print">
                       <a:extLst>
                         <a:ext uri="{28A0092B-C50C-407E-A947-70E740481C1C}">
                           <a14:useLocalDpi xmlns:a14="http://schemas.microsoft.com/office/drawing/2010/main" val="0"/>
@@ -3901,7 +3716,7 @@
                     <pic:cNvPicPr/>
                   </pic:nvPicPr>
                   <pic:blipFill>
-                    <a:blip r:embed="rId13" cstate="print">
+                    <a:blip r:embed="rId12" cstate="print">
                       <a:extLst>
                         <a:ext uri="{28A0092B-C50C-407E-A947-70E740481C1C}">
                           <a14:useLocalDpi xmlns:a14="http://schemas.microsoft.com/office/drawing/2010/main" val="0"/>
@@ -3966,7 +3781,7 @@
                     <pic:cNvPicPr/>
                   </pic:nvPicPr>
                   <pic:blipFill>
-                    <a:blip r:embed="rId14" cstate="print">
+                    <a:blip r:embed="rId13" cstate="print">
                       <a:extLst>
                         <a:ext uri="{28A0092B-C50C-407E-A947-70E740481C1C}">
                           <a14:useLocalDpi xmlns:a14="http://schemas.microsoft.com/office/drawing/2010/main" val="0"/>
@@ -4032,12 +3847,12 @@
       <w:pPr>
         <w:pStyle w:val="FOINaslov3"/>
       </w:pPr>
-      <w:bookmarkStart w:id="13" w:name="_Toc386385061"/>
+      <w:bookmarkStart w:id="14" w:name="_Toc386385061"/>
       <w:r>
         <w:lastRenderedPageBreak/>
         <w:t>Specifikacija vremena po aktivnostima i članovima tima</w:t>
       </w:r>
-      <w:bookmarkEnd w:id="13"/>
+      <w:bookmarkEnd w:id="14"/>
     </w:p>
     <w:p>
       <w:pPr>
@@ -4082,7 +3897,7 @@
                     </pic:cNvPicPr>
                   </pic:nvPicPr>
                   <pic:blipFill>
-                    <a:blip r:embed="rId15" cstate="print">
+                    <a:blip r:embed="rId14" cstate="print">
                       <a:extLst>
                         <a:ext uri="{28A0092B-C50C-407E-A947-70E740481C1C}">
                           <a14:useLocalDpi xmlns:a14="http://schemas.microsoft.com/office/drawing/2010/main" val="0"/>
@@ -4122,12 +3937,12 @@
       <w:pPr>
         <w:pStyle w:val="FOINaslov3"/>
       </w:pPr>
-      <w:bookmarkStart w:id="14" w:name="_Toc386385062"/>
+      <w:bookmarkStart w:id="15" w:name="_Toc386385062"/>
       <w:r>
         <w:lastRenderedPageBreak/>
         <w:t>Radno vrijem članova tima</w:t>
       </w:r>
-      <w:bookmarkEnd w:id="14"/>
+      <w:bookmarkEnd w:id="15"/>
     </w:p>
     <w:p>
       <w:pPr>
@@ -4181,7 +3996,7 @@
                     </pic:cNvPicPr>
                   </pic:nvPicPr>
                   <pic:blipFill>
-                    <a:blip r:embed="rId16" cstate="print">
+                    <a:blip r:embed="rId15" cstate="print">
                       <a:extLst>
                         <a:ext uri="{28A0092B-C50C-407E-A947-70E740481C1C}">
                           <a14:useLocalDpi xmlns:a14="http://schemas.microsoft.com/office/drawing/2010/main" val="0"/>
@@ -4221,11 +4036,11 @@
       <w:pPr>
         <w:pStyle w:val="FOINaslov2"/>
       </w:pPr>
-      <w:bookmarkStart w:id="15" w:name="_Toc386385063"/>
+      <w:bookmarkStart w:id="16" w:name="_Toc386385063"/>
       <w:r>
         <w:t>Terminski plan projekta</w:t>
       </w:r>
-      <w:bookmarkEnd w:id="15"/>
+      <w:bookmarkEnd w:id="16"/>
     </w:p>
     <w:p>
       <w:pPr>
@@ -4303,7 +4118,7 @@
                     </pic:cNvPicPr>
                   </pic:nvPicPr>
                   <pic:blipFill>
-                    <a:blip r:embed="rId17" cstate="print">
+                    <a:blip r:embed="rId16" cstate="print">
                       <a:extLst>
                         <a:ext uri="{28A0092B-C50C-407E-A947-70E740481C1C}">
                           <a14:useLocalDpi xmlns:a14="http://schemas.microsoft.com/office/drawing/2010/main" val="0"/>
@@ -4357,15 +4172,7 @@
         <w:t>.</w:t>
       </w:r>
       <w:r>
-        <w:t xml:space="preserve"> To sve se može jasno dočarati </w:t>
-      </w:r>
-      <w:proofErr w:type="spellStart"/>
-      <w:r>
-        <w:t>gantogramom</w:t>
-      </w:r>
-      <w:proofErr w:type="spellEnd"/>
-      <w:r>
-        <w:t xml:space="preserve"> (Slika 7).</w:t>
+        <w:t xml:space="preserve"> To sve se može jasno dočarati gantogramom (Slika 7).</w:t>
       </w:r>
       <w:r>
         <w:t xml:space="preserve"> Na njemu </w:t>
@@ -4413,7 +4220,7 @@
                     </pic:cNvPicPr>
                   </pic:nvPicPr>
                   <pic:blipFill>
-                    <a:blip r:embed="rId18" cstate="print">
+                    <a:blip r:embed="rId17" cstate="print">
                       <a:extLst>
                         <a:ext uri="{28A0092B-C50C-407E-A947-70E740481C1C}">
                           <a14:useLocalDpi xmlns:a14="http://schemas.microsoft.com/office/drawing/2010/main" val="0"/>
@@ -4452,66 +4259,29 @@
         </w:sectPr>
       </w:pPr>
       <w:r>
-        <w:t xml:space="preserve">Slika 7: </w:t>
-      </w:r>
-      <w:proofErr w:type="spellStart"/>
-      <w:r>
-        <w:t>G</w:t>
+        <w:t>Slika 7: G</w:t>
       </w:r>
       <w:r>
         <w:t>antogram</w:t>
       </w:r>
-      <w:proofErr w:type="spellEnd"/>
     </w:p>
     <w:p>
       <w:pPr>
         <w:pStyle w:val="FOINaslov2"/>
       </w:pPr>
-      <w:bookmarkStart w:id="16" w:name="_Toc386385064"/>
+      <w:bookmarkStart w:id="17" w:name="_Toc386385064"/>
       <w:r>
         <w:lastRenderedPageBreak/>
         <w:t>Ponuda naručitelju</w:t>
       </w:r>
-      <w:bookmarkEnd w:id="16"/>
+      <w:bookmarkEnd w:id="17"/>
     </w:p>
     <w:p>
       <w:pPr>
         <w:pStyle w:val="Tekst"/>
       </w:pPr>
       <w:r>
-        <w:t xml:space="preserve">Tijekom sastanka s naručiteljem </w:t>
-      </w:r>
-      <w:proofErr w:type="spellStart"/>
-      <w:r>
-        <w:t>Gray</w:t>
-      </w:r>
-      <w:proofErr w:type="spellEnd"/>
-      <w:r>
-        <w:t xml:space="preserve"> </w:t>
-      </w:r>
-      <w:proofErr w:type="spellStart"/>
-      <w:r>
-        <w:t>Matter</w:t>
-      </w:r>
-      <w:proofErr w:type="spellEnd"/>
-      <w:r>
-        <w:t xml:space="preserve"> d.o.o. dobili smo jasnu sliku kako bi krajnje programsko rješenje trebalo izgledati. Želje i zahtjeve </w:t>
-      </w:r>
-      <w:proofErr w:type="spellStart"/>
-      <w:r>
-        <w:t>Gray</w:t>
-      </w:r>
-      <w:proofErr w:type="spellEnd"/>
-      <w:r>
-        <w:t xml:space="preserve"> </w:t>
-      </w:r>
-      <w:proofErr w:type="spellStart"/>
-      <w:r>
-        <w:t>Matter</w:t>
-      </w:r>
-      <w:proofErr w:type="spellEnd"/>
-      <w:r>
-        <w:t xml:space="preserve"> d.o.o. detaljno je definirao. Naš tim izraditi će stolnu aplikaciju za odjel prodaje pomoću koje će referent prodaje kreirati narudžbe te ih slati odjelu skladišta što će biti vrlo jednostavno i brzo.</w:t>
+        <w:t>Tijekom sastanka s naručiteljem Gray Matter d.o.o. dobili smo jasnu sliku kako bi krajnje programsko rješenje trebalo izgledati. Želje i zahtjeve Gray Matter d.o.o. detaljno je definirao. Naš tim izraditi će stolnu aplikaciju za odjel prodaje pomoću koje će referent prodaje kreirati narudžbe te ih slati odjelu skladišta što će biti vrlo jednostavno i brzo.</w:t>
       </w:r>
     </w:p>
     <w:p>
@@ -4546,7 +4316,7 @@
                     <pic:cNvPicPr/>
                   </pic:nvPicPr>
                   <pic:blipFill rotWithShape="1">
-                    <a:blip r:embed="rId19" cstate="print"/>
+                    <a:blip r:embed="rId18" cstate="print"/>
                     <a:srcRect l="53797" t="17227" r="9512" b="7275"/>
                     <a:stretch/>
                   </pic:blipFill>
@@ -4595,12 +4365,12 @@
       <w:pPr>
         <w:pStyle w:val="FOINaslov1"/>
       </w:pPr>
-      <w:bookmarkStart w:id="17" w:name="_Toc386385065"/>
+      <w:bookmarkStart w:id="18" w:name="_Toc386385065"/>
       <w:r>
         <w:lastRenderedPageBreak/>
         <w:t>Dijagrami</w:t>
       </w:r>
-      <w:bookmarkEnd w:id="17"/>
+      <w:bookmarkEnd w:id="18"/>
     </w:p>
     <w:p>
       <w:pPr>
@@ -4620,11 +4390,11 @@
       <w:pPr>
         <w:pStyle w:val="FOINaslov2"/>
       </w:pPr>
-      <w:bookmarkStart w:id="18" w:name="_Toc386385066"/>
+      <w:bookmarkStart w:id="19" w:name="_Toc386385066"/>
       <w:r>
         <w:t>Dijagram slučaja korištenja</w:t>
       </w:r>
-      <w:bookmarkEnd w:id="18"/>
+      <w:bookmarkEnd w:id="19"/>
     </w:p>
     <w:p>
       <w:pPr>
@@ -4760,7 +4530,7 @@
                     <pic:cNvPicPr/>
                   </pic:nvPicPr>
                   <pic:blipFill>
-                    <a:blip r:embed="rId20" cstate="print">
+                    <a:blip r:embed="rId19" cstate="print">
                       <a:extLst>
                         <a:ext uri="{28A0092B-C50C-407E-A947-70E740481C1C}">
                           <a14:useLocalDpi xmlns:a14="http://schemas.microsoft.com/office/drawing/2010/main" val="0"/>
@@ -4810,12 +4580,12 @@
       <w:pPr>
         <w:pStyle w:val="FOINaslov2"/>
       </w:pPr>
-      <w:bookmarkStart w:id="19" w:name="_Toc386385067"/>
+      <w:bookmarkStart w:id="20" w:name="_Toc386385067"/>
       <w:r>
         <w:lastRenderedPageBreak/>
         <w:t>Dijagrami aktivnosti</w:t>
       </w:r>
-      <w:bookmarkEnd w:id="19"/>
+      <w:bookmarkEnd w:id="20"/>
     </w:p>
     <w:p>
       <w:pPr>
@@ -4853,14 +4623,14 @@
       <w:pPr>
         <w:pStyle w:val="FOINaslov3"/>
       </w:pPr>
-      <w:bookmarkStart w:id="20" w:name="_Toc386385068"/>
+      <w:bookmarkStart w:id="21" w:name="_Toc386385068"/>
       <w:r>
         <w:t>P</w:t>
       </w:r>
       <w:r>
         <w:t>regledaj popis lijekova</w:t>
       </w:r>
-      <w:bookmarkEnd w:id="20"/>
+      <w:bookmarkEnd w:id="21"/>
     </w:p>
     <w:p>
       <w:pPr>
@@ -4915,7 +4685,7 @@
                     <pic:cNvPicPr/>
                   </pic:nvPicPr>
                   <pic:blipFill>
-                    <a:blip r:embed="rId21" cstate="print">
+                    <a:blip r:embed="rId20" cstate="print">
                       <a:extLst>
                         <a:ext uri="{28A0092B-C50C-407E-A947-70E740481C1C}">
                           <a14:useLocalDpi xmlns:a14="http://schemas.microsoft.com/office/drawing/2010/main" val="0"/>
@@ -4965,12 +4735,12 @@
       <w:pPr>
         <w:pStyle w:val="FOINaslov3"/>
       </w:pPr>
-      <w:bookmarkStart w:id="21" w:name="_Toc386385069"/>
+      <w:bookmarkStart w:id="22" w:name="_Toc386385069"/>
       <w:r>
         <w:lastRenderedPageBreak/>
         <w:t>Manipuliraj podacima o klijentu</w:t>
       </w:r>
-      <w:bookmarkEnd w:id="21"/>
+      <w:bookmarkEnd w:id="22"/>
     </w:p>
     <w:p>
       <w:pPr>
@@ -4986,31 +4756,7 @@
         <w:t xml:space="preserve">Dijagram (Slika 11) </w:t>
       </w:r>
       <w:r>
-        <w:t xml:space="preserve">započinje slanjem zahtjeva za pregled forme klijent. Zatim u aplikaciji dolazi do inicijalizacije te iste forme. Nakon što je forma za pregled klijenata inicijalizirana dolazi do obrade zahtjeva za pregled klijenata. Jednom kada su dohvaćeni podaci iz baze podataka prikazuje se forma klijent. Korisnik aplikacije (referent prodaje) imati tri mogućnosti na odabir. Prva mogućnost je da referent prodaje klikne na gumb Unos novog klijenta te zatim dolazi do inicijalizacije forme. Kada je forma za unos novog klijenta inicijalizirana ona se prikazuje i korisnik aplikacije može započeti unos podataka o klijentu.  Podaci uneseni u formu se spremaju u bazu podataka. Forma za unos novog klijenta se dealocira te se ažurira </w:t>
-      </w:r>
-      <w:proofErr w:type="spellStart"/>
-      <w:r>
-        <w:t>DataGrid</w:t>
-      </w:r>
-      <w:proofErr w:type="spellEnd"/>
-      <w:r>
-        <w:t xml:space="preserve"> sa podacima klijenta. Druga mogućnost je da referent prodaje promijeni podatke o klijentu na </w:t>
-      </w:r>
-      <w:proofErr w:type="spellStart"/>
-      <w:r>
-        <w:t>DataGridu</w:t>
-      </w:r>
-      <w:proofErr w:type="spellEnd"/>
-      <w:r>
-        <w:t xml:space="preserve"> te se baza ažurira sa novo unesenim podacima. Treća mogućnost je da referent prodaje zatvori formu klijent čime dolazi do </w:t>
-      </w:r>
-      <w:proofErr w:type="spellStart"/>
-      <w:r>
-        <w:t>dealokacije</w:t>
-      </w:r>
-      <w:proofErr w:type="spellEnd"/>
-      <w:r>
-        <w:t xml:space="preserve"> te forme.</w:t>
+        <w:t>započinje slanjem zahtjeva za pregled forme klijent. Zatim u aplikaciji dolazi do inicijalizacije te iste forme. Nakon što je forma za pregled klijenata inicijalizirana dolazi do obrade zahtjeva za pregled klijenata. Jednom kada su dohvaćeni podaci iz baze podataka prikazuje se forma klijent. Korisnik aplikacije (referent prodaje) imati tri mogućnosti na odabir. Prva mogućnost je da referent prodaje klikne na gumb Unos novog klijenta te zatim dolazi do inicijalizacije forme. Kada je forma za unos novog klijenta inicijalizirana ona se prikazuje i korisnik aplikacije može započeti unos podataka o klijentu.  Podaci uneseni u formu se spremaju u bazu podataka. Forma za unos novog klijenta se dealocira te se ažurira DataGrid sa podacima klijenta. Druga mogućnost je da referent prodaje promijeni podatke o klijentu na DataGridu te se baza ažurira sa novo unesenim podacima. Treća mogućnost je da referent prodaje zatvori formu klijent čime dolazi do dealokacije te forme.</w:t>
       </w:r>
     </w:p>
     <w:p>
@@ -5038,7 +4784,7 @@
                     <pic:cNvPicPr/>
                   </pic:nvPicPr>
                   <pic:blipFill>
-                    <a:blip r:embed="rId22" cstate="print">
+                    <a:blip r:embed="rId21" cstate="print">
                       <a:extLst>
                         <a:ext uri="{28A0092B-C50C-407E-A947-70E740481C1C}">
                           <a14:useLocalDpi xmlns:a14="http://schemas.microsoft.com/office/drawing/2010/main" val="0"/>
@@ -5088,12 +4834,12 @@
       <w:pPr>
         <w:pStyle w:val="FOINaslov3"/>
       </w:pPr>
-      <w:bookmarkStart w:id="22" w:name="_Toc386385070"/>
+      <w:bookmarkStart w:id="23" w:name="_Toc386385070"/>
       <w:r>
         <w:lastRenderedPageBreak/>
         <w:t>Manipuliraj podacima o narudžbenici</w:t>
       </w:r>
-      <w:bookmarkEnd w:id="22"/>
+      <w:bookmarkEnd w:id="23"/>
     </w:p>
     <w:p>
       <w:pPr>
@@ -5154,7 +4900,7 @@
                     <pic:cNvPicPr/>
                   </pic:nvPicPr>
                   <pic:blipFill>
-                    <a:blip r:embed="rId23" cstate="print">
+                    <a:blip r:embed="rId22" cstate="print">
                       <a:extLst>
                         <a:ext uri="{28A0092B-C50C-407E-A947-70E740481C1C}">
                           <a14:useLocalDpi xmlns:a14="http://schemas.microsoft.com/office/drawing/2010/main" val="0"/>
@@ -5202,12 +4948,12 @@
       <w:pPr>
         <w:pStyle w:val="FOINaslov3"/>
       </w:pPr>
-      <w:bookmarkStart w:id="23" w:name="_Toc386385071"/>
+      <w:bookmarkStart w:id="24" w:name="_Toc386385071"/>
       <w:r>
         <w:lastRenderedPageBreak/>
         <w:t>Pregledaj statistiku</w:t>
       </w:r>
-      <w:bookmarkEnd w:id="23"/>
+      <w:bookmarkEnd w:id="24"/>
     </w:p>
     <w:p>
       <w:pPr>
@@ -5262,7 +5008,7 @@
                     <pic:cNvPicPr/>
                   </pic:nvPicPr>
                   <pic:blipFill>
-                    <a:blip r:embed="rId24">
+                    <a:blip r:embed="rId23">
                       <a:extLst>
                         <a:ext uri="{28A0092B-C50C-407E-A947-70E740481C1C}">
                           <a14:useLocalDpi xmlns:a14="http://schemas.microsoft.com/office/drawing/2010/main" val="0"/>
@@ -5307,12 +5053,12 @@
       <w:pPr>
         <w:pStyle w:val="FOINaslov2"/>
       </w:pPr>
-      <w:bookmarkStart w:id="24" w:name="_Toc386385072"/>
+      <w:bookmarkStart w:id="25" w:name="_Toc386385072"/>
       <w:r>
         <w:lastRenderedPageBreak/>
         <w:t>Dijagrami slijeda</w:t>
       </w:r>
-      <w:bookmarkEnd w:id="24"/>
+      <w:bookmarkEnd w:id="25"/>
     </w:p>
     <w:p>
       <w:pPr>
@@ -5350,14 +5096,14 @@
       <w:pPr>
         <w:pStyle w:val="FOINaslov3"/>
       </w:pPr>
-      <w:bookmarkStart w:id="25" w:name="_Toc386385073"/>
+      <w:bookmarkStart w:id="26" w:name="_Toc386385073"/>
       <w:r>
         <w:t>P</w:t>
       </w:r>
       <w:r>
         <w:t>regledavanje podataka o lijeku</w:t>
       </w:r>
-      <w:bookmarkEnd w:id="25"/>
+      <w:bookmarkEnd w:id="26"/>
     </w:p>
     <w:p>
       <w:pPr>
@@ -5370,15 +5116,7 @@
         <w:t xml:space="preserve"> (Slika 14)</w:t>
       </w:r>
       <w:r>
-        <w:t xml:space="preserve"> nam prikazuje pregledavanje lijekova. Referent prodaje odabere iz glavnog izbornika formu lijekovi te se iz baze podataka dohvaćaju podaci o lijekovima. Tada se popunjava </w:t>
-      </w:r>
-      <w:proofErr w:type="spellStart"/>
-      <w:r>
-        <w:t>DataGrid</w:t>
-      </w:r>
-      <w:proofErr w:type="spellEnd"/>
-      <w:r>
-        <w:t xml:space="preserve"> podacima o lijekovima te se otvara forma lijekovi na kojoj se nalazi popis svih lijekova te njihova raspoloživost na skladištu. Kada referent odabere da se forma zatvori, forma se dealocir</w:t>
+        <w:t xml:space="preserve"> nam prikazuje pregledavanje lijekova. Referent prodaje odabere iz glavnog izbornika formu lijekovi te se iz baze podataka dohvaćaju podaci o lijekovima. Tada se popunjava DataGrid podacima o lijekovima te se otvara forma lijekovi na kojoj se nalazi popis svih lijekova te njihova raspoloživost na skladištu. Kada referent odabere da se forma zatvori, forma se dealocir</w:t>
       </w:r>
       <w:r>
         <w:t>a te se izlazi iz nje.</w:t>
@@ -5408,7 +5146,7 @@
                     <pic:cNvPicPr/>
                   </pic:nvPicPr>
                   <pic:blipFill>
-                    <a:blip r:embed="rId25" cstate="print">
+                    <a:blip r:embed="rId24" cstate="print">
                       <a:extLst>
                         <a:ext uri="{28A0092B-C50C-407E-A947-70E740481C1C}">
                           <a14:useLocalDpi xmlns:a14="http://schemas.microsoft.com/office/drawing/2010/main" val="0"/>
@@ -5453,11 +5191,11 @@
       <w:pPr>
         <w:pStyle w:val="FOINaslov3"/>
       </w:pPr>
-      <w:bookmarkStart w:id="26" w:name="_Toc386385074"/>
+      <w:bookmarkStart w:id="27" w:name="_Toc386385074"/>
       <w:r>
         <w:t>Manipuliranje podacima o klijentu</w:t>
       </w:r>
-      <w:bookmarkEnd w:id="26"/>
+      <w:bookmarkEnd w:id="27"/>
     </w:p>
     <w:p>
       <w:pPr>
@@ -5470,15 +5208,7 @@
         <w:t xml:space="preserve"> (Slika 15)</w:t>
       </w:r>
       <w:r>
-        <w:t xml:space="preserve"> je prikazano pregledavanje i dodavanje klijenta. Referent prodaje odabere iz glavnog izbornika formu klijent te se dohvaćaju podaci o klijentima i puni se </w:t>
-      </w:r>
-      <w:proofErr w:type="spellStart"/>
-      <w:r>
-        <w:t>DataGrid</w:t>
-      </w:r>
-      <w:proofErr w:type="spellEnd"/>
-      <w:r>
-        <w:t xml:space="preserve"> podacima o klijentima. Tada se prikazuje forma klijenti s podacima o klijentima. Referent tada ima više opcija, a to su: unos novog klijenta, ažuriranje klijenta i izlazak iz forme. Kod unosa klijenta i</w:t>
+        <w:t xml:space="preserve"> je prikazano pregledavanje i dodavanje klijenta. Referent prodaje odabere iz glavnog izbornika formu klijent te se dohvaćaju podaci o klijentima i puni se DataGrid podacima o klijentima. Tada se prikazuje forma klijenti s podacima o klijentima. Referent tada ima više opcija, a to su: unos novog klijenta, ažuriranje klijenta i izlazak iz forme. Kod unosa klijenta i</w:t>
       </w:r>
       <w:r>
         <w:t>nicijalizira</w:t>
@@ -5494,15 +5224,7 @@
         <w:t>pa</w:t>
       </w:r>
       <w:r>
-        <w:t xml:space="preserve"> se forma zatvara. Druga opcija je da referent ažurira podatke o klijentu u </w:t>
-      </w:r>
-      <w:proofErr w:type="spellStart"/>
-      <w:r>
-        <w:t>DataGridu</w:t>
-      </w:r>
-      <w:proofErr w:type="spellEnd"/>
-      <w:r>
-        <w:t xml:space="preserve"> u form</w:t>
+        <w:t xml:space="preserve"> se forma zatvara. Druga opcija je da referent ažurira podatke o klijentu u DataGridu u form</w:t>
       </w:r>
       <w:r>
         <w:t>u</w:t>
@@ -5535,7 +5257,7 @@
                     <pic:cNvPicPr/>
                   </pic:nvPicPr>
                   <pic:blipFill>
-                    <a:blip r:embed="rId26" cstate="print">
+                    <a:blip r:embed="rId25" cstate="print">
                       <a:extLst>
                         <a:ext uri="{28A0092B-C50C-407E-A947-70E740481C1C}">
                           <a14:useLocalDpi xmlns:a14="http://schemas.microsoft.com/office/drawing/2010/main" val="0"/>
@@ -5574,11 +5296,11 @@
       <w:pPr>
         <w:pStyle w:val="FOINaslov3"/>
       </w:pPr>
-      <w:bookmarkStart w:id="27" w:name="_Toc386385075"/>
+      <w:bookmarkStart w:id="28" w:name="_Toc386385075"/>
       <w:r>
         <w:t>Manipuliranje podacima o narudžbenici</w:t>
       </w:r>
-      <w:bookmarkEnd w:id="27"/>
+      <w:bookmarkEnd w:id="28"/>
     </w:p>
     <w:p>
       <w:pPr>
@@ -5686,7 +5408,7 @@
                     <pic:cNvPicPr/>
                   </pic:nvPicPr>
                   <pic:blipFill>
-                    <a:blip r:embed="rId27" cstate="print">
+                    <a:blip r:embed="rId26" cstate="print">
                       <a:extLst>
                         <a:ext uri="{28A0092B-C50C-407E-A947-70E740481C1C}">
                           <a14:useLocalDpi xmlns:a14="http://schemas.microsoft.com/office/drawing/2010/main" val="0"/>
@@ -5730,12 +5452,12 @@
       <w:pPr>
         <w:pStyle w:val="FOINaslov3"/>
       </w:pPr>
-      <w:bookmarkStart w:id="28" w:name="_Toc386385076"/>
+      <w:bookmarkStart w:id="29" w:name="_Toc386385076"/>
       <w:r>
         <w:lastRenderedPageBreak/>
         <w:t>Pregledavanje statistike</w:t>
       </w:r>
-      <w:bookmarkEnd w:id="28"/>
+      <w:bookmarkEnd w:id="29"/>
     </w:p>
     <w:p>
       <w:pPr>
@@ -5799,7 +5521,7 @@
                     <pic:cNvPicPr/>
                   </pic:nvPicPr>
                   <pic:blipFill>
-                    <a:blip r:embed="rId28" cstate="print">
+                    <a:blip r:embed="rId27" cstate="print">
                       <a:extLst>
                         <a:ext uri="{28A0092B-C50C-407E-A947-70E740481C1C}">
                           <a14:useLocalDpi xmlns:a14="http://schemas.microsoft.com/office/drawing/2010/main" val="0"/>
@@ -5841,12 +5563,12 @@
       <w:pPr>
         <w:pStyle w:val="FOINaslov2"/>
       </w:pPr>
-      <w:bookmarkStart w:id="29" w:name="_Toc386385077"/>
+      <w:bookmarkStart w:id="30" w:name="_Toc386385077"/>
       <w:r>
         <w:lastRenderedPageBreak/>
         <w:t>Dijagram klasa</w:t>
       </w:r>
-      <w:bookmarkEnd w:id="29"/>
+      <w:bookmarkEnd w:id="30"/>
     </w:p>
     <w:p>
       <w:pPr>
@@ -5915,51 +5637,11 @@
         <w:t>dodavanje podataka. Operacija až</w:t>
       </w:r>
       <w:r>
-        <w:t xml:space="preserve">uriraj prima argumente </w:t>
-      </w:r>
-      <w:proofErr w:type="spellStart"/>
-      <w:r>
-        <w:t>id</w:t>
-      </w:r>
-      <w:proofErr w:type="spellEnd"/>
-      <w:r>
-        <w:t xml:space="preserve"> (služi za odabir retka koji se ažurira), </w:t>
-      </w:r>
-      <w:proofErr w:type="spellStart"/>
-      <w:r>
-        <w:t>imeTablice</w:t>
-      </w:r>
-      <w:proofErr w:type="spellEnd"/>
-      <w:r>
-        <w:t xml:space="preserve"> (služi za odabir tablice) i atributi (neparni indeks je ime atributa, dok je parni indeks vrijednost atributa). Operacija dodaj prima argumente </w:t>
-      </w:r>
-      <w:proofErr w:type="spellStart"/>
-      <w:r>
-        <w:t>imeTablice</w:t>
-      </w:r>
-      <w:proofErr w:type="spellEnd"/>
-      <w:r>
-        <w:t xml:space="preserve"> (služi za odabir tablice) i atributi (neparni indeks je ime atributa, dok je parni indeks vrijednost atributa). Operacija dohvati </w:t>
+        <w:t xml:space="preserve">uriraj prima argumente id (služi za odabir retka koji se ažurira), imeTablice (služi za odabir tablice) i atributi (neparni indeks je ime atributa, dok je parni indeks vrijednost atributa). Operacija dodaj prima argumente imeTablice (služi za odabir tablice) i atributi (neparni indeks je ime atributa, dok je parni indeks vrijednost atributa). Operacija dohvati </w:t>
       </w:r>
       <w:r>
         <w:lastRenderedPageBreak/>
-        <w:t xml:space="preserve">prima argumente </w:t>
-      </w:r>
-      <w:proofErr w:type="spellStart"/>
-      <w:r>
-        <w:t>id</w:t>
-      </w:r>
-      <w:proofErr w:type="spellEnd"/>
-      <w:r>
-        <w:t xml:space="preserve"> (služi za odabir retka koji se dohvaća) i </w:t>
-      </w:r>
-      <w:proofErr w:type="spellStart"/>
-      <w:r>
-        <w:t>imeTablice</w:t>
-      </w:r>
-      <w:proofErr w:type="spellEnd"/>
-      <w:r>
-        <w:t xml:space="preserve"> (služi za odabir tablice).</w:t>
+        <w:t>prima argumente id (služi za odabir retka koji se dohvaća) i imeTablice (služi za odabir tablice).</w:t>
       </w:r>
     </w:p>
     <w:p>
@@ -6009,7 +5691,7 @@
                     <pic:cNvPicPr/>
                   </pic:nvPicPr>
                   <pic:blipFill>
-                    <a:blip r:embed="rId29" cstate="print">
+                    <a:blip r:embed="rId28" cstate="print">
                       <a:extLst>
                         <a:ext uri="{28A0092B-C50C-407E-A947-70E740481C1C}">
                           <a14:useLocalDpi xmlns:a14="http://schemas.microsoft.com/office/drawing/2010/main" val="0"/>
@@ -6054,12 +5736,12 @@
       <w:pPr>
         <w:pStyle w:val="FOINaslov2"/>
       </w:pPr>
-      <w:bookmarkStart w:id="30" w:name="_Toc386385078"/>
+      <w:bookmarkStart w:id="31" w:name="_Toc386385078"/>
       <w:r>
         <w:lastRenderedPageBreak/>
         <w:t>ERA model</w:t>
       </w:r>
-      <w:bookmarkEnd w:id="30"/>
+      <w:bookmarkEnd w:id="31"/>
     </w:p>
     <w:p>
       <w:pPr>
@@ -6086,215 +5768,7 @@
         <w:t xml:space="preserve"> u ovom slučaju</w:t>
       </w:r>
       <w:r>
-        <w:t xml:space="preserve"> sastoji od 7 tablica. Tablica zaposlenik je predviđena za podatke o zaposlenicima tj. korisnicima aplikacije. Sastoji se od atributa </w:t>
-      </w:r>
-      <w:proofErr w:type="spellStart"/>
-      <w:r>
-        <w:t>oib</w:t>
-      </w:r>
-      <w:proofErr w:type="spellEnd"/>
-      <w:r>
-        <w:t xml:space="preserve"> (primarni ključ), ime, prezime, adresa, </w:t>
-      </w:r>
-      <w:proofErr w:type="spellStart"/>
-      <w:r>
-        <w:t>brojTelefona</w:t>
-      </w:r>
-      <w:proofErr w:type="spellEnd"/>
-      <w:r>
-        <w:t xml:space="preserve">, </w:t>
-      </w:r>
-      <w:proofErr w:type="spellStart"/>
-      <w:r>
-        <w:t>korisnickoIme</w:t>
-      </w:r>
-      <w:proofErr w:type="spellEnd"/>
-      <w:r>
-        <w:t xml:space="preserve"> i lozinka. Atributi </w:t>
-      </w:r>
-      <w:proofErr w:type="spellStart"/>
-      <w:r>
-        <w:t>korisnickoIme</w:t>
-      </w:r>
-      <w:proofErr w:type="spellEnd"/>
-      <w:r>
-        <w:t xml:space="preserve"> (mora biti jedinstven) i lozinka su nam posebno važni za autentifikaciju korisnika. Tablica </w:t>
-      </w:r>
-      <w:proofErr w:type="spellStart"/>
-      <w:r>
-        <w:t>narudzbenica</w:t>
-      </w:r>
-      <w:proofErr w:type="spellEnd"/>
-      <w:r>
-        <w:t xml:space="preserve"> je predviđena za podatke o narudžbi kupca (klijenta). Sastoji se od atributa </w:t>
-      </w:r>
-      <w:proofErr w:type="spellStart"/>
-      <w:r>
-        <w:t>idNarudzbenice</w:t>
-      </w:r>
-      <w:proofErr w:type="spellEnd"/>
-      <w:r>
-        <w:t xml:space="preserve"> (primarni ključ), </w:t>
-      </w:r>
-      <w:proofErr w:type="spellStart"/>
-      <w:r>
-        <w:t>oibKlijenta</w:t>
-      </w:r>
-      <w:proofErr w:type="spellEnd"/>
-      <w:r>
-        <w:t xml:space="preserve"> (vanjski ključ koji se referencira na tablicu klijent), </w:t>
-      </w:r>
-      <w:proofErr w:type="spellStart"/>
-      <w:r>
-        <w:t>datumIzdavanja</w:t>
-      </w:r>
-      <w:proofErr w:type="spellEnd"/>
-      <w:r>
-        <w:t xml:space="preserve">, </w:t>
-      </w:r>
-      <w:proofErr w:type="spellStart"/>
-      <w:r>
-        <w:t>oibZaposlenika</w:t>
-      </w:r>
-      <w:proofErr w:type="spellEnd"/>
-      <w:r>
-        <w:t xml:space="preserve"> (vanjski ključ koji se referencira na tablicu zaposlenik), </w:t>
-      </w:r>
-      <w:proofErr w:type="spellStart"/>
-      <w:r>
-        <w:t>rokPlacanja</w:t>
-      </w:r>
-      <w:proofErr w:type="spellEnd"/>
-      <w:r>
-        <w:t xml:space="preserve">. Tablica klijent je predviđena za podatke o kupcima (klijentima). Sastoji se od atributa </w:t>
-      </w:r>
-      <w:proofErr w:type="spellStart"/>
-      <w:r>
-        <w:t>oib</w:t>
-      </w:r>
-      <w:proofErr w:type="spellEnd"/>
-      <w:r>
-        <w:t xml:space="preserve"> (primarni ključ), naziv, telefon, e-mail, adresa, </w:t>
-      </w:r>
-      <w:proofErr w:type="spellStart"/>
-      <w:r>
-        <w:t>ziroRacun</w:t>
-      </w:r>
-      <w:proofErr w:type="spellEnd"/>
-      <w:r>
-        <w:t xml:space="preserve"> (mora biti jedinstven). Tablica lijek je predviđena za podatke o lijekovima. Sastoji se od atributa </w:t>
-      </w:r>
-      <w:proofErr w:type="spellStart"/>
-      <w:r>
-        <w:t>idLijek</w:t>
-      </w:r>
-      <w:proofErr w:type="spellEnd"/>
-      <w:r>
-        <w:t xml:space="preserve"> (primarni ključ), naziv, upute, </w:t>
-      </w:r>
-      <w:proofErr w:type="spellStart"/>
-      <w:r>
-        <w:t>datumeProizvodnje</w:t>
-      </w:r>
-      <w:proofErr w:type="spellEnd"/>
-      <w:r>
-        <w:t xml:space="preserve">, </w:t>
-      </w:r>
-      <w:proofErr w:type="spellStart"/>
-      <w:r>
-        <w:t>rokUpotrebe</w:t>
-      </w:r>
-      <w:proofErr w:type="spellEnd"/>
-      <w:r>
-        <w:t xml:space="preserve">, cijena, pakiranje (broj tableta u kutiji), doza (težina tablete, količina sirupa), </w:t>
-      </w:r>
-      <w:proofErr w:type="spellStart"/>
-      <w:r>
-        <w:t>idJedinicnaMjera</w:t>
-      </w:r>
-      <w:proofErr w:type="spellEnd"/>
-      <w:r>
-        <w:t xml:space="preserve"> (vanjski ključ, referencira se na tablicu </w:t>
-      </w:r>
-      <w:proofErr w:type="spellStart"/>
-      <w:r>
-        <w:t>jedinicnaMjera</w:t>
-      </w:r>
-      <w:proofErr w:type="spellEnd"/>
-      <w:r>
-        <w:t xml:space="preserve">), </w:t>
-      </w:r>
-      <w:proofErr w:type="spellStart"/>
-      <w:r>
-        <w:t>idTipLijeka</w:t>
-      </w:r>
-      <w:proofErr w:type="spellEnd"/>
-      <w:r>
-        <w:t xml:space="preserve"> (vanjski ključ, referencira se na tablicu </w:t>
-      </w:r>
-      <w:proofErr w:type="spellStart"/>
-      <w:r>
-        <w:t>tipLijeka</w:t>
-      </w:r>
-      <w:proofErr w:type="spellEnd"/>
-      <w:r>
-        <w:t xml:space="preserve">) i količina. Tablica </w:t>
-      </w:r>
-      <w:proofErr w:type="spellStart"/>
-      <w:r>
-        <w:t>stavkeNarudzbenice</w:t>
-      </w:r>
-      <w:proofErr w:type="spellEnd"/>
-      <w:r>
-        <w:t xml:space="preserve"> je slabi entitet koji povezuje tablice </w:t>
-      </w:r>
-      <w:proofErr w:type="spellStart"/>
-      <w:r>
-        <w:t>narudzbenica</w:t>
-      </w:r>
-      <w:proofErr w:type="spellEnd"/>
-      <w:r>
-        <w:t xml:space="preserve"> i lijek. Tablica </w:t>
-      </w:r>
-      <w:proofErr w:type="spellStart"/>
-      <w:r>
-        <w:t>jedinicnaMjera</w:t>
-      </w:r>
-      <w:proofErr w:type="spellEnd"/>
-      <w:r>
-        <w:t xml:space="preserve"> je predviđena za vrste mjernih </w:t>
-      </w:r>
-      <w:proofErr w:type="spellStart"/>
-      <w:r>
-        <w:t>jedinicia</w:t>
-      </w:r>
-      <w:proofErr w:type="spellEnd"/>
-      <w:r>
-        <w:t xml:space="preserve">. Sadrži atribute </w:t>
-      </w:r>
-      <w:proofErr w:type="spellStart"/>
-      <w:r>
-        <w:t>idJedinicnaMjera</w:t>
-      </w:r>
-      <w:proofErr w:type="spellEnd"/>
-      <w:r>
-        <w:t xml:space="preserve"> (primarni ključ), naziv i kratica (kratica mjerne jedinice). Tablica </w:t>
-      </w:r>
-      <w:proofErr w:type="spellStart"/>
-      <w:r>
-        <w:t>tipLijeka</w:t>
-      </w:r>
-      <w:proofErr w:type="spellEnd"/>
-      <w:r>
-        <w:t xml:space="preserve"> je predviđena za tipove (vrste lijekova). Sadrži atribute </w:t>
-      </w:r>
-      <w:proofErr w:type="spellStart"/>
-      <w:r>
-        <w:t>idTipLijeka</w:t>
-      </w:r>
-      <w:proofErr w:type="spellEnd"/>
-      <w:r>
-        <w:t xml:space="preserve"> (primarni ključ) i naziv. </w:t>
+        <w:t xml:space="preserve"> sastoji od 7 tablica. Tablica zaposlenik je predviđena za podatke o zaposlenicima tj. korisnicima aplikacije. Sastoji se od atributa oib (primarni ključ), ime, prezime, adresa, brojTelefona, korisnickoIme i lozinka. Atributi korisnickoIme (mora biti jedinstven) i lozinka su nam posebno važni za autentifikaciju korisnika. Tablica narudzbenica je predviđena za podatke o narudžbi kupca (klijenta). Sastoji se od atributa idNarudzbenice (primarni ključ), oibKlijenta (vanjski ključ koji se referencira na tablicu klijent), datumIzdavanja, oibZaposlenika (vanjski ključ koji se referencira na tablicu zaposlenik), rokPlacanja. Tablica klijent je predviđena za podatke o kupcima (klijentima). Sastoji se od atributa oib (primarni ključ), naziv, telefon, e-mail, adresa, ziroRacun (mora biti jedinstven). Tablica lijek je predviđena za podatke o lijekovima. Sastoji se od atributa idLijek (primarni ključ), naziv, upute, datumeProizvodnje, rokUpotrebe, cijena, pakiranje (broj tableta u kutiji), doza (težina tablete, količina sirupa), idJedinicnaMjera (vanjski ključ, referencira se na tablicu jedinicnaMjera), idTipLijeka (vanjski ključ, referencira se na tablicu tipLijeka) i količina. Tablica stavkeNarudzbenice je slabi entitet koji povezuje tablice narudzbenica i lijek. Tablica jedinicnaMjera je predviđena za vrste mjernih jedinicia. Sadrži atribute idJedinicnaMjera (primarni ključ), naziv i kratica (kratica mjerne jedinice). Tablica tipLijeka je predviđena za tipove (vrste lijekova). Sadrži atribute idTipLijeka (primarni ključ) i naziv. </w:t>
       </w:r>
     </w:p>
     <w:p>
@@ -6302,15 +5776,7 @@
         <w:pStyle w:val="Tekst"/>
       </w:pPr>
       <w:r>
-        <w:t xml:space="preserve">U samu bazu će se implementirati </w:t>
-      </w:r>
-      <w:proofErr w:type="spellStart"/>
-      <w:r>
-        <w:t>trigger</w:t>
-      </w:r>
-      <w:proofErr w:type="spellEnd"/>
-      <w:r>
-        <w:t xml:space="preserve"> koji će smanjiti količinu lijeka ako dođe do nove narudžbe ili će ispisivati pogrešku ako nema trenutno dovoljno lijeka.</w:t>
+        <w:t>U samu bazu će se implementirati trigger koji će smanjiti količinu lijeka ako dođe do nove narudžbe ili će ispisivati pogrešku ako nema trenutno dovoljno lijeka.</w:t>
       </w:r>
     </w:p>
     <w:p>
@@ -6349,7 +5815,7 @@
                     <pic:cNvPicPr/>
                   </pic:nvPicPr>
                   <pic:blipFill>
-                    <a:blip r:embed="rId30" cstate="print">
+                    <a:blip r:embed="rId29" cstate="print">
                       <a:extLst>
                         <a:ext uri="{28A0092B-C50C-407E-A947-70E740481C1C}">
                           <a14:useLocalDpi xmlns:a14="http://schemas.microsoft.com/office/drawing/2010/main" val="0"/>
@@ -6389,8 +5855,6 @@
       <w:r>
         <w:t>Slika 19: ERA mode</w:t>
       </w:r>
-      <w:bookmarkStart w:id="31" w:name="_GoBack"/>
-      <w:bookmarkEnd w:id="31"/>
     </w:p>
     <w:p>
       <w:pPr>
@@ -6413,7 +5877,7 @@
 </file>
 
 <file path=word/endnotes.xml><?xml version="1.0" encoding="utf-8"?>
-<w:endnotes xmlns:wpc="http://schemas.microsoft.com/office/word/2010/wordprocessingCanvas" xmlns:mc="http://schemas.openxmlformats.org/markup-compatibility/2006" xmlns:o="urn:schemas-microsoft-com:office:office" xmlns:r="http://schemas.openxmlformats.org/officeDocument/2006/relationships" xmlns:m="http://schemas.openxmlformats.org/officeDocument/2006/math" xmlns:v="urn:schemas-microsoft-com:vml" xmlns:wp14="http://schemas.microsoft.com/office/word/2010/wordprocessingDrawing" xmlns:wp="http://schemas.openxmlformats.org/drawingml/2006/wordprocessingDrawing" xmlns:w10="urn:schemas-microsoft-com:office:word" xmlns:w="http://schemas.openxmlformats.org/wordprocessingml/2006/main" xmlns:w14="http://schemas.microsoft.com/office/word/2010/wordml" xmlns:wpg="http://schemas.microsoft.com/office/word/2010/wordprocessingGroup" xmlns:wpi="http://schemas.microsoft.com/office/word/2010/wordprocessingInk" xmlns:wne="http://schemas.microsoft.com/office/word/2006/wordml" xmlns:wps="http://schemas.microsoft.com/office/word/2010/wordprocessingShape" mc:Ignorable="w14 wp14">
+<w:endnotes xmlns:wpc="http://schemas.microsoft.com/office/word/2010/wordprocessingCanvas" xmlns:mc="http://schemas.openxmlformats.org/markup-compatibility/2006" xmlns:o="urn:schemas-microsoft-com:office:office" xmlns:r="http://schemas.openxmlformats.org/officeDocument/2006/relationships" xmlns:m="http://schemas.openxmlformats.org/officeDocument/2006/math" xmlns:v="urn:schemas-microsoft-com:vml" xmlns:wp14="http://schemas.microsoft.com/office/word/2010/wordprocessingDrawing" xmlns:wp="http://schemas.openxmlformats.org/drawingml/2006/wordprocessingDrawing" xmlns:w10="urn:schemas-microsoft-com:office:word" xmlns:w="http://schemas.openxmlformats.org/wordprocessingml/2006/main" xmlns:w14="http://schemas.microsoft.com/office/word/2010/wordml" xmlns:w15="http://schemas.microsoft.com/office/word/2012/wordml" xmlns:wpg="http://schemas.microsoft.com/office/word/2010/wordprocessingGroup" xmlns:wpi="http://schemas.microsoft.com/office/word/2010/wordprocessingInk" xmlns:wne="http://schemas.microsoft.com/office/word/2006/wordml" xmlns:wps="http://schemas.microsoft.com/office/word/2010/wordprocessingShape" mc:Ignorable="w14 w15 wp14">
   <w:endnote w:type="separator" w:id="-1">
     <w:p>
       <w:r>
@@ -6432,23 +5896,23 @@
 </file>
 
 <file path=word/footer1.xml><?xml version="1.0" encoding="utf-8"?>
-<w:ftr xmlns:wpc="http://schemas.microsoft.com/office/word/2010/wordprocessingCanvas" xmlns:mc="http://schemas.openxmlformats.org/markup-compatibility/2006" xmlns:o="urn:schemas-microsoft-com:office:office" xmlns:r="http://schemas.openxmlformats.org/officeDocument/2006/relationships" xmlns:m="http://schemas.openxmlformats.org/officeDocument/2006/math" xmlns:v="urn:schemas-microsoft-com:vml" xmlns:wp14="http://schemas.microsoft.com/office/word/2010/wordprocessingDrawing" xmlns:wp="http://schemas.openxmlformats.org/drawingml/2006/wordprocessingDrawing" xmlns:w10="urn:schemas-microsoft-com:office:word" xmlns:w="http://schemas.openxmlformats.org/wordprocessingml/2006/main" xmlns:w14="http://schemas.microsoft.com/office/word/2010/wordml" xmlns:wpg="http://schemas.microsoft.com/office/word/2010/wordprocessingGroup" xmlns:wpi="http://schemas.microsoft.com/office/word/2010/wordprocessingInk" xmlns:wne="http://schemas.microsoft.com/office/word/2006/wordml" xmlns:wps="http://schemas.microsoft.com/office/word/2010/wordprocessingShape" mc:Ignorable="w14 wp14">
+<w:ftr xmlns:wpc="http://schemas.microsoft.com/office/word/2010/wordprocessingCanvas" xmlns:mc="http://schemas.openxmlformats.org/markup-compatibility/2006" xmlns:o="urn:schemas-microsoft-com:office:office" xmlns:r="http://schemas.openxmlformats.org/officeDocument/2006/relationships" xmlns:m="http://schemas.openxmlformats.org/officeDocument/2006/math" xmlns:v="urn:schemas-microsoft-com:vml" xmlns:wp14="http://schemas.microsoft.com/office/word/2010/wordprocessingDrawing" xmlns:wp="http://schemas.openxmlformats.org/drawingml/2006/wordprocessingDrawing" xmlns:w10="urn:schemas-microsoft-com:office:word" xmlns:w="http://schemas.openxmlformats.org/wordprocessingml/2006/main" xmlns:w14="http://schemas.microsoft.com/office/word/2010/wordml" xmlns:w15="http://schemas.microsoft.com/office/word/2012/wordml" xmlns:wpg="http://schemas.microsoft.com/office/word/2010/wordprocessingGroup" xmlns:wpi="http://schemas.microsoft.com/office/word/2010/wordprocessingInk" xmlns:wne="http://schemas.microsoft.com/office/word/2006/wordml" xmlns:wps="http://schemas.microsoft.com/office/word/2010/wordprocessingShape" mc:Ignorable="w14 w15 wp14">
   <w:p>
     <w:pPr>
-      <w:pStyle w:val="Podnoje"/>
+      <w:pStyle w:val="Footer"/>
       <w:jc w:val="right"/>
     </w:pPr>
   </w:p>
   <w:p>
     <w:pPr>
-      <w:pStyle w:val="Podnoje"/>
+      <w:pStyle w:val="Footer"/>
     </w:pPr>
   </w:p>
 </w:ftr>
 </file>
 
 <file path=word/footer2.xml><?xml version="1.0" encoding="utf-8"?>
-<w:ftr xmlns:wpc="http://schemas.microsoft.com/office/word/2010/wordprocessingCanvas" xmlns:mc="http://schemas.openxmlformats.org/markup-compatibility/2006" xmlns:o="urn:schemas-microsoft-com:office:office" xmlns:r="http://schemas.openxmlformats.org/officeDocument/2006/relationships" xmlns:m="http://schemas.openxmlformats.org/officeDocument/2006/math" xmlns:v="urn:schemas-microsoft-com:vml" xmlns:wp14="http://schemas.microsoft.com/office/word/2010/wordprocessingDrawing" xmlns:wp="http://schemas.openxmlformats.org/drawingml/2006/wordprocessingDrawing" xmlns:w10="urn:schemas-microsoft-com:office:word" xmlns:w="http://schemas.openxmlformats.org/wordprocessingml/2006/main" xmlns:w14="http://schemas.microsoft.com/office/word/2010/wordml" xmlns:wpg="http://schemas.microsoft.com/office/word/2010/wordprocessingGroup" xmlns:wpi="http://schemas.microsoft.com/office/word/2010/wordprocessingInk" xmlns:wne="http://schemas.microsoft.com/office/word/2006/wordml" xmlns:wps="http://schemas.microsoft.com/office/word/2010/wordprocessingShape" mc:Ignorable="w14 wp14">
+<w:ftr xmlns:wpc="http://schemas.microsoft.com/office/word/2010/wordprocessingCanvas" xmlns:mc="http://schemas.openxmlformats.org/markup-compatibility/2006" xmlns:o="urn:schemas-microsoft-com:office:office" xmlns:r="http://schemas.openxmlformats.org/officeDocument/2006/relationships" xmlns:m="http://schemas.openxmlformats.org/officeDocument/2006/math" xmlns:v="urn:schemas-microsoft-com:vml" xmlns:wp14="http://schemas.microsoft.com/office/word/2010/wordprocessingDrawing" xmlns:wp="http://schemas.openxmlformats.org/drawingml/2006/wordprocessingDrawing" xmlns:w10="urn:schemas-microsoft-com:office:word" xmlns:w="http://schemas.openxmlformats.org/wordprocessingml/2006/main" xmlns:w14="http://schemas.microsoft.com/office/word/2010/wordml" xmlns:w15="http://schemas.microsoft.com/office/word/2012/wordml" xmlns:wpg="http://schemas.microsoft.com/office/word/2010/wordprocessingGroup" xmlns:wpi="http://schemas.microsoft.com/office/word/2010/wordprocessingInk" xmlns:wne="http://schemas.microsoft.com/office/word/2006/wordml" xmlns:wps="http://schemas.microsoft.com/office/word/2010/wordprocessingShape" mc:Ignorable="w14 w15 wp14">
   <w:sdt>
     <w:sdtPr>
       <w:id w:val="916134271"/>
@@ -6461,7 +5925,7 @@
     <w:sdtContent>
       <w:p>
         <w:pPr>
-          <w:pStyle w:val="Podnoje"/>
+          <w:pStyle w:val="Footer"/>
           <w:jc w:val="right"/>
         </w:pPr>
         <w:r>
@@ -6490,14 +5954,14 @@
   </w:sdt>
   <w:p>
     <w:pPr>
-      <w:pStyle w:val="Podnoje"/>
+      <w:pStyle w:val="Footer"/>
     </w:pPr>
   </w:p>
 </w:ftr>
 </file>
 
 <file path=word/footer3.xml><?xml version="1.0" encoding="utf-8"?>
-<w:ftr xmlns:wpc="http://schemas.microsoft.com/office/word/2010/wordprocessingCanvas" xmlns:mc="http://schemas.openxmlformats.org/markup-compatibility/2006" xmlns:o="urn:schemas-microsoft-com:office:office" xmlns:r="http://schemas.openxmlformats.org/officeDocument/2006/relationships" xmlns:m="http://schemas.openxmlformats.org/officeDocument/2006/math" xmlns:v="urn:schemas-microsoft-com:vml" xmlns:wp14="http://schemas.microsoft.com/office/word/2010/wordprocessingDrawing" xmlns:wp="http://schemas.openxmlformats.org/drawingml/2006/wordprocessingDrawing" xmlns:w10="urn:schemas-microsoft-com:office:word" xmlns:w="http://schemas.openxmlformats.org/wordprocessingml/2006/main" xmlns:w14="http://schemas.microsoft.com/office/word/2010/wordml" xmlns:wpg="http://schemas.microsoft.com/office/word/2010/wordprocessingGroup" xmlns:wpi="http://schemas.microsoft.com/office/word/2010/wordprocessingInk" xmlns:wne="http://schemas.microsoft.com/office/word/2006/wordml" xmlns:wps="http://schemas.microsoft.com/office/word/2010/wordprocessingShape" mc:Ignorable="w14 wp14">
+<w:ftr xmlns:wpc="http://schemas.microsoft.com/office/word/2010/wordprocessingCanvas" xmlns:mc="http://schemas.openxmlformats.org/markup-compatibility/2006" xmlns:o="urn:schemas-microsoft-com:office:office" xmlns:r="http://schemas.openxmlformats.org/officeDocument/2006/relationships" xmlns:m="http://schemas.openxmlformats.org/officeDocument/2006/math" xmlns:v="urn:schemas-microsoft-com:vml" xmlns:wp14="http://schemas.microsoft.com/office/word/2010/wordprocessingDrawing" xmlns:wp="http://schemas.openxmlformats.org/drawingml/2006/wordprocessingDrawing" xmlns:w10="urn:schemas-microsoft-com:office:word" xmlns:w="http://schemas.openxmlformats.org/wordprocessingml/2006/main" xmlns:w14="http://schemas.microsoft.com/office/word/2010/wordml" xmlns:w15="http://schemas.microsoft.com/office/word/2012/wordml" xmlns:wpg="http://schemas.microsoft.com/office/word/2010/wordprocessingGroup" xmlns:wpi="http://schemas.microsoft.com/office/word/2010/wordprocessingInk" xmlns:wne="http://schemas.microsoft.com/office/word/2006/wordml" xmlns:wps="http://schemas.microsoft.com/office/word/2010/wordprocessingShape" mc:Ignorable="w14 w15 wp14">
   <w:sdt>
     <w:sdtPr>
       <w:id w:val="-1612817905"/>
@@ -6510,7 +5974,7 @@
     <w:sdtContent>
       <w:p>
         <w:pPr>
-          <w:pStyle w:val="Podnoje"/>
+          <w:pStyle w:val="Footer"/>
           <w:jc w:val="right"/>
         </w:pPr>
         <w:r>
@@ -6526,7 +5990,7 @@
           <w:rPr>
             <w:noProof/>
           </w:rPr>
-          <w:t>33</w:t>
+          <w:t>1</w:t>
         </w:r>
         <w:r>
           <w:rPr>
@@ -6539,14 +6003,14 @@
   </w:sdt>
   <w:p>
     <w:pPr>
-      <w:pStyle w:val="Podnoje"/>
+      <w:pStyle w:val="Footer"/>
     </w:pPr>
   </w:p>
 </w:ftr>
 </file>
 
 <file path=word/footnotes.xml><?xml version="1.0" encoding="utf-8"?>
-<w:footnotes xmlns:wpc="http://schemas.microsoft.com/office/word/2010/wordprocessingCanvas" xmlns:mc="http://schemas.openxmlformats.org/markup-compatibility/2006" xmlns:o="urn:schemas-microsoft-com:office:office" xmlns:r="http://schemas.openxmlformats.org/officeDocument/2006/relationships" xmlns:m="http://schemas.openxmlformats.org/officeDocument/2006/math" xmlns:v="urn:schemas-microsoft-com:vml" xmlns:wp14="http://schemas.microsoft.com/office/word/2010/wordprocessingDrawing" xmlns:wp="http://schemas.openxmlformats.org/drawingml/2006/wordprocessingDrawing" xmlns:w10="urn:schemas-microsoft-com:office:word" xmlns:w="http://schemas.openxmlformats.org/wordprocessingml/2006/main" xmlns:w14="http://schemas.microsoft.com/office/word/2010/wordml" xmlns:wpg="http://schemas.microsoft.com/office/word/2010/wordprocessingGroup" xmlns:wpi="http://schemas.microsoft.com/office/word/2010/wordprocessingInk" xmlns:wne="http://schemas.microsoft.com/office/word/2006/wordml" xmlns:wps="http://schemas.microsoft.com/office/word/2010/wordprocessingShape" mc:Ignorable="w14 wp14">
+<w:footnotes xmlns:wpc="http://schemas.microsoft.com/office/word/2010/wordprocessingCanvas" xmlns:mc="http://schemas.openxmlformats.org/markup-compatibility/2006" xmlns:o="urn:schemas-microsoft-com:office:office" xmlns:r="http://schemas.openxmlformats.org/officeDocument/2006/relationships" xmlns:m="http://schemas.openxmlformats.org/officeDocument/2006/math" xmlns:v="urn:schemas-microsoft-com:vml" xmlns:wp14="http://schemas.microsoft.com/office/word/2010/wordprocessingDrawing" xmlns:wp="http://schemas.openxmlformats.org/drawingml/2006/wordprocessingDrawing" xmlns:w10="urn:schemas-microsoft-com:office:word" xmlns:w="http://schemas.openxmlformats.org/wordprocessingml/2006/main" xmlns:w14="http://schemas.microsoft.com/office/word/2010/wordml" xmlns:w15="http://schemas.microsoft.com/office/word/2012/wordml" xmlns:wpg="http://schemas.microsoft.com/office/word/2010/wordprocessingGroup" xmlns:wpi="http://schemas.microsoft.com/office/word/2010/wordprocessingInk" xmlns:wne="http://schemas.microsoft.com/office/word/2006/wordml" xmlns:wps="http://schemas.microsoft.com/office/word/2010/wordprocessingShape" mc:Ignorable="w14 w15 wp14">
   <w:footnote w:type="separator" w:id="-1">
     <w:p>
       <w:r>
@@ -6565,7 +6029,7 @@
 </file>
 
 <file path=word/numbering.xml><?xml version="1.0" encoding="utf-8"?>
-<w:numbering xmlns:wpc="http://schemas.microsoft.com/office/word/2010/wordprocessingCanvas" xmlns:mc="http://schemas.openxmlformats.org/markup-compatibility/2006" xmlns:o="urn:schemas-microsoft-com:office:office" xmlns:r="http://schemas.openxmlformats.org/officeDocument/2006/relationships" xmlns:m="http://schemas.openxmlformats.org/officeDocument/2006/math" xmlns:v="urn:schemas-microsoft-com:vml" xmlns:wp14="http://schemas.microsoft.com/office/word/2010/wordprocessingDrawing" xmlns:wp="http://schemas.openxmlformats.org/drawingml/2006/wordprocessingDrawing" xmlns:w10="urn:schemas-microsoft-com:office:word" xmlns:w="http://schemas.openxmlformats.org/wordprocessingml/2006/main" xmlns:w14="http://schemas.microsoft.com/office/word/2010/wordml" xmlns:wpg="http://schemas.microsoft.com/office/word/2010/wordprocessingGroup" xmlns:wpi="http://schemas.microsoft.com/office/word/2010/wordprocessingInk" xmlns:wne="http://schemas.microsoft.com/office/word/2006/wordml" xmlns:wps="http://schemas.microsoft.com/office/word/2010/wordprocessingShape" mc:Ignorable="w14 wp14">
+<w:numbering xmlns:wpc="http://schemas.microsoft.com/office/word/2010/wordprocessingCanvas" xmlns:mc="http://schemas.openxmlformats.org/markup-compatibility/2006" xmlns:o="urn:schemas-microsoft-com:office:office" xmlns:r="http://schemas.openxmlformats.org/officeDocument/2006/relationships" xmlns:m="http://schemas.openxmlformats.org/officeDocument/2006/math" xmlns:v="urn:schemas-microsoft-com:vml" xmlns:wp14="http://schemas.microsoft.com/office/word/2010/wordprocessingDrawing" xmlns:wp="http://schemas.openxmlformats.org/drawingml/2006/wordprocessingDrawing" xmlns:w10="urn:schemas-microsoft-com:office:word" xmlns:w="http://schemas.openxmlformats.org/wordprocessingml/2006/main" xmlns:w14="http://schemas.microsoft.com/office/word/2010/wordml" xmlns:w15="http://schemas.microsoft.com/office/word/2012/wordml" xmlns:wpg="http://schemas.microsoft.com/office/word/2010/wordprocessingGroup" xmlns:wpi="http://schemas.microsoft.com/office/word/2010/wordprocessingInk" xmlns:wne="http://schemas.microsoft.com/office/word/2006/wordml" xmlns:wps="http://schemas.microsoft.com/office/word/2010/wordprocessingShape" mc:Ignorable="w14 w15 wp14">
   <w:abstractNum w:abstractNumId="0">
     <w:nsid w:val="00C36962"/>
     <w:multiLevelType w:val="hybridMultilevel"/>
@@ -7992,7 +7456,7 @@
 </file>
 
 <file path=word/styles.xml><?xml version="1.0" encoding="utf-8"?>
-<w:styles xmlns:mc="http://schemas.openxmlformats.org/markup-compatibility/2006" xmlns:r="http://schemas.openxmlformats.org/officeDocument/2006/relationships" xmlns:w="http://schemas.openxmlformats.org/wordprocessingml/2006/main" xmlns:w14="http://schemas.microsoft.com/office/word/2010/wordml" mc:Ignorable="w14">
+<w:styles xmlns:mc="http://schemas.openxmlformats.org/markup-compatibility/2006" xmlns:r="http://schemas.openxmlformats.org/officeDocument/2006/relationships" xmlns:w="http://schemas.openxmlformats.org/wordprocessingml/2006/main" xmlns:w14="http://schemas.microsoft.com/office/word/2010/wordml" xmlns:w15="http://schemas.microsoft.com/office/word/2012/wordml" mc:Ignorable="w14 w15">
   <w:docDefaults>
     <w:rPrDefault>
       <w:rPr>
@@ -8008,145 +7472,378 @@
       </w:pPr>
     </w:pPrDefault>
   </w:docDefaults>
-  <w:latentStyles w:defLockedState="0" w:defUIPriority="99" w:defSemiHidden="1" w:defUnhideWhenUsed="1" w:defQFormat="0" w:count="267">
-    <w:lsdException w:name="Normal" w:semiHidden="0" w:uiPriority="0" w:unhideWhenUsed="0" w:qFormat="1"/>
-    <w:lsdException w:name="heading 1" w:semiHidden="0" w:uiPriority="9" w:unhideWhenUsed="0" w:qFormat="1"/>
-    <w:lsdException w:name="heading 2" w:uiPriority="9" w:qFormat="1"/>
-    <w:lsdException w:name="heading 3" w:uiPriority="9" w:qFormat="1"/>
-    <w:lsdException w:name="heading 4" w:uiPriority="9" w:qFormat="1"/>
-    <w:lsdException w:name="heading 5" w:uiPriority="9" w:qFormat="1"/>
-    <w:lsdException w:name="heading 6" w:uiPriority="9" w:qFormat="1"/>
-    <w:lsdException w:name="heading 7" w:uiPriority="9" w:qFormat="1"/>
-    <w:lsdException w:name="heading 8" w:uiPriority="9" w:qFormat="1"/>
-    <w:lsdException w:name="heading 9" w:uiPriority="9" w:qFormat="1"/>
-    <w:lsdException w:name="toc 1" w:uiPriority="39"/>
-    <w:lsdException w:name="toc 2" w:uiPriority="39"/>
-    <w:lsdException w:name="toc 3" w:uiPriority="39"/>
-    <w:lsdException w:name="toc 4" w:uiPriority="39"/>
-    <w:lsdException w:name="toc 5" w:uiPriority="39"/>
-    <w:lsdException w:name="toc 6" w:uiPriority="39"/>
-    <w:lsdException w:name="toc 7" w:uiPriority="39"/>
-    <w:lsdException w:name="toc 8" w:uiPriority="39"/>
-    <w:lsdException w:name="toc 9" w:uiPriority="39"/>
-    <w:lsdException w:name="caption" w:uiPriority="35" w:qFormat="1"/>
-    <w:lsdException w:name="Title" w:semiHidden="0" w:uiPriority="10" w:unhideWhenUsed="0" w:qFormat="1"/>
-    <w:lsdException w:name="Default Paragraph Font" w:uiPriority="1"/>
-    <w:lsdException w:name="Subtitle" w:semiHidden="0" w:uiPriority="11" w:unhideWhenUsed="0" w:qFormat="1"/>
-    <w:lsdException w:name="Strong" w:semiHidden="0" w:uiPriority="22" w:unhideWhenUsed="0" w:qFormat="1"/>
-    <w:lsdException w:name="Emphasis" w:semiHidden="0" w:uiPriority="20" w:unhideWhenUsed="0" w:qFormat="1"/>
-    <w:lsdException w:name="Plain Text" w:uiPriority="0"/>
-    <w:lsdException w:name="Table Grid" w:semiHidden="0" w:uiPriority="59" w:unhideWhenUsed="0"/>
-    <w:lsdException w:name="Placeholder Text" w:unhideWhenUsed="0"/>
-    <w:lsdException w:name="No Spacing" w:semiHidden="0" w:uiPriority="1" w:unhideWhenUsed="0" w:qFormat="1"/>
-    <w:lsdException w:name="Light Shading" w:semiHidden="0" w:uiPriority="60" w:unhideWhenUsed="0"/>
-    <w:lsdException w:name="Light List" w:semiHidden="0" w:uiPriority="61" w:unhideWhenUsed="0"/>
-    <w:lsdException w:name="Light Grid" w:semiHidden="0" w:uiPriority="62" w:unhideWhenUsed="0"/>
-    <w:lsdException w:name="Medium Shading 1" w:semiHidden="0" w:uiPriority="63" w:unhideWhenUsed="0"/>
-    <w:lsdException w:name="Medium Shading 2" w:semiHidden="0" w:uiPriority="64" w:unhideWhenUsed="0"/>
-    <w:lsdException w:name="Medium List 1" w:semiHidden="0" w:uiPriority="65" w:unhideWhenUsed="0"/>
-    <w:lsdException w:name="Medium List 2" w:semiHidden="0" w:uiPriority="66" w:unhideWhenUsed="0"/>
-    <w:lsdException w:name="Medium Grid 1" w:semiHidden="0" w:uiPriority="67" w:unhideWhenUsed="0"/>
-    <w:lsdException w:name="Medium Grid 2" w:semiHidden="0" w:uiPriority="68" w:unhideWhenUsed="0"/>
-    <w:lsdException w:name="Medium Grid 3" w:semiHidden="0" w:uiPriority="69" w:unhideWhenUsed="0"/>
-    <w:lsdException w:name="Dark List" w:semiHidden="0" w:uiPriority="70" w:unhideWhenUsed="0"/>
-    <w:lsdException w:name="Colorful Shading" w:semiHidden="0" w:uiPriority="71" w:unhideWhenUsed="0"/>
-    <w:lsdException w:name="Colorful List" w:semiHidden="0" w:uiPriority="72" w:unhideWhenUsed="0"/>
-    <w:lsdException w:name="Colorful Grid" w:semiHidden="0" w:uiPriority="73" w:unhideWhenUsed="0"/>
-    <w:lsdException w:name="Light Shading Accent 1" w:semiHidden="0" w:uiPriority="60" w:unhideWhenUsed="0"/>
-    <w:lsdException w:name="Light List Accent 1" w:semiHidden="0" w:uiPriority="61" w:unhideWhenUsed="0"/>
-    <w:lsdException w:name="Light Grid Accent 1" w:semiHidden="0" w:uiPriority="62" w:unhideWhenUsed="0"/>
-    <w:lsdException w:name="Medium Shading 1 Accent 1" w:semiHidden="0" w:uiPriority="63" w:unhideWhenUsed="0"/>
-    <w:lsdException w:name="Medium Shading 2 Accent 1" w:semiHidden="0" w:uiPriority="64" w:unhideWhenUsed="0"/>
-    <w:lsdException w:name="Medium List 1 Accent 1" w:semiHidden="0" w:uiPriority="65" w:unhideWhenUsed="0"/>
-    <w:lsdException w:name="Revision" w:unhideWhenUsed="0"/>
-    <w:lsdException w:name="List Paragraph" w:semiHidden="0" w:uiPriority="34" w:unhideWhenUsed="0" w:qFormat="1"/>
-    <w:lsdException w:name="Quote" w:semiHidden="0" w:uiPriority="29" w:unhideWhenUsed="0" w:qFormat="1"/>
-    <w:lsdException w:name="Intense Quote" w:semiHidden="0" w:uiPriority="30" w:unhideWhenUsed="0" w:qFormat="1"/>
-    <w:lsdException w:name="Medium List 2 Accent 1" w:semiHidden="0" w:uiPriority="66" w:unhideWhenUsed="0"/>
-    <w:lsdException w:name="Medium Grid 1 Accent 1" w:semiHidden="0" w:uiPriority="67" w:unhideWhenUsed="0"/>
-    <w:lsdException w:name="Medium Grid 2 Accent 1" w:semiHidden="0" w:uiPriority="68" w:unhideWhenUsed="0"/>
-    <w:lsdException w:name="Medium Grid 3 Accent 1" w:semiHidden="0" w:uiPriority="69" w:unhideWhenUsed="0"/>
-    <w:lsdException w:name="Dark List Accent 1" w:semiHidden="0" w:uiPriority="70" w:unhideWhenUsed="0"/>
-    <w:lsdException w:name="Colorful Shading Accent 1" w:semiHidden="0" w:uiPriority="71" w:unhideWhenUsed="0"/>
-    <w:lsdException w:name="Colorful List Accent 1" w:semiHidden="0" w:uiPriority="72" w:unhideWhenUsed="0"/>
-    <w:lsdException w:name="Colorful Grid Accent 1" w:semiHidden="0" w:uiPriority="73" w:unhideWhenUsed="0"/>
-    <w:lsdException w:name="Light Shading Accent 2" w:semiHidden="0" w:uiPriority="60" w:unhideWhenUsed="0"/>
-    <w:lsdException w:name="Light List Accent 2" w:semiHidden="0" w:uiPriority="61" w:unhideWhenUsed="0"/>
-    <w:lsdException w:name="Light Grid Accent 2" w:semiHidden="0" w:uiPriority="62" w:unhideWhenUsed="0"/>
-    <w:lsdException w:name="Medium Shading 1 Accent 2" w:semiHidden="0" w:uiPriority="63" w:unhideWhenUsed="0"/>
-    <w:lsdException w:name="Medium Shading 2 Accent 2" w:semiHidden="0" w:uiPriority="64" w:unhideWhenUsed="0"/>
-    <w:lsdException w:name="Medium List 1 Accent 2" w:semiHidden="0" w:uiPriority="65" w:unhideWhenUsed="0"/>
-    <w:lsdException w:name="Medium List 2 Accent 2" w:semiHidden="0" w:uiPriority="66" w:unhideWhenUsed="0"/>
-    <w:lsdException w:name="Medium Grid 1 Accent 2" w:semiHidden="0" w:uiPriority="67" w:unhideWhenUsed="0"/>
-    <w:lsdException w:name="Medium Grid 2 Accent 2" w:semiHidden="0" w:uiPriority="68" w:unhideWhenUsed="0"/>
-    <w:lsdException w:name="Medium Grid 3 Accent 2" w:semiHidden="0" w:uiPriority="69" w:unhideWhenUsed="0"/>
-    <w:lsdException w:name="Dark List Accent 2" w:semiHidden="0" w:uiPriority="70" w:unhideWhenUsed="0"/>
-    <w:lsdException w:name="Colorful Shading Accent 2" w:semiHidden="0" w:uiPriority="71" w:unhideWhenUsed="0"/>
-    <w:lsdException w:name="Colorful List Accent 2" w:semiHidden="0" w:uiPriority="72" w:unhideWhenUsed="0"/>
-    <w:lsdException w:name="Colorful Grid Accent 2" w:semiHidden="0" w:uiPriority="73" w:unhideWhenUsed="0"/>
-    <w:lsdException w:name="Light Shading Accent 3" w:semiHidden="0" w:uiPriority="60" w:unhideWhenUsed="0"/>
-    <w:lsdException w:name="Light List Accent 3" w:semiHidden="0" w:uiPriority="61" w:unhideWhenUsed="0"/>
-    <w:lsdException w:name="Light Grid Accent 3" w:semiHidden="0" w:uiPriority="62" w:unhideWhenUsed="0"/>
-    <w:lsdException w:name="Medium Shading 1 Accent 3" w:semiHidden="0" w:uiPriority="63" w:unhideWhenUsed="0"/>
-    <w:lsdException w:name="Medium Shading 2 Accent 3" w:semiHidden="0" w:uiPriority="64" w:unhideWhenUsed="0"/>
-    <w:lsdException w:name="Medium List 1 Accent 3" w:semiHidden="0" w:uiPriority="65" w:unhideWhenUsed="0"/>
-    <w:lsdException w:name="Medium List 2 Accent 3" w:semiHidden="0" w:uiPriority="66" w:unhideWhenUsed="0"/>
-    <w:lsdException w:name="Medium Grid 1 Accent 3" w:semiHidden="0" w:uiPriority="67" w:unhideWhenUsed="0"/>
-    <w:lsdException w:name="Medium Grid 2 Accent 3" w:semiHidden="0" w:uiPriority="68" w:unhideWhenUsed="0"/>
-    <w:lsdException w:name="Medium Grid 3 Accent 3" w:semiHidden="0" w:uiPriority="69" w:unhideWhenUsed="0"/>
-    <w:lsdException w:name="Dark List Accent 3" w:semiHidden="0" w:uiPriority="70" w:unhideWhenUsed="0"/>
-    <w:lsdException w:name="Colorful Shading Accent 3" w:semiHidden="0" w:uiPriority="71" w:unhideWhenUsed="0"/>
-    <w:lsdException w:name="Colorful List Accent 3" w:semiHidden="0" w:uiPriority="72" w:unhideWhenUsed="0"/>
-    <w:lsdException w:name="Colorful Grid Accent 3" w:semiHidden="0" w:uiPriority="73" w:unhideWhenUsed="0"/>
-    <w:lsdException w:name="Light Shading Accent 4" w:semiHidden="0" w:uiPriority="60" w:unhideWhenUsed="0"/>
-    <w:lsdException w:name="Light List Accent 4" w:semiHidden="0" w:uiPriority="61" w:unhideWhenUsed="0"/>
-    <w:lsdException w:name="Light Grid Accent 4" w:semiHidden="0" w:uiPriority="62" w:unhideWhenUsed="0"/>
-    <w:lsdException w:name="Medium Shading 1 Accent 4" w:semiHidden="0" w:uiPriority="63" w:unhideWhenUsed="0"/>
-    <w:lsdException w:name="Medium Shading 2 Accent 4" w:semiHidden="0" w:uiPriority="64" w:unhideWhenUsed="0"/>
-    <w:lsdException w:name="Medium List 1 Accent 4" w:semiHidden="0" w:uiPriority="65" w:unhideWhenUsed="0"/>
-    <w:lsdException w:name="Medium List 2 Accent 4" w:semiHidden="0" w:uiPriority="66" w:unhideWhenUsed="0"/>
-    <w:lsdException w:name="Medium Grid 1 Accent 4" w:semiHidden="0" w:uiPriority="67" w:unhideWhenUsed="0"/>
-    <w:lsdException w:name="Medium Grid 2 Accent 4" w:semiHidden="0" w:uiPriority="68" w:unhideWhenUsed="0"/>
-    <w:lsdException w:name="Medium Grid 3 Accent 4" w:semiHidden="0" w:uiPriority="69" w:unhideWhenUsed="0"/>
-    <w:lsdException w:name="Dark List Accent 4" w:semiHidden="0" w:uiPriority="70" w:unhideWhenUsed="0"/>
-    <w:lsdException w:name="Colorful Shading Accent 4" w:semiHidden="0" w:uiPriority="71" w:unhideWhenUsed="0"/>
-    <w:lsdException w:name="Colorful List Accent 4" w:semiHidden="0" w:uiPriority="72" w:unhideWhenUsed="0"/>
-    <w:lsdException w:name="Colorful Grid Accent 4" w:semiHidden="0" w:uiPriority="73" w:unhideWhenUsed="0"/>
-    <w:lsdException w:name="Light Shading Accent 5" w:semiHidden="0" w:uiPriority="60" w:unhideWhenUsed="0"/>
-    <w:lsdException w:name="Light List Accent 5" w:semiHidden="0" w:uiPriority="61" w:unhideWhenUsed="0"/>
-    <w:lsdException w:name="Light Grid Accent 5" w:semiHidden="0" w:uiPriority="62" w:unhideWhenUsed="0"/>
-    <w:lsdException w:name="Medium Shading 1 Accent 5" w:semiHidden="0" w:uiPriority="63" w:unhideWhenUsed="0"/>
-    <w:lsdException w:name="Medium Shading 2 Accent 5" w:semiHidden="0" w:uiPriority="64" w:unhideWhenUsed="0"/>
-    <w:lsdException w:name="Medium List 1 Accent 5" w:semiHidden="0" w:uiPriority="65" w:unhideWhenUsed="0"/>
-    <w:lsdException w:name="Medium List 2 Accent 5" w:semiHidden="0" w:uiPriority="66" w:unhideWhenUsed="0"/>
-    <w:lsdException w:name="Medium Grid 1 Accent 5" w:semiHidden="0" w:uiPriority="67" w:unhideWhenUsed="0"/>
-    <w:lsdException w:name="Medium Grid 2 Accent 5" w:semiHidden="0" w:uiPriority="68" w:unhideWhenUsed="0"/>
-    <w:lsdException w:name="Medium Grid 3 Accent 5" w:semiHidden="0" w:uiPriority="69" w:unhideWhenUsed="0"/>
-    <w:lsdException w:name="Dark List Accent 5" w:semiHidden="0" w:uiPriority="70" w:unhideWhenUsed="0"/>
-    <w:lsdException w:name="Colorful Shading Accent 5" w:semiHidden="0" w:uiPriority="71" w:unhideWhenUsed="0"/>
-    <w:lsdException w:name="Colorful List Accent 5" w:semiHidden="0" w:uiPriority="72" w:unhideWhenUsed="0"/>
-    <w:lsdException w:name="Colorful Grid Accent 5" w:semiHidden="0" w:uiPriority="73" w:unhideWhenUsed="0"/>
-    <w:lsdException w:name="Light Shading Accent 6" w:semiHidden="0" w:uiPriority="60" w:unhideWhenUsed="0"/>
-    <w:lsdException w:name="Light List Accent 6" w:semiHidden="0" w:uiPriority="61" w:unhideWhenUsed="0"/>
-    <w:lsdException w:name="Light Grid Accent 6" w:semiHidden="0" w:uiPriority="62" w:unhideWhenUsed="0"/>
-    <w:lsdException w:name="Medium Shading 1 Accent 6" w:semiHidden="0" w:uiPriority="63" w:unhideWhenUsed="0"/>
-    <w:lsdException w:name="Medium Shading 2 Accent 6" w:semiHidden="0" w:uiPriority="64" w:unhideWhenUsed="0"/>
-    <w:lsdException w:name="Medium List 1 Accent 6" w:semiHidden="0" w:uiPriority="65" w:unhideWhenUsed="0"/>
-    <w:lsdException w:name="Medium List 2 Accent 6" w:semiHidden="0" w:uiPriority="66" w:unhideWhenUsed="0"/>
-    <w:lsdException w:name="Medium Grid 1 Accent 6" w:semiHidden="0" w:uiPriority="67" w:unhideWhenUsed="0"/>
-    <w:lsdException w:name="Medium Grid 2 Accent 6" w:semiHidden="0" w:uiPriority="68" w:unhideWhenUsed="0"/>
-    <w:lsdException w:name="Medium Grid 3 Accent 6" w:semiHidden="0" w:uiPriority="69" w:unhideWhenUsed="0"/>
-    <w:lsdException w:name="Dark List Accent 6" w:semiHidden="0" w:uiPriority="70" w:unhideWhenUsed="0"/>
-    <w:lsdException w:name="Colorful Shading Accent 6" w:semiHidden="0" w:uiPriority="71" w:unhideWhenUsed="0"/>
-    <w:lsdException w:name="Colorful List Accent 6" w:semiHidden="0" w:uiPriority="72" w:unhideWhenUsed="0"/>
-    <w:lsdException w:name="Colorful Grid Accent 6" w:semiHidden="0" w:uiPriority="73" w:unhideWhenUsed="0"/>
-    <w:lsdException w:name="Subtle Emphasis" w:semiHidden="0" w:uiPriority="19" w:unhideWhenUsed="0" w:qFormat="1"/>
-    <w:lsdException w:name="Intense Emphasis" w:semiHidden="0" w:uiPriority="21" w:unhideWhenUsed="0" w:qFormat="1"/>
-    <w:lsdException w:name="Subtle Reference" w:semiHidden="0" w:uiPriority="31" w:unhideWhenUsed="0" w:qFormat="1"/>
-    <w:lsdException w:name="Intense Reference" w:semiHidden="0" w:uiPriority="32" w:unhideWhenUsed="0" w:qFormat="1"/>
-    <w:lsdException w:name="Book Title" w:semiHidden="0" w:uiPriority="33" w:unhideWhenUsed="0" w:qFormat="1"/>
-    <w:lsdException w:name="Bibliography" w:uiPriority="37"/>
-    <w:lsdException w:name="TOC Heading" w:uiPriority="39" w:qFormat="1"/>
+  <w:latentStyles w:defLockedState="0" w:defUIPriority="99" w:defSemiHidden="0" w:defUnhideWhenUsed="0" w:defQFormat="0" w:count="371">
+    <w:lsdException w:name="Normal" w:uiPriority="0" w:qFormat="1"/>
+    <w:lsdException w:name="heading 1" w:uiPriority="9" w:qFormat="1"/>
+    <w:lsdException w:name="heading 2" w:semiHidden="1" w:uiPriority="9" w:unhideWhenUsed="1" w:qFormat="1"/>
+    <w:lsdException w:name="heading 3" w:semiHidden="1" w:uiPriority="9" w:unhideWhenUsed="1" w:qFormat="1"/>
+    <w:lsdException w:name="heading 4" w:semiHidden="1" w:uiPriority="9" w:unhideWhenUsed="1" w:qFormat="1"/>
+    <w:lsdException w:name="heading 5" w:semiHidden="1" w:uiPriority="9" w:unhideWhenUsed="1" w:qFormat="1"/>
+    <w:lsdException w:name="heading 6" w:semiHidden="1" w:uiPriority="9" w:unhideWhenUsed="1" w:qFormat="1"/>
+    <w:lsdException w:name="heading 7" w:semiHidden="1" w:uiPriority="9" w:unhideWhenUsed="1" w:qFormat="1"/>
+    <w:lsdException w:name="heading 8" w:semiHidden="1" w:uiPriority="9" w:unhideWhenUsed="1" w:qFormat="1"/>
+    <w:lsdException w:name="heading 9" w:semiHidden="1" w:uiPriority="9" w:unhideWhenUsed="1" w:qFormat="1"/>
+    <w:lsdException w:name="index 1" w:semiHidden="1" w:unhideWhenUsed="1"/>
+    <w:lsdException w:name="index 2" w:semiHidden="1" w:unhideWhenUsed="1"/>
+    <w:lsdException w:name="index 3" w:semiHidden="1" w:unhideWhenUsed="1"/>
+    <w:lsdException w:name="index 4" w:semiHidden="1" w:unhideWhenUsed="1"/>
+    <w:lsdException w:name="index 5" w:semiHidden="1" w:unhideWhenUsed="1"/>
+    <w:lsdException w:name="index 6" w:semiHidden="1" w:unhideWhenUsed="1"/>
+    <w:lsdException w:name="index 7" w:semiHidden="1" w:unhideWhenUsed="1"/>
+    <w:lsdException w:name="index 8" w:semiHidden="1" w:unhideWhenUsed="1"/>
+    <w:lsdException w:name="index 9" w:semiHidden="1" w:unhideWhenUsed="1"/>
+    <w:lsdException w:name="toc 1" w:semiHidden="1" w:uiPriority="39" w:unhideWhenUsed="1"/>
+    <w:lsdException w:name="toc 2" w:semiHidden="1" w:uiPriority="39" w:unhideWhenUsed="1"/>
+    <w:lsdException w:name="toc 3" w:semiHidden="1" w:uiPriority="39" w:unhideWhenUsed="1"/>
+    <w:lsdException w:name="toc 4" w:semiHidden="1" w:uiPriority="39" w:unhideWhenUsed="1"/>
+    <w:lsdException w:name="toc 5" w:semiHidden="1" w:uiPriority="39" w:unhideWhenUsed="1"/>
+    <w:lsdException w:name="toc 6" w:semiHidden="1" w:uiPriority="39" w:unhideWhenUsed="1"/>
+    <w:lsdException w:name="toc 7" w:semiHidden="1" w:uiPriority="39" w:unhideWhenUsed="1"/>
+    <w:lsdException w:name="toc 8" w:semiHidden="1" w:uiPriority="39" w:unhideWhenUsed="1"/>
+    <w:lsdException w:name="toc 9" w:semiHidden="1" w:uiPriority="39" w:unhideWhenUsed="1"/>
+    <w:lsdException w:name="Normal Indent" w:semiHidden="1" w:unhideWhenUsed="1"/>
+    <w:lsdException w:name="footnote text" w:semiHidden="1" w:unhideWhenUsed="1"/>
+    <w:lsdException w:name="annotation text" w:semiHidden="1" w:unhideWhenUsed="1"/>
+    <w:lsdException w:name="header" w:semiHidden="1" w:unhideWhenUsed="1"/>
+    <w:lsdException w:name="footer" w:semiHidden="1" w:unhideWhenUsed="1"/>
+    <w:lsdException w:name="index heading" w:semiHidden="1" w:unhideWhenUsed="1"/>
+    <w:lsdException w:name="caption" w:semiHidden="1" w:uiPriority="35" w:unhideWhenUsed="1" w:qFormat="1"/>
+    <w:lsdException w:name="table of figures" w:semiHidden="1" w:unhideWhenUsed="1"/>
+    <w:lsdException w:name="envelope address" w:semiHidden="1" w:unhideWhenUsed="1"/>
+    <w:lsdException w:name="envelope return" w:semiHidden="1" w:unhideWhenUsed="1"/>
+    <w:lsdException w:name="footnote reference" w:semiHidden="1" w:unhideWhenUsed="1"/>
+    <w:lsdException w:name="annotation reference" w:semiHidden="1" w:unhideWhenUsed="1"/>
+    <w:lsdException w:name="line number" w:semiHidden="1" w:unhideWhenUsed="1"/>
+    <w:lsdException w:name="page number" w:semiHidden="1" w:unhideWhenUsed="1"/>
+    <w:lsdException w:name="endnote reference" w:semiHidden="1" w:unhideWhenUsed="1"/>
+    <w:lsdException w:name="endnote text" w:semiHidden="1" w:unhideWhenUsed="1"/>
+    <w:lsdException w:name="table of authorities" w:semiHidden="1" w:unhideWhenUsed="1"/>
+    <w:lsdException w:name="macro" w:semiHidden="1" w:unhideWhenUsed="1"/>
+    <w:lsdException w:name="toa heading" w:semiHidden="1" w:unhideWhenUsed="1"/>
+    <w:lsdException w:name="List" w:semiHidden="1" w:unhideWhenUsed="1"/>
+    <w:lsdException w:name="List Bullet" w:semiHidden="1" w:unhideWhenUsed="1"/>
+    <w:lsdException w:name="List Number" w:semiHidden="1" w:unhideWhenUsed="1"/>
+    <w:lsdException w:name="List 2" w:semiHidden="1" w:unhideWhenUsed="1"/>
+    <w:lsdException w:name="List 3" w:semiHidden="1" w:unhideWhenUsed="1"/>
+    <w:lsdException w:name="List 4" w:semiHidden="1" w:unhideWhenUsed="1"/>
+    <w:lsdException w:name="List 5" w:semiHidden="1" w:unhideWhenUsed="1"/>
+    <w:lsdException w:name="List Bullet 2" w:semiHidden="1" w:unhideWhenUsed="1"/>
+    <w:lsdException w:name="List Bullet 3" w:semiHidden="1" w:unhideWhenUsed="1"/>
+    <w:lsdException w:name="List Bullet 4" w:semiHidden="1" w:unhideWhenUsed="1"/>
+    <w:lsdException w:name="List Bullet 5" w:semiHidden="1" w:unhideWhenUsed="1"/>
+    <w:lsdException w:name="List Number 2" w:semiHidden="1" w:unhideWhenUsed="1"/>
+    <w:lsdException w:name="List Number 3" w:semiHidden="1" w:unhideWhenUsed="1"/>
+    <w:lsdException w:name="List Number 4" w:semiHidden="1" w:unhideWhenUsed="1"/>
+    <w:lsdException w:name="List Number 5" w:semiHidden="1" w:unhideWhenUsed="1"/>
+    <w:lsdException w:name="Title" w:uiPriority="10" w:qFormat="1"/>
+    <w:lsdException w:name="Closing" w:semiHidden="1" w:unhideWhenUsed="1"/>
+    <w:lsdException w:name="Signature" w:semiHidden="1" w:unhideWhenUsed="1"/>
+    <w:lsdException w:name="Default Paragraph Font" w:semiHidden="1" w:uiPriority="1" w:unhideWhenUsed="1"/>
+    <w:lsdException w:name="Body Text" w:semiHidden="1" w:unhideWhenUsed="1"/>
+    <w:lsdException w:name="Body Text Indent" w:semiHidden="1" w:unhideWhenUsed="1"/>
+    <w:lsdException w:name="List Continue" w:semiHidden="1" w:unhideWhenUsed="1"/>
+    <w:lsdException w:name="List Continue 2" w:semiHidden="1" w:unhideWhenUsed="1"/>
+    <w:lsdException w:name="List Continue 3" w:semiHidden="1" w:unhideWhenUsed="1"/>
+    <w:lsdException w:name="List Continue 4" w:semiHidden="1" w:unhideWhenUsed="1"/>
+    <w:lsdException w:name="List Continue 5" w:semiHidden="1" w:unhideWhenUsed="1"/>
+    <w:lsdException w:name="Message Header" w:semiHidden="1" w:unhideWhenUsed="1"/>
+    <w:lsdException w:name="Subtitle" w:uiPriority="11" w:qFormat="1"/>
+    <w:lsdException w:name="Salutation" w:semiHidden="1" w:unhideWhenUsed="1"/>
+    <w:lsdException w:name="Date" w:semiHidden="1" w:unhideWhenUsed="1"/>
+    <w:lsdException w:name="Body Text First Indent" w:semiHidden="1" w:unhideWhenUsed="1"/>
+    <w:lsdException w:name="Body Text First Indent 2" w:semiHidden="1" w:unhideWhenUsed="1"/>
+    <w:lsdException w:name="Note Heading" w:semiHidden="1" w:unhideWhenUsed="1"/>
+    <w:lsdException w:name="Body Text 2" w:semiHidden="1" w:unhideWhenUsed="1"/>
+    <w:lsdException w:name="Body Text 3" w:semiHidden="1" w:unhideWhenUsed="1"/>
+    <w:lsdException w:name="Body Text Indent 2" w:semiHidden="1" w:unhideWhenUsed="1"/>
+    <w:lsdException w:name="Body Text Indent 3" w:semiHidden="1" w:unhideWhenUsed="1"/>
+    <w:lsdException w:name="Block Text" w:semiHidden="1" w:unhideWhenUsed="1"/>
+    <w:lsdException w:name="Hyperlink" w:semiHidden="1" w:unhideWhenUsed="1"/>
+    <w:lsdException w:name="FollowedHyperlink" w:semiHidden="1" w:unhideWhenUsed="1"/>
+    <w:lsdException w:name="Strong" w:uiPriority="22" w:qFormat="1"/>
+    <w:lsdException w:name="Emphasis" w:uiPriority="20" w:qFormat="1"/>
+    <w:lsdException w:name="Document Map" w:semiHidden="1" w:unhideWhenUsed="1"/>
+    <w:lsdException w:name="Plain Text" w:semiHidden="1" w:uiPriority="0" w:unhideWhenUsed="1"/>
+    <w:lsdException w:name="E-mail Signature" w:semiHidden="1" w:unhideWhenUsed="1"/>
+    <w:lsdException w:name="HTML Top of Form" w:semiHidden="1" w:unhideWhenUsed="1"/>
+    <w:lsdException w:name="HTML Bottom of Form" w:semiHidden="1" w:unhideWhenUsed="1"/>
+    <w:lsdException w:name="Normal (Web)" w:semiHidden="1" w:unhideWhenUsed="1"/>
+    <w:lsdException w:name="HTML Acronym" w:semiHidden="1" w:unhideWhenUsed="1"/>
+    <w:lsdException w:name="HTML Address" w:semiHidden="1" w:unhideWhenUsed="1"/>
+    <w:lsdException w:name="HTML Cite" w:semiHidden="1" w:unhideWhenUsed="1"/>
+    <w:lsdException w:name="HTML Code" w:semiHidden="1" w:unhideWhenUsed="1"/>
+    <w:lsdException w:name="HTML Definition" w:semiHidden="1" w:unhideWhenUsed="1"/>
+    <w:lsdException w:name="HTML Keyboard" w:semiHidden="1" w:unhideWhenUsed="1"/>
+    <w:lsdException w:name="HTML Preformatted" w:semiHidden="1" w:unhideWhenUsed="1"/>
+    <w:lsdException w:name="HTML Sample" w:semiHidden="1" w:unhideWhenUsed="1"/>
+    <w:lsdException w:name="HTML Typewriter" w:semiHidden="1" w:unhideWhenUsed="1"/>
+    <w:lsdException w:name="HTML Variable" w:semiHidden="1" w:unhideWhenUsed="1"/>
+    <w:lsdException w:name="Normal Table" w:semiHidden="1" w:unhideWhenUsed="1"/>
+    <w:lsdException w:name="annotation subject" w:semiHidden="1" w:unhideWhenUsed="1"/>
+    <w:lsdException w:name="No List" w:semiHidden="1" w:unhideWhenUsed="1"/>
+    <w:lsdException w:name="Outline List 1" w:semiHidden="1" w:unhideWhenUsed="1"/>
+    <w:lsdException w:name="Outline List 2" w:semiHidden="1" w:unhideWhenUsed="1"/>
+    <w:lsdException w:name="Outline List 3" w:semiHidden="1" w:unhideWhenUsed="1"/>
+    <w:lsdException w:name="Table Simple 1" w:semiHidden="1" w:unhideWhenUsed="1"/>
+    <w:lsdException w:name="Table Simple 2" w:semiHidden="1" w:unhideWhenUsed="1"/>
+    <w:lsdException w:name="Table Simple 3" w:semiHidden="1" w:unhideWhenUsed="1"/>
+    <w:lsdException w:name="Table Classic 1" w:semiHidden="1" w:unhideWhenUsed="1"/>
+    <w:lsdException w:name="Table Classic 2" w:semiHidden="1" w:unhideWhenUsed="1"/>
+    <w:lsdException w:name="Table Classic 3" w:semiHidden="1" w:unhideWhenUsed="1"/>
+    <w:lsdException w:name="Table Classic 4" w:semiHidden="1" w:unhideWhenUsed="1"/>
+    <w:lsdException w:name="Table Colorful 1" w:semiHidden="1" w:unhideWhenUsed="1"/>
+    <w:lsdException w:name="Table Colorful 2" w:semiHidden="1" w:unhideWhenUsed="1"/>
+    <w:lsdException w:name="Table Colorful 3" w:semiHidden="1" w:unhideWhenUsed="1"/>
+    <w:lsdException w:name="Table Columns 1" w:semiHidden="1" w:unhideWhenUsed="1"/>
+    <w:lsdException w:name="Table Columns 2" w:semiHidden="1" w:unhideWhenUsed="1"/>
+    <w:lsdException w:name="Table Columns 3" w:semiHidden="1" w:unhideWhenUsed="1"/>
+    <w:lsdException w:name="Table Columns 4" w:semiHidden="1" w:unhideWhenUsed="1"/>
+    <w:lsdException w:name="Table Columns 5" w:semiHidden="1" w:unhideWhenUsed="1"/>
+    <w:lsdException w:name="Table Grid 1" w:semiHidden="1" w:unhideWhenUsed="1"/>
+    <w:lsdException w:name="Table Grid 2" w:semiHidden="1" w:unhideWhenUsed="1"/>
+    <w:lsdException w:name="Table Grid 3" w:semiHidden="1" w:unhideWhenUsed="1"/>
+    <w:lsdException w:name="Table Grid 4" w:semiHidden="1" w:unhideWhenUsed="1"/>
+    <w:lsdException w:name="Table Grid 5" w:semiHidden="1" w:unhideWhenUsed="1"/>
+    <w:lsdException w:name="Table Grid 6" w:semiHidden="1" w:unhideWhenUsed="1"/>
+    <w:lsdException w:name="Table Grid 7" w:semiHidden="1" w:unhideWhenUsed="1"/>
+    <w:lsdException w:name="Table Grid 8" w:semiHidden="1" w:unhideWhenUsed="1"/>
+    <w:lsdException w:name="Table List 1" w:semiHidden="1" w:unhideWhenUsed="1"/>
+    <w:lsdException w:name="Table List 2" w:semiHidden="1" w:unhideWhenUsed="1"/>
+    <w:lsdException w:name="Table List 3" w:semiHidden="1" w:unhideWhenUsed="1"/>
+    <w:lsdException w:name="Table List 4" w:semiHidden="1" w:unhideWhenUsed="1"/>
+    <w:lsdException w:name="Table List 5" w:semiHidden="1" w:unhideWhenUsed="1"/>
+    <w:lsdException w:name="Table List 6" w:semiHidden="1" w:unhideWhenUsed="1"/>
+    <w:lsdException w:name="Table List 7" w:semiHidden="1" w:unhideWhenUsed="1"/>
+    <w:lsdException w:name="Table List 8" w:semiHidden="1" w:unhideWhenUsed="1"/>
+    <w:lsdException w:name="Table 3D effects 1" w:semiHidden="1" w:unhideWhenUsed="1"/>
+    <w:lsdException w:name="Table 3D effects 2" w:semiHidden="1" w:unhideWhenUsed="1"/>
+    <w:lsdException w:name="Table 3D effects 3" w:semiHidden="1" w:unhideWhenUsed="1"/>
+    <w:lsdException w:name="Table Contemporary" w:semiHidden="1" w:unhideWhenUsed="1"/>
+    <w:lsdException w:name="Table Elegant" w:semiHidden="1" w:unhideWhenUsed="1"/>
+    <w:lsdException w:name="Table Professional" w:semiHidden="1" w:unhideWhenUsed="1"/>
+    <w:lsdException w:name="Table Subtle 1" w:semiHidden="1" w:unhideWhenUsed="1"/>
+    <w:lsdException w:name="Table Subtle 2" w:semiHidden="1" w:unhideWhenUsed="1"/>
+    <w:lsdException w:name="Table Web 1" w:semiHidden="1" w:unhideWhenUsed="1"/>
+    <w:lsdException w:name="Table Web 2" w:semiHidden="1" w:unhideWhenUsed="1"/>
+    <w:lsdException w:name="Table Web 3" w:semiHidden="1" w:unhideWhenUsed="1"/>
+    <w:lsdException w:name="Balloon Text" w:semiHidden="1" w:unhideWhenUsed="1"/>
+    <w:lsdException w:name="Table Grid" w:uiPriority="59"/>
+    <w:lsdException w:name="Table Theme" w:semiHidden="1" w:unhideWhenUsed="1"/>
+    <w:lsdException w:name="Placeholder Text" w:semiHidden="1"/>
+    <w:lsdException w:name="No Spacing" w:uiPriority="1" w:qFormat="1"/>
+    <w:lsdException w:name="Light Shading" w:uiPriority="60"/>
+    <w:lsdException w:name="Light List" w:uiPriority="61"/>
+    <w:lsdException w:name="Light Grid" w:uiPriority="62"/>
+    <w:lsdException w:name="Medium Shading 1" w:uiPriority="63"/>
+    <w:lsdException w:name="Medium Shading 2" w:uiPriority="64"/>
+    <w:lsdException w:name="Medium List 1" w:uiPriority="65"/>
+    <w:lsdException w:name="Medium List 2" w:uiPriority="66"/>
+    <w:lsdException w:name="Medium Grid 1" w:uiPriority="67"/>
+    <w:lsdException w:name="Medium Grid 2" w:uiPriority="68"/>
+    <w:lsdException w:name="Medium Grid 3" w:uiPriority="69"/>
+    <w:lsdException w:name="Dark List" w:uiPriority="70"/>
+    <w:lsdException w:name="Colorful Shading" w:uiPriority="71"/>
+    <w:lsdException w:name="Colorful List" w:uiPriority="72"/>
+    <w:lsdException w:name="Colorful Grid" w:uiPriority="73"/>
+    <w:lsdException w:name="Light Shading Accent 1" w:uiPriority="60"/>
+    <w:lsdException w:name="Light List Accent 1" w:uiPriority="61"/>
+    <w:lsdException w:name="Light Grid Accent 1" w:uiPriority="62"/>
+    <w:lsdException w:name="Medium Shading 1 Accent 1" w:uiPriority="63"/>
+    <w:lsdException w:name="Medium Shading 2 Accent 1" w:uiPriority="64"/>
+    <w:lsdException w:name="Medium List 1 Accent 1" w:uiPriority="65"/>
+    <w:lsdException w:name="Revision" w:semiHidden="1"/>
+    <w:lsdException w:name="List Paragraph" w:uiPriority="34" w:qFormat="1"/>
+    <w:lsdException w:name="Quote" w:uiPriority="29" w:qFormat="1"/>
+    <w:lsdException w:name="Intense Quote" w:uiPriority="30" w:qFormat="1"/>
+    <w:lsdException w:name="Medium List 2 Accent 1" w:uiPriority="66"/>
+    <w:lsdException w:name="Medium Grid 1 Accent 1" w:uiPriority="67"/>
+    <w:lsdException w:name="Medium Grid 2 Accent 1" w:uiPriority="68"/>
+    <w:lsdException w:name="Medium Grid 3 Accent 1" w:uiPriority="69"/>
+    <w:lsdException w:name="Dark List Accent 1" w:uiPriority="70"/>
+    <w:lsdException w:name="Colorful Shading Accent 1" w:uiPriority="71"/>
+    <w:lsdException w:name="Colorful List Accent 1" w:uiPriority="72"/>
+    <w:lsdException w:name="Colorful Grid Accent 1" w:uiPriority="73"/>
+    <w:lsdException w:name="Light Shading Accent 2" w:uiPriority="60"/>
+    <w:lsdException w:name="Light List Accent 2" w:uiPriority="61"/>
+    <w:lsdException w:name="Light Grid Accent 2" w:uiPriority="62"/>
+    <w:lsdException w:name="Medium Shading 1 Accent 2" w:uiPriority="63"/>
+    <w:lsdException w:name="Medium Shading 2 Accent 2" w:uiPriority="64"/>
+    <w:lsdException w:name="Medium List 1 Accent 2" w:uiPriority="65"/>
+    <w:lsdException w:name="Medium List 2 Accent 2" w:uiPriority="66"/>
+    <w:lsdException w:name="Medium Grid 1 Accent 2" w:uiPriority="67"/>
+    <w:lsdException w:name="Medium Grid 2 Accent 2" w:uiPriority="68"/>
+    <w:lsdException w:name="Medium Grid 3 Accent 2" w:uiPriority="69"/>
+    <w:lsdException w:name="Dark List Accent 2" w:uiPriority="70"/>
+    <w:lsdException w:name="Colorful Shading Accent 2" w:uiPriority="71"/>
+    <w:lsdException w:name="Colorful List Accent 2" w:uiPriority="72"/>
+    <w:lsdException w:name="Colorful Grid Accent 2" w:uiPriority="73"/>
+    <w:lsdException w:name="Light Shading Accent 3" w:uiPriority="60"/>
+    <w:lsdException w:name="Light List Accent 3" w:uiPriority="61"/>
+    <w:lsdException w:name="Light Grid Accent 3" w:uiPriority="62"/>
+    <w:lsdException w:name="Medium Shading 1 Accent 3" w:uiPriority="63"/>
+    <w:lsdException w:name="Medium Shading 2 Accent 3" w:uiPriority="64"/>
+    <w:lsdException w:name="Medium List 1 Accent 3" w:uiPriority="65"/>
+    <w:lsdException w:name="Medium List 2 Accent 3" w:uiPriority="66"/>
+    <w:lsdException w:name="Medium Grid 1 Accent 3" w:uiPriority="67"/>
+    <w:lsdException w:name="Medium Grid 2 Accent 3" w:uiPriority="68"/>
+    <w:lsdException w:name="Medium Grid 3 Accent 3" w:uiPriority="69"/>
+    <w:lsdException w:name="Dark List Accent 3" w:uiPriority="70"/>
+    <w:lsdException w:name="Colorful Shading Accent 3" w:uiPriority="71"/>
+    <w:lsdException w:name="Colorful List Accent 3" w:uiPriority="72"/>
+    <w:lsdException w:name="Colorful Grid Accent 3" w:uiPriority="73"/>
+    <w:lsdException w:name="Light Shading Accent 4" w:uiPriority="60"/>
+    <w:lsdException w:name="Light List Accent 4" w:uiPriority="61"/>
+    <w:lsdException w:name="Light Grid Accent 4" w:uiPriority="62"/>
+    <w:lsdException w:name="Medium Shading 1 Accent 4" w:uiPriority="63"/>
+    <w:lsdException w:name="Medium Shading 2 Accent 4" w:uiPriority="64"/>
+    <w:lsdException w:name="Medium List 1 Accent 4" w:uiPriority="65"/>
+    <w:lsdException w:name="Medium List 2 Accent 4" w:uiPriority="66"/>
+    <w:lsdException w:name="Medium Grid 1 Accent 4" w:uiPriority="67"/>
+    <w:lsdException w:name="Medium Grid 2 Accent 4" w:uiPriority="68"/>
+    <w:lsdException w:name="Medium Grid 3 Accent 4" w:uiPriority="69"/>
+    <w:lsdException w:name="Dark List Accent 4" w:uiPriority="70"/>
+    <w:lsdException w:name="Colorful Shading Accent 4" w:uiPriority="71"/>
+    <w:lsdException w:name="Colorful List Accent 4" w:uiPriority="72"/>
+    <w:lsdException w:name="Colorful Grid Accent 4" w:uiPriority="73"/>
+    <w:lsdException w:name="Light Shading Accent 5" w:uiPriority="60"/>
+    <w:lsdException w:name="Light List Accent 5" w:uiPriority="61"/>
+    <w:lsdException w:name="Light Grid Accent 5" w:uiPriority="62"/>
+    <w:lsdException w:name="Medium Shading 1 Accent 5" w:uiPriority="63"/>
+    <w:lsdException w:name="Medium Shading 2 Accent 5" w:uiPriority="64"/>
+    <w:lsdException w:name="Medium List 1 Accent 5" w:uiPriority="65"/>
+    <w:lsdException w:name="Medium List 2 Accent 5" w:uiPriority="66"/>
+    <w:lsdException w:name="Medium Grid 1 Accent 5" w:uiPriority="67"/>
+    <w:lsdException w:name="Medium Grid 2 Accent 5" w:uiPriority="68"/>
+    <w:lsdException w:name="Medium Grid 3 Accent 5" w:uiPriority="69"/>
+    <w:lsdException w:name="Dark List Accent 5" w:uiPriority="70"/>
+    <w:lsdException w:name="Colorful Shading Accent 5" w:uiPriority="71"/>
+    <w:lsdException w:name="Colorful List Accent 5" w:uiPriority="72"/>
+    <w:lsdException w:name="Colorful Grid Accent 5" w:uiPriority="73"/>
+    <w:lsdException w:name="Light Shading Accent 6" w:uiPriority="60"/>
+    <w:lsdException w:name="Light List Accent 6" w:uiPriority="61"/>
+    <w:lsdException w:name="Light Grid Accent 6" w:uiPriority="62"/>
+    <w:lsdException w:name="Medium Shading 1 Accent 6" w:uiPriority="63"/>
+    <w:lsdException w:name="Medium Shading 2 Accent 6" w:uiPriority="64"/>
+    <w:lsdException w:name="Medium List 1 Accent 6" w:uiPriority="65"/>
+    <w:lsdException w:name="Medium List 2 Accent 6" w:uiPriority="66"/>
+    <w:lsdException w:name="Medium Grid 1 Accent 6" w:uiPriority="67"/>
+    <w:lsdException w:name="Medium Grid 2 Accent 6" w:uiPriority="68"/>
+    <w:lsdException w:name="Medium Grid 3 Accent 6" w:uiPriority="69"/>
+    <w:lsdException w:name="Dark List Accent 6" w:uiPriority="70"/>
+    <w:lsdException w:name="Colorful Shading Accent 6" w:uiPriority="71"/>
+    <w:lsdException w:name="Colorful List Accent 6" w:uiPriority="72"/>
+    <w:lsdException w:name="Colorful Grid Accent 6" w:uiPriority="73"/>
+    <w:lsdException w:name="Subtle Emphasis" w:uiPriority="19" w:qFormat="1"/>
+    <w:lsdException w:name="Intense Emphasis" w:uiPriority="21" w:qFormat="1"/>
+    <w:lsdException w:name="Subtle Reference" w:uiPriority="31" w:qFormat="1"/>
+    <w:lsdException w:name="Intense Reference" w:uiPriority="32" w:qFormat="1"/>
+    <w:lsdException w:name="Book Title" w:uiPriority="33" w:qFormat="1"/>
+    <w:lsdException w:name="Bibliography" w:semiHidden="1" w:uiPriority="37" w:unhideWhenUsed="1"/>
+    <w:lsdException w:name="TOC Heading" w:semiHidden="1" w:uiPriority="39" w:unhideWhenUsed="1" w:qFormat="1"/>
+    <w:lsdException w:name="Plain Table 1" w:uiPriority="41"/>
+    <w:lsdException w:name="Plain Table 2" w:uiPriority="42"/>
+    <w:lsdException w:name="Plain Table 3" w:uiPriority="43"/>
+    <w:lsdException w:name="Plain Table 4" w:uiPriority="44"/>
+    <w:lsdException w:name="Plain Table 5" w:uiPriority="45"/>
+    <w:lsdException w:name="Grid Table Light" w:uiPriority="40"/>
+    <w:lsdException w:name="Grid Table 1 Light" w:uiPriority="46"/>
+    <w:lsdException w:name="Grid Table 2" w:uiPriority="47"/>
+    <w:lsdException w:name="Grid Table 3" w:uiPriority="48"/>
+    <w:lsdException w:name="Grid Table 4" w:uiPriority="49"/>
+    <w:lsdException w:name="Grid Table 5 Dark" w:uiPriority="50"/>
+    <w:lsdException w:name="Grid Table 6 Colorful" w:uiPriority="51"/>
+    <w:lsdException w:name="Grid Table 7 Colorful" w:uiPriority="52"/>
+    <w:lsdException w:name="Grid Table 1 Light Accent 1" w:uiPriority="46"/>
+    <w:lsdException w:name="Grid Table 2 Accent 1" w:uiPriority="47"/>
+    <w:lsdException w:name="Grid Table 3 Accent 1" w:uiPriority="48"/>
+    <w:lsdException w:name="Grid Table 4 Accent 1" w:uiPriority="49"/>
+    <w:lsdException w:name="Grid Table 5 Dark Accent 1" w:uiPriority="50"/>
+    <w:lsdException w:name="Grid Table 6 Colorful Accent 1" w:uiPriority="51"/>
+    <w:lsdException w:name="Grid Table 7 Colorful Accent 1" w:uiPriority="52"/>
+    <w:lsdException w:name="Grid Table 1 Light Accent 2" w:uiPriority="46"/>
+    <w:lsdException w:name="Grid Table 2 Accent 2" w:uiPriority="47"/>
+    <w:lsdException w:name="Grid Table 3 Accent 2" w:uiPriority="48"/>
+    <w:lsdException w:name="Grid Table 4 Accent 2" w:uiPriority="49"/>
+    <w:lsdException w:name="Grid Table 5 Dark Accent 2" w:uiPriority="50"/>
+    <w:lsdException w:name="Grid Table 6 Colorful Accent 2" w:uiPriority="51"/>
+    <w:lsdException w:name="Grid Table 7 Colorful Accent 2" w:uiPriority="52"/>
+    <w:lsdException w:name="Grid Table 1 Light Accent 3" w:uiPriority="46"/>
+    <w:lsdException w:name="Grid Table 2 Accent 3" w:uiPriority="47"/>
+    <w:lsdException w:name="Grid Table 3 Accent 3" w:uiPriority="48"/>
+    <w:lsdException w:name="Grid Table 4 Accent 3" w:uiPriority="49"/>
+    <w:lsdException w:name="Grid Table 5 Dark Accent 3" w:uiPriority="50"/>
+    <w:lsdException w:name="Grid Table 6 Colorful Accent 3" w:uiPriority="51"/>
+    <w:lsdException w:name="Grid Table 7 Colorful Accent 3" w:uiPriority="52"/>
+    <w:lsdException w:name="Grid Table 1 Light Accent 4" w:uiPriority="46"/>
+    <w:lsdException w:name="Grid Table 2 Accent 4" w:uiPriority="47"/>
+    <w:lsdException w:name="Grid Table 3 Accent 4" w:uiPriority="48"/>
+    <w:lsdException w:name="Grid Table 4 Accent 4" w:uiPriority="49"/>
+    <w:lsdException w:name="Grid Table 5 Dark Accent 4" w:uiPriority="50"/>
+    <w:lsdException w:name="Grid Table 6 Colorful Accent 4" w:uiPriority="51"/>
+    <w:lsdException w:name="Grid Table 7 Colorful Accent 4" w:uiPriority="52"/>
+    <w:lsdException w:name="Grid Table 1 Light Accent 5" w:uiPriority="46"/>
+    <w:lsdException w:name="Grid Table 2 Accent 5" w:uiPriority="47"/>
+    <w:lsdException w:name="Grid Table 3 Accent 5" w:uiPriority="48"/>
+    <w:lsdException w:name="Grid Table 4 Accent 5" w:uiPriority="49"/>
+    <w:lsdException w:name="Grid Table 5 Dark Accent 5" w:uiPriority="50"/>
+    <w:lsdException w:name="Grid Table 6 Colorful Accent 5" w:uiPriority="51"/>
+    <w:lsdException w:name="Grid Table 7 Colorful Accent 5" w:uiPriority="52"/>
+    <w:lsdException w:name="Grid Table 1 Light Accent 6" w:uiPriority="46"/>
+    <w:lsdException w:name="Grid Table 2 Accent 6" w:uiPriority="47"/>
+    <w:lsdException w:name="Grid Table 3 Accent 6" w:uiPriority="48"/>
+    <w:lsdException w:name="Grid Table 4 Accent 6" w:uiPriority="49"/>
+    <w:lsdException w:name="Grid Table 5 Dark Accent 6" w:uiPriority="50"/>
+    <w:lsdException w:name="Grid Table 6 Colorful Accent 6" w:uiPriority="51"/>
+    <w:lsdException w:name="Grid Table 7 Colorful Accent 6" w:uiPriority="52"/>
+    <w:lsdException w:name="List Table 1 Light" w:uiPriority="46"/>
+    <w:lsdException w:name="List Table 2" w:uiPriority="47"/>
+    <w:lsdException w:name="List Table 3" w:uiPriority="48"/>
+    <w:lsdException w:name="List Table 4" w:uiPriority="49"/>
+    <w:lsdException w:name="List Table 5 Dark" w:uiPriority="50"/>
+    <w:lsdException w:name="List Table 6 Colorful" w:uiPriority="51"/>
+    <w:lsdException w:name="List Table 7 Colorful" w:uiPriority="52"/>
+    <w:lsdException w:name="List Table 1 Light Accent 1" w:uiPriority="46"/>
+    <w:lsdException w:name="List Table 2 Accent 1" w:uiPriority="47"/>
+    <w:lsdException w:name="List Table 3 Accent 1" w:uiPriority="48"/>
+    <w:lsdException w:name="List Table 4 Accent 1" w:uiPriority="49"/>
+    <w:lsdException w:name="List Table 5 Dark Accent 1" w:uiPriority="50"/>
+    <w:lsdException w:name="List Table 6 Colorful Accent 1" w:uiPriority="51"/>
+    <w:lsdException w:name="List Table 7 Colorful Accent 1" w:uiPriority="52"/>
+    <w:lsdException w:name="List Table 1 Light Accent 2" w:uiPriority="46"/>
+    <w:lsdException w:name="List Table 2 Accent 2" w:uiPriority="47"/>
+    <w:lsdException w:name="List Table 3 Accent 2" w:uiPriority="48"/>
+    <w:lsdException w:name="List Table 4 Accent 2" w:uiPriority="49"/>
+    <w:lsdException w:name="List Table 5 Dark Accent 2" w:uiPriority="50"/>
+    <w:lsdException w:name="List Table 6 Colorful Accent 2" w:uiPriority="51"/>
+    <w:lsdException w:name="List Table 7 Colorful Accent 2" w:uiPriority="52"/>
+    <w:lsdException w:name="List Table 1 Light Accent 3" w:uiPriority="46"/>
+    <w:lsdException w:name="List Table 2 Accent 3" w:uiPriority="47"/>
+    <w:lsdException w:name="List Table 3 Accent 3" w:uiPriority="48"/>
+    <w:lsdException w:name="List Table 4 Accent 3" w:uiPriority="49"/>
+    <w:lsdException w:name="List Table 5 Dark Accent 3" w:uiPriority="50"/>
+    <w:lsdException w:name="List Table 6 Colorful Accent 3" w:uiPriority="51"/>
+    <w:lsdException w:name="List Table 7 Colorful Accent 3" w:uiPriority="52"/>
+    <w:lsdException w:name="List Table 1 Light Accent 4" w:uiPriority="46"/>
+    <w:lsdException w:name="List Table 2 Accent 4" w:uiPriority="47"/>
+    <w:lsdException w:name="List Table 3 Accent 4" w:uiPriority="48"/>
+    <w:lsdException w:name="List Table 4 Accent 4" w:uiPriority="49"/>
+    <w:lsdException w:name="List Table 5 Dark Accent 4" w:uiPriority="50"/>
+    <w:lsdException w:name="List Table 6 Colorful Accent 4" w:uiPriority="51"/>
+    <w:lsdException w:name="List Table 7 Colorful Accent 4" w:uiPriority="52"/>
+    <w:lsdException w:name="List Table 1 Light Accent 5" w:uiPriority="46"/>
+    <w:lsdException w:name="List Table 2 Accent 5" w:uiPriority="47"/>
+    <w:lsdException w:name="List Table 3 Accent 5" w:uiPriority="48"/>
+    <w:lsdException w:name="List Table 4 Accent 5" w:uiPriority="49"/>
+    <w:lsdException w:name="List Table 5 Dark Accent 5" w:uiPriority="50"/>
+    <w:lsdException w:name="List Table 6 Colorful Accent 5" w:uiPriority="51"/>
+    <w:lsdException w:name="List Table 7 Colorful Accent 5" w:uiPriority="52"/>
+    <w:lsdException w:name="List Table 1 Light Accent 6" w:uiPriority="46"/>
+    <w:lsdException w:name="List Table 2 Accent 6" w:uiPriority="47"/>
+    <w:lsdException w:name="List Table 3 Accent 6" w:uiPriority="48"/>
+    <w:lsdException w:name="List Table 4 Accent 6" w:uiPriority="49"/>
+    <w:lsdException w:name="List Table 5 Dark Accent 6" w:uiPriority="50"/>
+    <w:lsdException w:name="List Table 6 Colorful Accent 6" w:uiPriority="51"/>
+    <w:lsdException w:name="List Table 7 Colorful Accent 6" w:uiPriority="52"/>
   </w:latentStyles>
   <w:style w:type="paragraph" w:default="1" w:styleId="Normal">
     <w:name w:val="Normal"/>
@@ -8162,11 +7859,11 @@
       <w:lang w:eastAsia="hr-HR"/>
     </w:rPr>
   </w:style>
-  <w:style w:type="paragraph" w:styleId="Naslov1">
+  <w:style w:type="paragraph" w:styleId="Heading1">
     <w:name w:val="heading 1"/>
     <w:basedOn w:val="Normal"/>
     <w:next w:val="Normal"/>
-    <w:link w:val="Naslov1Char"/>
+    <w:link w:val="Heading1Char"/>
     <w:uiPriority w:val="9"/>
     <w:qFormat/>
     <w:rsid w:val="00EA7310"/>
@@ -8185,11 +7882,11 @@
       <w:szCs w:val="28"/>
     </w:rPr>
   </w:style>
-  <w:style w:type="paragraph" w:styleId="Naslov2">
+  <w:style w:type="paragraph" w:styleId="Heading2">
     <w:name w:val="heading 2"/>
     <w:basedOn w:val="Normal"/>
     <w:next w:val="Normal"/>
-    <w:link w:val="Naslov2Char"/>
+    <w:link w:val="Heading2Char"/>
     <w:uiPriority w:val="9"/>
     <w:semiHidden/>
     <w:unhideWhenUsed/>
@@ -8210,11 +7907,11 @@
       <w:szCs w:val="26"/>
     </w:rPr>
   </w:style>
-  <w:style w:type="paragraph" w:styleId="Naslov3">
+  <w:style w:type="paragraph" w:styleId="Heading3">
     <w:name w:val="heading 3"/>
     <w:basedOn w:val="Normal"/>
     <w:next w:val="Normal"/>
-    <w:link w:val="Naslov3Char"/>
+    <w:link w:val="Heading3Char"/>
     <w:uiPriority w:val="9"/>
     <w:semiHidden/>
     <w:unhideWhenUsed/>
@@ -8233,13 +7930,13 @@
       <w:color w:val="4F81BD" w:themeColor="accent1"/>
     </w:rPr>
   </w:style>
-  <w:style w:type="character" w:default="1" w:styleId="Zadanifontodlomka">
+  <w:style w:type="character" w:default="1" w:styleId="DefaultParagraphFont">
     <w:name w:val="Default Paragraph Font"/>
     <w:uiPriority w:val="1"/>
     <w:semiHidden/>
     <w:unhideWhenUsed/>
   </w:style>
-  <w:style w:type="table" w:default="1" w:styleId="Obinatablica">
+  <w:style w:type="table" w:default="1" w:styleId="TableNormal">
     <w:name w:val="Normal Table"/>
     <w:uiPriority w:val="99"/>
     <w:semiHidden/>
@@ -8254,7 +7951,7 @@
       </w:tblCellMar>
     </w:tblPr>
   </w:style>
-  <w:style w:type="numbering" w:default="1" w:styleId="Bezpopisa">
+  <w:style w:type="numbering" w:default="1" w:styleId="NoList">
     <w:name w:val="No List"/>
     <w:uiPriority w:val="99"/>
     <w:semiHidden/>
@@ -8370,10 +8067,10 @@
       <w:sz w:val="36"/>
     </w:rPr>
   </w:style>
-  <w:style w:type="paragraph" w:styleId="Odlomakpopisa">
+  <w:style w:type="paragraph" w:styleId="ListParagraph">
     <w:name w:val="List Paragraph"/>
     <w:basedOn w:val="Normal"/>
-    <w:link w:val="OdlomakpopisaChar"/>
+    <w:link w:val="ListParagraphChar"/>
     <w:uiPriority w:val="34"/>
     <w:qFormat/>
     <w:rsid w:val="00FE7A9A"/>
@@ -8384,7 +8081,7 @@
   </w:style>
   <w:style w:type="character" w:customStyle="1" w:styleId="NazivinstitucijeChar">
     <w:name w:val="Naziv institucije Char"/>
-    <w:basedOn w:val="Zadanifontodlomka"/>
+    <w:basedOn w:val="DefaultParagraphFont"/>
     <w:link w:val="Nazivinstitucije"/>
     <w:rsid w:val="00FD0CD5"/>
     <w:rPr>
@@ -8427,7 +8124,7 @@
   </w:style>
   <w:style w:type="paragraph" w:customStyle="1" w:styleId="FOINaslov2">
     <w:name w:val="FOI Naslov 2"/>
-    <w:basedOn w:val="Odlomakpopisa"/>
+    <w:basedOn w:val="ListParagraph"/>
     <w:link w:val="FOINaslov2Char"/>
     <w:qFormat/>
     <w:rsid w:val="000A11F1"/>
@@ -8448,7 +8145,7 @@
   </w:style>
   <w:style w:type="paragraph" w:customStyle="1" w:styleId="FOINaslov3">
     <w:name w:val="FOI Naslov 3"/>
-    <w:basedOn w:val="Odlomakpopisa"/>
+    <w:basedOn w:val="ListParagraph"/>
     <w:link w:val="FOINaslov3Char"/>
     <w:qFormat/>
     <w:rsid w:val="000A11F1"/>
@@ -8466,10 +8163,10 @@
       <w:sz w:val="28"/>
     </w:rPr>
   </w:style>
-  <w:style w:type="character" w:customStyle="1" w:styleId="OdlomakpopisaChar">
-    <w:name w:val="Odlomak popisa Char"/>
-    <w:basedOn w:val="Zadanifontodlomka"/>
-    <w:link w:val="Odlomakpopisa"/>
+  <w:style w:type="character" w:customStyle="1" w:styleId="ListParagraphChar">
+    <w:name w:val="List Paragraph Char"/>
+    <w:basedOn w:val="DefaultParagraphFont"/>
+    <w:link w:val="ListParagraph"/>
     <w:uiPriority w:val="34"/>
     <w:rsid w:val="000A11F1"/>
     <w:rPr>
@@ -8481,7 +8178,7 @@
   </w:style>
   <w:style w:type="character" w:customStyle="1" w:styleId="FOINaslov2Char">
     <w:name w:val="FOI Naslov 2 Char"/>
-    <w:basedOn w:val="OdlomakpopisaChar"/>
+    <w:basedOn w:val="ListParagraphChar"/>
     <w:link w:val="FOINaslov2"/>
     <w:rsid w:val="000A11F1"/>
     <w:rPr>
@@ -8494,7 +8191,7 @@
   </w:style>
   <w:style w:type="paragraph" w:customStyle="1" w:styleId="FOINaslov4">
     <w:name w:val="FOI Naslov 4"/>
-    <w:basedOn w:val="Odlomakpopisa"/>
+    <w:basedOn w:val="ListParagraph"/>
     <w:link w:val="FOINaslov4Char"/>
     <w:qFormat/>
     <w:rsid w:val="000A11F1"/>
@@ -8514,7 +8211,7 @@
   </w:style>
   <w:style w:type="character" w:customStyle="1" w:styleId="FOINaslov3Char">
     <w:name w:val="FOI Naslov 3 Char"/>
-    <w:basedOn w:val="OdlomakpopisaChar"/>
+    <w:basedOn w:val="ListParagraphChar"/>
     <w:link w:val="FOINaslov3"/>
     <w:rsid w:val="000A11F1"/>
     <w:rPr>
@@ -8527,7 +8224,7 @@
   </w:style>
   <w:style w:type="character" w:customStyle="1" w:styleId="FOINaslov4Char">
     <w:name w:val="FOI Naslov 4 Char"/>
-    <w:basedOn w:val="OdlomakpopisaChar"/>
+    <w:basedOn w:val="ListParagraphChar"/>
     <w:link w:val="FOINaslov4"/>
     <w:rsid w:val="000A11F1"/>
     <w:rPr>
@@ -8538,7 +8235,7 @@
       <w:lang w:eastAsia="hr-HR"/>
     </w:rPr>
   </w:style>
-  <w:style w:type="paragraph" w:styleId="StandardWeb">
+  <w:style w:type="paragraph" w:styleId="NormalWeb">
     <w:name w:val="Normal (Web)"/>
     <w:basedOn w:val="Normal"/>
     <w:uiPriority w:val="99"/>
@@ -8564,10 +8261,10 @@
       <w:lang w:eastAsia="en-US"/>
     </w:rPr>
   </w:style>
-  <w:style w:type="character" w:customStyle="1" w:styleId="Naslov1Char">
-    <w:name w:val="Naslov 1 Char"/>
-    <w:basedOn w:val="Zadanifontodlomka"/>
-    <w:link w:val="Naslov1"/>
+  <w:style w:type="character" w:customStyle="1" w:styleId="Heading1Char">
+    <w:name w:val="Heading 1 Char"/>
+    <w:basedOn w:val="DefaultParagraphFont"/>
+    <w:link w:val="Heading1"/>
     <w:uiPriority w:val="9"/>
     <w:rsid w:val="00EA7310"/>
     <w:rPr>
@@ -8580,10 +8277,10 @@
       <w:lang w:eastAsia="hr-HR"/>
     </w:rPr>
   </w:style>
-  <w:style w:type="character" w:customStyle="1" w:styleId="Naslov2Char">
-    <w:name w:val="Naslov 2 Char"/>
-    <w:basedOn w:val="Zadanifontodlomka"/>
-    <w:link w:val="Naslov2"/>
+  <w:style w:type="character" w:customStyle="1" w:styleId="Heading2Char">
+    <w:name w:val="Heading 2 Char"/>
+    <w:basedOn w:val="DefaultParagraphFont"/>
+    <w:link w:val="Heading2"/>
     <w:uiPriority w:val="9"/>
     <w:semiHidden/>
     <w:rsid w:val="00EA7310"/>
@@ -8597,10 +8294,10 @@
       <w:lang w:eastAsia="hr-HR"/>
     </w:rPr>
   </w:style>
-  <w:style w:type="character" w:customStyle="1" w:styleId="Naslov3Char">
-    <w:name w:val="Naslov 3 Char"/>
-    <w:basedOn w:val="Zadanifontodlomka"/>
-    <w:link w:val="Naslov3"/>
+  <w:style w:type="character" w:customStyle="1" w:styleId="Heading3Char">
+    <w:name w:val="Heading 3 Char"/>
+    <w:basedOn w:val="DefaultParagraphFont"/>
+    <w:link w:val="Heading3"/>
     <w:uiPriority w:val="9"/>
     <w:semiHidden/>
     <w:rsid w:val="00EA7310"/>
@@ -8614,7 +8311,7 @@
       <w:lang w:eastAsia="hr-HR"/>
     </w:rPr>
   </w:style>
-  <w:style w:type="paragraph" w:styleId="Sadraj1">
+  <w:style w:type="paragraph" w:styleId="TOC1">
     <w:name w:val="toc 1"/>
     <w:basedOn w:val="Normal"/>
     <w:next w:val="Normal"/>
@@ -8630,7 +8327,7 @@
       <w:spacing w:after="100"/>
     </w:pPr>
   </w:style>
-  <w:style w:type="paragraph" w:styleId="Sadraj2">
+  <w:style w:type="paragraph" w:styleId="TOC2">
     <w:name w:val="toc 2"/>
     <w:basedOn w:val="Normal"/>
     <w:next w:val="Normal"/>
@@ -8647,7 +8344,7 @@
       <w:ind w:left="240"/>
     </w:pPr>
   </w:style>
-  <w:style w:type="paragraph" w:styleId="Sadraj3">
+  <w:style w:type="paragraph" w:styleId="TOC3">
     <w:name w:val="toc 3"/>
     <w:basedOn w:val="Normal"/>
     <w:next w:val="Normal"/>
@@ -8664,7 +8361,7 @@
       <w:ind w:left="480"/>
     </w:pPr>
   </w:style>
-  <w:style w:type="paragraph" w:styleId="Sadraj4">
+  <w:style w:type="paragraph" w:styleId="TOC4">
     <w:name w:val="toc 4"/>
     <w:basedOn w:val="Normal"/>
     <w:next w:val="Normal"/>
@@ -8681,9 +8378,9 @@
       <w:ind w:left="720"/>
     </w:pPr>
   </w:style>
-  <w:style w:type="character" w:styleId="Hiperveza">
+  <w:style w:type="character" w:styleId="Hyperlink">
     <w:name w:val="Hyperlink"/>
-    <w:basedOn w:val="Zadanifontodlomka"/>
+    <w:basedOn w:val="DefaultParagraphFont"/>
     <w:uiPriority w:val="99"/>
     <w:unhideWhenUsed/>
     <w:rsid w:val="00EA7310"/>
@@ -8694,13 +8391,13 @@
   </w:style>
   <w:style w:type="character" w:customStyle="1" w:styleId="apple-converted-space">
     <w:name w:val="apple-converted-space"/>
-    <w:basedOn w:val="Zadanifontodlomka"/>
+    <w:basedOn w:val="DefaultParagraphFont"/>
     <w:rsid w:val="00901FB5"/>
   </w:style>
-  <w:style w:type="paragraph" w:styleId="Obinitekst">
+  <w:style w:type="paragraph" w:styleId="PlainText">
     <w:name w:val="Plain Text"/>
     <w:basedOn w:val="Normal"/>
-    <w:link w:val="ObinitekstChar"/>
+    <w:link w:val="PlainTextChar"/>
     <w:rsid w:val="00DF32E9"/>
     <w:rPr>
       <w:rFonts w:ascii="Courier New" w:hAnsi="Courier New"/>
@@ -8709,10 +8406,10 @@
       <w:lang w:val="en-US" w:eastAsia="en-US"/>
     </w:rPr>
   </w:style>
-  <w:style w:type="character" w:customStyle="1" w:styleId="ObinitekstChar">
-    <w:name w:val="Obični tekst Char"/>
-    <w:basedOn w:val="Zadanifontodlomka"/>
-    <w:link w:val="Obinitekst"/>
+  <w:style w:type="character" w:customStyle="1" w:styleId="PlainTextChar">
+    <w:name w:val="Plain Text Char"/>
+    <w:basedOn w:val="DefaultParagraphFont"/>
+    <w:link w:val="PlainText"/>
     <w:rsid w:val="00DF32E9"/>
     <w:rPr>
       <w:rFonts w:ascii="Courier New" w:eastAsia="Times New Roman" w:hAnsi="Courier New" w:cs="Times New Roman"/>
@@ -8721,9 +8418,9 @@
       <w:lang w:val="en-US"/>
     </w:rPr>
   </w:style>
-  <w:style w:type="paragraph" w:styleId="TOCNaslov">
+  <w:style w:type="paragraph" w:styleId="TOCHeading">
     <w:name w:val="TOC Heading"/>
-    <w:basedOn w:val="Naslov1"/>
+    <w:basedOn w:val="Heading1"/>
     <w:next w:val="Normal"/>
     <w:uiPriority w:val="39"/>
     <w:semiHidden/>
@@ -8738,10 +8435,10 @@
       <w:lang w:eastAsia="en-US"/>
     </w:rPr>
   </w:style>
-  <w:style w:type="paragraph" w:styleId="Tekstbalonia">
+  <w:style w:type="paragraph" w:styleId="BalloonText">
     <w:name w:val="Balloon Text"/>
     <w:basedOn w:val="Normal"/>
-    <w:link w:val="TekstbaloniaChar"/>
+    <w:link w:val="BalloonTextChar"/>
     <w:uiPriority w:val="99"/>
     <w:semiHidden/>
     <w:unhideWhenUsed/>
@@ -8752,10 +8449,10 @@
       <w:szCs w:val="16"/>
     </w:rPr>
   </w:style>
-  <w:style w:type="character" w:customStyle="1" w:styleId="TekstbaloniaChar">
-    <w:name w:val="Tekst balončića Char"/>
-    <w:basedOn w:val="Zadanifontodlomka"/>
-    <w:link w:val="Tekstbalonia"/>
+  <w:style w:type="character" w:customStyle="1" w:styleId="BalloonTextChar">
+    <w:name w:val="Balloon Text Char"/>
+    <w:basedOn w:val="DefaultParagraphFont"/>
+    <w:link w:val="BalloonText"/>
     <w:uiPriority w:val="99"/>
     <w:semiHidden/>
     <w:rsid w:val="00BB2366"/>
@@ -8766,10 +8463,10 @@
       <w:lang w:eastAsia="hr-HR"/>
     </w:rPr>
   </w:style>
-  <w:style w:type="paragraph" w:styleId="Zaglavlje">
+  <w:style w:type="paragraph" w:styleId="Header">
     <w:name w:val="header"/>
     <w:basedOn w:val="Normal"/>
-    <w:link w:val="ZaglavljeChar"/>
+    <w:link w:val="HeaderChar"/>
     <w:uiPriority w:val="99"/>
     <w:unhideWhenUsed/>
     <w:rsid w:val="0015288B"/>
@@ -8780,10 +8477,10 @@
       </w:tabs>
     </w:pPr>
   </w:style>
-  <w:style w:type="character" w:customStyle="1" w:styleId="ZaglavljeChar">
-    <w:name w:val="Zaglavlje Char"/>
-    <w:basedOn w:val="Zadanifontodlomka"/>
-    <w:link w:val="Zaglavlje"/>
+  <w:style w:type="character" w:customStyle="1" w:styleId="HeaderChar">
+    <w:name w:val="Header Char"/>
+    <w:basedOn w:val="DefaultParagraphFont"/>
+    <w:link w:val="Header"/>
     <w:uiPriority w:val="99"/>
     <w:rsid w:val="0015288B"/>
     <w:rPr>
@@ -8793,10 +8490,10 @@
       <w:lang w:eastAsia="hr-HR"/>
     </w:rPr>
   </w:style>
-  <w:style w:type="paragraph" w:styleId="Podnoje">
+  <w:style w:type="paragraph" w:styleId="Footer">
     <w:name w:val="footer"/>
     <w:basedOn w:val="Normal"/>
-    <w:link w:val="PodnojeChar"/>
+    <w:link w:val="FooterChar"/>
     <w:uiPriority w:val="99"/>
     <w:unhideWhenUsed/>
     <w:rsid w:val="0015288B"/>
@@ -8807,10 +8504,10 @@
       </w:tabs>
     </w:pPr>
   </w:style>
-  <w:style w:type="character" w:customStyle="1" w:styleId="PodnojeChar">
-    <w:name w:val="Podnožje Char"/>
-    <w:basedOn w:val="Zadanifontodlomka"/>
-    <w:link w:val="Podnoje"/>
+  <w:style w:type="character" w:customStyle="1" w:styleId="FooterChar">
+    <w:name w:val="Footer Char"/>
+    <w:basedOn w:val="DefaultParagraphFont"/>
+    <w:link w:val="Footer"/>
     <w:uiPriority w:val="99"/>
     <w:rsid w:val="0015288B"/>
     <w:rPr>
@@ -8820,9 +8517,9 @@
       <w:lang w:eastAsia="hr-HR"/>
     </w:rPr>
   </w:style>
-  <w:style w:type="character" w:styleId="Referencakomentara">
+  <w:style w:type="character" w:styleId="CommentReference">
     <w:name w:val="annotation reference"/>
-    <w:basedOn w:val="Zadanifontodlomka"/>
+    <w:basedOn w:val="DefaultParagraphFont"/>
     <w:uiPriority w:val="99"/>
     <w:semiHidden/>
     <w:unhideWhenUsed/>
@@ -8832,10 +8529,10 @@
       <w:szCs w:val="16"/>
     </w:rPr>
   </w:style>
-  <w:style w:type="paragraph" w:styleId="Tekstkomentara">
+  <w:style w:type="paragraph" w:styleId="CommentText">
     <w:name w:val="annotation text"/>
     <w:basedOn w:val="Normal"/>
-    <w:link w:val="TekstkomentaraChar"/>
+    <w:link w:val="CommentTextChar"/>
     <w:uiPriority w:val="99"/>
     <w:semiHidden/>
     <w:unhideWhenUsed/>
@@ -8845,10 +8542,10 @@
       <w:szCs w:val="20"/>
     </w:rPr>
   </w:style>
-  <w:style w:type="character" w:customStyle="1" w:styleId="TekstkomentaraChar">
-    <w:name w:val="Tekst komentara Char"/>
-    <w:basedOn w:val="Zadanifontodlomka"/>
-    <w:link w:val="Tekstkomentara"/>
+  <w:style w:type="character" w:customStyle="1" w:styleId="CommentTextChar">
+    <w:name w:val="Comment Text Char"/>
+    <w:basedOn w:val="DefaultParagraphFont"/>
+    <w:link w:val="CommentText"/>
     <w:uiPriority w:val="99"/>
     <w:semiHidden/>
     <w:rsid w:val="0008292E"/>
@@ -8859,11 +8556,11 @@
       <w:lang w:eastAsia="hr-HR"/>
     </w:rPr>
   </w:style>
-  <w:style w:type="paragraph" w:styleId="Predmetkomentara">
+  <w:style w:type="paragraph" w:styleId="CommentSubject">
     <w:name w:val="annotation subject"/>
-    <w:basedOn w:val="Tekstkomentara"/>
-    <w:next w:val="Tekstkomentara"/>
-    <w:link w:val="PredmetkomentaraChar"/>
+    <w:basedOn w:val="CommentText"/>
+    <w:next w:val="CommentText"/>
+    <w:link w:val="CommentSubjectChar"/>
     <w:uiPriority w:val="99"/>
     <w:semiHidden/>
     <w:unhideWhenUsed/>
@@ -8873,10 +8570,10 @@
       <w:bCs/>
     </w:rPr>
   </w:style>
-  <w:style w:type="character" w:customStyle="1" w:styleId="PredmetkomentaraChar">
-    <w:name w:val="Predmet komentara Char"/>
-    <w:basedOn w:val="TekstkomentaraChar"/>
-    <w:link w:val="Predmetkomentara"/>
+  <w:style w:type="character" w:customStyle="1" w:styleId="CommentSubjectChar">
+    <w:name w:val="Comment Subject Char"/>
+    <w:basedOn w:val="CommentTextChar"/>
+    <w:link w:val="CommentSubject"/>
     <w:uiPriority w:val="99"/>
     <w:semiHidden/>
     <w:rsid w:val="0008292E"/>
@@ -8909,196 +8606,6 @@
       <w:ind w:firstLine="0"/>
       <w:jc w:val="center"/>
     </w:pPr>
-  </w:style>
-</w:styles>
-</file>
-
-<file path=word/stylesWithEffects.xml><?xml version="1.0" encoding="utf-8"?>
-<w:styles xmlns:wpc="http://schemas.microsoft.com/office/word/2010/wordprocessingCanvas" xmlns:mc="http://schemas.openxmlformats.org/markup-compatibility/2006" xmlns:o="urn:schemas-microsoft-com:office:office" xmlns:r="http://schemas.openxmlformats.org/officeDocument/2006/relationships" xmlns:m="http://schemas.openxmlformats.org/officeDocument/2006/math" xmlns:v="urn:schemas-microsoft-com:vml" xmlns:wp14="http://schemas.microsoft.com/office/word/2010/wordprocessingDrawing" xmlns:wp="http://schemas.openxmlformats.org/drawingml/2006/wordprocessingDrawing" xmlns:w10="urn:schemas-microsoft-com:office:word" xmlns:w="http://schemas.openxmlformats.org/wordprocessingml/2006/main" xmlns:w14="http://schemas.microsoft.com/office/word/2010/wordml" xmlns:wpg="http://schemas.microsoft.com/office/word/2010/wordprocessingGroup" xmlns:wpi="http://schemas.microsoft.com/office/word/2010/wordprocessingInk" xmlns:wne="http://schemas.microsoft.com/office/word/2006/wordml" xmlns:wps="http://schemas.microsoft.com/office/word/2010/wordprocessingShape" mc:Ignorable="w14 wp14">
-  <w:docDefaults>
-    <w:rPrDefault>
-      <w:rPr>
-        <w:rFonts w:asciiTheme="minorHAnsi" w:eastAsiaTheme="minorEastAsia" w:hAnsiTheme="minorHAnsi" w:cstheme="minorBidi"/>
-        <w:sz w:val="22"/>
-        <w:szCs w:val="22"/>
-        <w:lang w:val="hr-HR" w:eastAsia="hr-HR" w:bidi="ar-SA"/>
-      </w:rPr>
-    </w:rPrDefault>
-    <w:pPrDefault>
-      <w:pPr>
-        <w:spacing w:after="200" w:line="276" w:lineRule="auto"/>
-      </w:pPr>
-    </w:pPrDefault>
-  </w:docDefaults>
-  <w:latentStyles w:defLockedState="0" w:defUIPriority="99" w:defSemiHidden="1" w:defUnhideWhenUsed="1" w:defQFormat="0" w:count="267">
-    <w:lsdException w:name="Normal" w:semiHidden="0" w:uiPriority="0" w:unhideWhenUsed="0" w:qFormat="1"/>
-    <w:lsdException w:name="heading 1" w:semiHidden="0" w:uiPriority="9" w:unhideWhenUsed="0" w:qFormat="1"/>
-    <w:lsdException w:name="heading 2" w:uiPriority="9" w:qFormat="1"/>
-    <w:lsdException w:name="heading 3" w:uiPriority="9" w:qFormat="1"/>
-    <w:lsdException w:name="heading 4" w:uiPriority="9" w:qFormat="1"/>
-    <w:lsdException w:name="heading 5" w:uiPriority="9" w:qFormat="1"/>
-    <w:lsdException w:name="heading 6" w:uiPriority="9" w:qFormat="1"/>
-    <w:lsdException w:name="heading 7" w:uiPriority="9" w:qFormat="1"/>
-    <w:lsdException w:name="heading 8" w:uiPriority="9" w:qFormat="1"/>
-    <w:lsdException w:name="heading 9" w:uiPriority="9" w:qFormat="1"/>
-    <w:lsdException w:name="toc 1" w:uiPriority="39"/>
-    <w:lsdException w:name="toc 2" w:uiPriority="39"/>
-    <w:lsdException w:name="toc 3" w:uiPriority="39"/>
-    <w:lsdException w:name="toc 4" w:uiPriority="39"/>
-    <w:lsdException w:name="toc 5" w:uiPriority="39"/>
-    <w:lsdException w:name="toc 6" w:uiPriority="39"/>
-    <w:lsdException w:name="toc 7" w:uiPriority="39"/>
-    <w:lsdException w:name="toc 8" w:uiPriority="39"/>
-    <w:lsdException w:name="toc 9" w:uiPriority="39"/>
-    <w:lsdException w:name="caption" w:uiPriority="35" w:qFormat="1"/>
-    <w:lsdException w:name="Title" w:semiHidden="0" w:uiPriority="10" w:unhideWhenUsed="0" w:qFormat="1"/>
-    <w:lsdException w:name="Default Paragraph Font" w:uiPriority="1"/>
-    <w:lsdException w:name="Subtitle" w:semiHidden="0" w:uiPriority="11" w:unhideWhenUsed="0" w:qFormat="1"/>
-    <w:lsdException w:name="Strong" w:semiHidden="0" w:uiPriority="22" w:unhideWhenUsed="0" w:qFormat="1"/>
-    <w:lsdException w:name="Emphasis" w:semiHidden="0" w:uiPriority="20" w:unhideWhenUsed="0" w:qFormat="1"/>
-    <w:lsdException w:name="Table Grid" w:semiHidden="0" w:uiPriority="59" w:unhideWhenUsed="0"/>
-    <w:lsdException w:name="Placeholder Text" w:unhideWhenUsed="0"/>
-    <w:lsdException w:name="No Spacing" w:semiHidden="0" w:uiPriority="1" w:unhideWhenUsed="0" w:qFormat="1"/>
-    <w:lsdException w:name="Light Shading" w:semiHidden="0" w:uiPriority="60" w:unhideWhenUsed="0"/>
-    <w:lsdException w:name="Light List" w:semiHidden="0" w:uiPriority="61" w:unhideWhenUsed="0"/>
-    <w:lsdException w:name="Light Grid" w:semiHidden="0" w:uiPriority="62" w:unhideWhenUsed="0"/>
-    <w:lsdException w:name="Medium Shading 1" w:semiHidden="0" w:uiPriority="63" w:unhideWhenUsed="0"/>
-    <w:lsdException w:name="Medium Shading 2" w:semiHidden="0" w:uiPriority="64" w:unhideWhenUsed="0"/>
-    <w:lsdException w:name="Medium List 1" w:semiHidden="0" w:uiPriority="65" w:unhideWhenUsed="0"/>
-    <w:lsdException w:name="Medium List 2" w:semiHidden="0" w:uiPriority="66" w:unhideWhenUsed="0"/>
-    <w:lsdException w:name="Medium Grid 1" w:semiHidden="0" w:uiPriority="67" w:unhideWhenUsed="0"/>
-    <w:lsdException w:name="Medium Grid 2" w:semiHidden="0" w:uiPriority="68" w:unhideWhenUsed="0"/>
-    <w:lsdException w:name="Medium Grid 3" w:semiHidden="0" w:uiPriority="69" w:unhideWhenUsed="0"/>
-    <w:lsdException w:name="Dark List" w:semiHidden="0" w:uiPriority="70" w:unhideWhenUsed="0"/>
-    <w:lsdException w:name="Colorful Shading" w:semiHidden="0" w:uiPriority="71" w:unhideWhenUsed="0"/>
-    <w:lsdException w:name="Colorful List" w:semiHidden="0" w:uiPriority="72" w:unhideWhenUsed="0"/>
-    <w:lsdException w:name="Colorful Grid" w:semiHidden="0" w:uiPriority="73" w:unhideWhenUsed="0"/>
-    <w:lsdException w:name="Light Shading Accent 1" w:semiHidden="0" w:uiPriority="60" w:unhideWhenUsed="0"/>
-    <w:lsdException w:name="Light List Accent 1" w:semiHidden="0" w:uiPriority="61" w:unhideWhenUsed="0"/>
-    <w:lsdException w:name="Light Grid Accent 1" w:semiHidden="0" w:uiPriority="62" w:unhideWhenUsed="0"/>
-    <w:lsdException w:name="Medium Shading 1 Accent 1" w:semiHidden="0" w:uiPriority="63" w:unhideWhenUsed="0"/>
-    <w:lsdException w:name="Medium Shading 2 Accent 1" w:semiHidden="0" w:uiPriority="64" w:unhideWhenUsed="0"/>
-    <w:lsdException w:name="Medium List 1 Accent 1" w:semiHidden="0" w:uiPriority="65" w:unhideWhenUsed="0"/>
-    <w:lsdException w:name="Revision" w:unhideWhenUsed="0"/>
-    <w:lsdException w:name="List Paragraph" w:semiHidden="0" w:uiPriority="34" w:unhideWhenUsed="0" w:qFormat="1"/>
-    <w:lsdException w:name="Quote" w:semiHidden="0" w:uiPriority="29" w:unhideWhenUsed="0" w:qFormat="1"/>
-    <w:lsdException w:name="Intense Quote" w:semiHidden="0" w:uiPriority="30" w:unhideWhenUsed="0" w:qFormat="1"/>
-    <w:lsdException w:name="Medium List 2 Accent 1" w:semiHidden="0" w:uiPriority="66" w:unhideWhenUsed="0"/>
-    <w:lsdException w:name="Medium Grid 1 Accent 1" w:semiHidden="0" w:uiPriority="67" w:unhideWhenUsed="0"/>
-    <w:lsdException w:name="Medium Grid 2 Accent 1" w:semiHidden="0" w:uiPriority="68" w:unhideWhenUsed="0"/>
-    <w:lsdException w:name="Medium Grid 3 Accent 1" w:semiHidden="0" w:uiPriority="69" w:unhideWhenUsed="0"/>
-    <w:lsdException w:name="Dark List Accent 1" w:semiHidden="0" w:uiPriority="70" w:unhideWhenUsed="0"/>
-    <w:lsdException w:name="Colorful Shading Accent 1" w:semiHidden="0" w:uiPriority="71" w:unhideWhenUsed="0"/>
-    <w:lsdException w:name="Colorful List Accent 1" w:semiHidden="0" w:uiPriority="72" w:unhideWhenUsed="0"/>
-    <w:lsdException w:name="Colorful Grid Accent 1" w:semiHidden="0" w:uiPriority="73" w:unhideWhenUsed="0"/>
-    <w:lsdException w:name="Light Shading Accent 2" w:semiHidden="0" w:uiPriority="60" w:unhideWhenUsed="0"/>
-    <w:lsdException w:name="Light List Accent 2" w:semiHidden="0" w:uiPriority="61" w:unhideWhenUsed="0"/>
-    <w:lsdException w:name="Light Grid Accent 2" w:semiHidden="0" w:uiPriority="62" w:unhideWhenUsed="0"/>
-    <w:lsdException w:name="Medium Shading 1 Accent 2" w:semiHidden="0" w:uiPriority="63" w:unhideWhenUsed="0"/>
-    <w:lsdException w:name="Medium Shading 2 Accent 2" w:semiHidden="0" w:uiPriority="64" w:unhideWhenUsed="0"/>
-    <w:lsdException w:name="Medium List 1 Accent 2" w:semiHidden="0" w:uiPriority="65" w:unhideWhenUsed="0"/>
-    <w:lsdException w:name="Medium List 2 Accent 2" w:semiHidden="0" w:uiPriority="66" w:unhideWhenUsed="0"/>
-    <w:lsdException w:name="Medium Grid 1 Accent 2" w:semiHidden="0" w:uiPriority="67" w:unhideWhenUsed="0"/>
-    <w:lsdException w:name="Medium Grid 2 Accent 2" w:semiHidden="0" w:uiPriority="68" w:unhideWhenUsed="0"/>
-    <w:lsdException w:name="Medium Grid 3 Accent 2" w:semiHidden="0" w:uiPriority="69" w:unhideWhenUsed="0"/>
-    <w:lsdException w:name="Dark List Accent 2" w:semiHidden="0" w:uiPriority="70" w:unhideWhenUsed="0"/>
-    <w:lsdException w:name="Colorful Shading Accent 2" w:semiHidden="0" w:uiPriority="71" w:unhideWhenUsed="0"/>
-    <w:lsdException w:name="Colorful List Accent 2" w:semiHidden="0" w:uiPriority="72" w:unhideWhenUsed="0"/>
-    <w:lsdException w:name="Colorful Grid Accent 2" w:semiHidden="0" w:uiPriority="73" w:unhideWhenUsed="0"/>
-    <w:lsdException w:name="Light Shading Accent 3" w:semiHidden="0" w:uiPriority="60" w:unhideWhenUsed="0"/>
-    <w:lsdException w:name="Light List Accent 3" w:semiHidden="0" w:uiPriority="61" w:unhideWhenUsed="0"/>
-    <w:lsdException w:name="Light Grid Accent 3" w:semiHidden="0" w:uiPriority="62" w:unhideWhenUsed="0"/>
-    <w:lsdException w:name="Medium Shading 1 Accent 3" w:semiHidden="0" w:uiPriority="63" w:unhideWhenUsed="0"/>
-    <w:lsdException w:name="Medium Shading 2 Accent 3" w:semiHidden="0" w:uiPriority="64" w:unhideWhenUsed="0"/>
-    <w:lsdException w:name="Medium List 1 Accent 3" w:semiHidden="0" w:uiPriority="65" w:unhideWhenUsed="0"/>
-    <w:lsdException w:name="Medium List 2 Accent 3" w:semiHidden="0" w:uiPriority="66" w:unhideWhenUsed="0"/>
-    <w:lsdException w:name="Medium Grid 1 Accent 3" w:semiHidden="0" w:uiPriority="67" w:unhideWhenUsed="0"/>
-    <w:lsdException w:name="Medium Grid 2 Accent 3" w:semiHidden="0" w:uiPriority="68" w:unhideWhenUsed="0"/>
-    <w:lsdException w:name="Medium Grid 3 Accent 3" w:semiHidden="0" w:uiPriority="69" w:unhideWhenUsed="0"/>
-    <w:lsdException w:name="Dark List Accent 3" w:semiHidden="0" w:uiPriority="70" w:unhideWhenUsed="0"/>
-    <w:lsdException w:name="Colorful Shading Accent 3" w:semiHidden="0" w:uiPriority="71" w:unhideWhenUsed="0"/>
-    <w:lsdException w:name="Colorful List Accent 3" w:semiHidden="0" w:uiPriority="72" w:unhideWhenUsed="0"/>
-    <w:lsdException w:name="Colorful Grid Accent 3" w:semiHidden="0" w:uiPriority="73" w:unhideWhenUsed="0"/>
-    <w:lsdException w:name="Light Shading Accent 4" w:semiHidden="0" w:uiPriority="60" w:unhideWhenUsed="0"/>
-    <w:lsdException w:name="Light List Accent 4" w:semiHidden="0" w:uiPriority="61" w:unhideWhenUsed="0"/>
-    <w:lsdException w:name="Light Grid Accent 4" w:semiHidden="0" w:uiPriority="62" w:unhideWhenUsed="0"/>
-    <w:lsdException w:name="Medium Shading 1 Accent 4" w:semiHidden="0" w:uiPriority="63" w:unhideWhenUsed="0"/>
-    <w:lsdException w:name="Medium Shading 2 Accent 4" w:semiHidden="0" w:uiPriority="64" w:unhideWhenUsed="0"/>
-    <w:lsdException w:name="Medium List 1 Accent 4" w:semiHidden="0" w:uiPriority="65" w:unhideWhenUsed="0"/>
-    <w:lsdException w:name="Medium List 2 Accent 4" w:semiHidden="0" w:uiPriority="66" w:unhideWhenUsed="0"/>
-    <w:lsdException w:name="Medium Grid 1 Accent 4" w:semiHidden="0" w:uiPriority="67" w:unhideWhenUsed="0"/>
-    <w:lsdException w:name="Medium Grid 2 Accent 4" w:semiHidden="0" w:uiPriority="68" w:unhideWhenUsed="0"/>
-    <w:lsdException w:name="Medium Grid 3 Accent 4" w:semiHidden="0" w:uiPriority="69" w:unhideWhenUsed="0"/>
-    <w:lsdException w:name="Dark List Accent 4" w:semiHidden="0" w:uiPriority="70" w:unhideWhenUsed="0"/>
-    <w:lsdException w:name="Colorful Shading Accent 4" w:semiHidden="0" w:uiPriority="71" w:unhideWhenUsed="0"/>
-    <w:lsdException w:name="Colorful List Accent 4" w:semiHidden="0" w:uiPriority="72" w:unhideWhenUsed="0"/>
-    <w:lsdException w:name="Colorful Grid Accent 4" w:semiHidden="0" w:uiPriority="73" w:unhideWhenUsed="0"/>
-    <w:lsdException w:name="Light Shading Accent 5" w:semiHidden="0" w:uiPriority="60" w:unhideWhenUsed="0"/>
-    <w:lsdException w:name="Light List Accent 5" w:semiHidden="0" w:uiPriority="61" w:unhideWhenUsed="0"/>
-    <w:lsdException w:name="Light Grid Accent 5" w:semiHidden="0" w:uiPriority="62" w:unhideWhenUsed="0"/>
-    <w:lsdException w:name="Medium Shading 1 Accent 5" w:semiHidden="0" w:uiPriority="63" w:unhideWhenUsed="0"/>
-    <w:lsdException w:name="Medium Shading 2 Accent 5" w:semiHidden="0" w:uiPriority="64" w:unhideWhenUsed="0"/>
-    <w:lsdException w:name="Medium List 1 Accent 5" w:semiHidden="0" w:uiPriority="65" w:unhideWhenUsed="0"/>
-    <w:lsdException w:name="Medium List 2 Accent 5" w:semiHidden="0" w:uiPriority="66" w:unhideWhenUsed="0"/>
-    <w:lsdException w:name="Medium Grid 1 Accent 5" w:semiHidden="0" w:uiPriority="67" w:unhideWhenUsed="0"/>
-    <w:lsdException w:name="Medium Grid 2 Accent 5" w:semiHidden="0" w:uiPriority="68" w:unhideWhenUsed="0"/>
-    <w:lsdException w:name="Medium Grid 3 Accent 5" w:semiHidden="0" w:uiPriority="69" w:unhideWhenUsed="0"/>
-    <w:lsdException w:name="Dark List Accent 5" w:semiHidden="0" w:uiPriority="70" w:unhideWhenUsed="0"/>
-    <w:lsdException w:name="Colorful Shading Accent 5" w:semiHidden="0" w:uiPriority="71" w:unhideWhenUsed="0"/>
-    <w:lsdException w:name="Colorful List Accent 5" w:semiHidden="0" w:uiPriority="72" w:unhideWhenUsed="0"/>
-    <w:lsdException w:name="Colorful Grid Accent 5" w:semiHidden="0" w:uiPriority="73" w:unhideWhenUsed="0"/>
-    <w:lsdException w:name="Light Shading Accent 6" w:semiHidden="0" w:uiPriority="60" w:unhideWhenUsed="0"/>
-    <w:lsdException w:name="Light List Accent 6" w:semiHidden="0" w:uiPriority="61" w:unhideWhenUsed="0"/>
-    <w:lsdException w:name="Light Grid Accent 6" w:semiHidden="0" w:uiPriority="62" w:unhideWhenUsed="0"/>
-    <w:lsdException w:name="Medium Shading 1 Accent 6" w:semiHidden="0" w:uiPriority="63" w:unhideWhenUsed="0"/>
-    <w:lsdException w:name="Medium Shading 2 Accent 6" w:semiHidden="0" w:uiPriority="64" w:unhideWhenUsed="0"/>
-    <w:lsdException w:name="Medium List 1 Accent 6" w:semiHidden="0" w:uiPriority="65" w:unhideWhenUsed="0"/>
-    <w:lsdException w:name="Medium List 2 Accent 6" w:semiHidden="0" w:uiPriority="66" w:unhideWhenUsed="0"/>
-    <w:lsdException w:name="Medium Grid 1 Accent 6" w:semiHidden="0" w:uiPriority="67" w:unhideWhenUsed="0"/>
-    <w:lsdException w:name="Medium Grid 2 Accent 6" w:semiHidden="0" w:uiPriority="68" w:unhideWhenUsed="0"/>
-    <w:lsdException w:name="Medium Grid 3 Accent 6" w:semiHidden="0" w:uiPriority="69" w:unhideWhenUsed="0"/>
-    <w:lsdException w:name="Dark List Accent 6" w:semiHidden="0" w:uiPriority="70" w:unhideWhenUsed="0"/>
-    <w:lsdException w:name="Colorful Shading Accent 6" w:semiHidden="0" w:uiPriority="71" w:unhideWhenUsed="0"/>
-    <w:lsdException w:name="Colorful List Accent 6" w:semiHidden="0" w:uiPriority="72" w:unhideWhenUsed="0"/>
-    <w:lsdException w:name="Colorful Grid Accent 6" w:semiHidden="0" w:uiPriority="73" w:unhideWhenUsed="0"/>
-    <w:lsdException w:name="Subtle Emphasis" w:semiHidden="0" w:uiPriority="19" w:unhideWhenUsed="0" w:qFormat="1"/>
-    <w:lsdException w:name="Intense Emphasis" w:semiHidden="0" w:uiPriority="21" w:unhideWhenUsed="0" w:qFormat="1"/>
-    <w:lsdException w:name="Subtle Reference" w:semiHidden="0" w:uiPriority="31" w:unhideWhenUsed="0" w:qFormat="1"/>
-    <w:lsdException w:name="Intense Reference" w:semiHidden="0" w:uiPriority="32" w:unhideWhenUsed="0" w:qFormat="1"/>
-    <w:lsdException w:name="Book Title" w:semiHidden="0" w:uiPriority="33" w:unhideWhenUsed="0" w:qFormat="1"/>
-    <w:lsdException w:name="Bibliography" w:uiPriority="37"/>
-    <w:lsdException w:name="TOC Heading" w:uiPriority="39" w:qFormat="1"/>
-  </w:latentStyles>
-  <w:style w:type="paragraph" w:default="1" w:styleId="Normal">
-    <w:name w:val="Normal"/>
-    <w:qFormat/>
-  </w:style>
-  <w:style w:type="character" w:default="1" w:styleId="Zadanifontodlomka">
-    <w:name w:val="Default Paragraph Font"/>
-    <w:uiPriority w:val="1"/>
-    <w:semiHidden/>
-    <w:unhideWhenUsed/>
-  </w:style>
-  <w:style w:type="table" w:default="1" w:styleId="Obinatablica">
-    <w:name w:val="Normal Table"/>
-    <w:uiPriority w:val="99"/>
-    <w:semiHidden/>
-    <w:unhideWhenUsed/>
-    <w:tblPr>
-      <w:tblInd w:w="0" w:type="dxa"/>
-      <w:tblCellMar>
-        <w:top w:w="0" w:type="dxa"/>
-        <w:left w:w="108" w:type="dxa"/>
-        <w:bottom w:w="0" w:type="dxa"/>
-        <w:right w:w="108" w:type="dxa"/>
-      </w:tblCellMar>
-    </w:tblPr>
-  </w:style>
-  <w:style w:type="numbering" w:default="1" w:styleId="Bezpopisa">
-    <w:name w:val="No List"/>
-    <w:uiPriority w:val="99"/>
-    <w:semiHidden/>
-    <w:unhideWhenUsed/>
   </w:style>
 </w:styles>
 </file>
@@ -9391,7 +8898,7 @@
 </file>
 
 <file path=customXml/itemProps1.xml><?xml version="1.0" encoding="utf-8"?>
-<ds:datastoreItem xmlns:ds="http://schemas.openxmlformats.org/officeDocument/2006/customXml" ds:itemID="{D9D17C69-04F7-4CDA-A3E5-E1D8F6C0770F}">
+<ds:datastoreItem xmlns:ds="http://schemas.openxmlformats.org/officeDocument/2006/customXml" ds:itemID="{666C7DB9-133C-41D7-A8FC-1B878951F2BE}">
   <ds:schemaRefs>
     <ds:schemaRef ds:uri="http://schemas.openxmlformats.org/officeDocument/2006/bibliography"/>
   </ds:schemaRefs>

</xml_diff>